<commit_message>
Mise à jour du backlog de produit suite au sprint.
</commit_message>
<xml_diff>
--- a/src/docs/Backlog de produit.docx
+++ b/src/docs/Backlog de produit.docx
@@ -746,6 +746,7 @@
               <w:rPr>
                 <w:sz w:val="22"/>
                 <w:szCs w:val="22"/>
+                <w:highlight w:val="green"/>
               </w:rPr>
               <w:t>En</w:t>
             </w:r>
@@ -754,6 +755,7 @@
               <w:rPr>
                 <w:sz w:val="22"/>
                 <w:szCs w:val="22"/>
+                <w:highlight w:val="green"/>
               </w:rPr>
               <w:t xml:space="preserve"> </w:t>
             </w:r>
@@ -762,6 +764,7 @@
               <w:rPr>
                 <w:sz w:val="22"/>
                 <w:szCs w:val="22"/>
+                <w:highlight w:val="green"/>
               </w:rPr>
               <w:t>tant</w:t>
             </w:r>
@@ -770,6 +773,7 @@
               <w:rPr>
                 <w:sz w:val="22"/>
                 <w:szCs w:val="22"/>
+                <w:highlight w:val="green"/>
               </w:rPr>
               <w:t xml:space="preserve"> </w:t>
             </w:r>
@@ -778,6 +782,7 @@
               <w:rPr>
                 <w:sz w:val="22"/>
                 <w:szCs w:val="22"/>
+                <w:highlight w:val="green"/>
               </w:rPr>
               <w:t>qu’équipe</w:t>
             </w:r>
@@ -786,6 +791,7 @@
               <w:rPr>
                 <w:sz w:val="22"/>
                 <w:szCs w:val="22"/>
+                <w:highlight w:val="green"/>
               </w:rPr>
               <w:t xml:space="preserve">, nous </w:t>
             </w:r>
@@ -794,6 +800,7 @@
               <w:rPr>
                 <w:sz w:val="22"/>
                 <w:szCs w:val="22"/>
+                <w:highlight w:val="green"/>
               </w:rPr>
               <w:t>devons</w:t>
             </w:r>
@@ -802,6 +809,7 @@
               <w:rPr>
                 <w:sz w:val="22"/>
                 <w:szCs w:val="22"/>
+                <w:highlight w:val="green"/>
               </w:rPr>
               <w:t xml:space="preserve"> </w:t>
             </w:r>
@@ -810,6 +818,7 @@
               <w:rPr>
                 <w:sz w:val="22"/>
                 <w:szCs w:val="22"/>
+                <w:highlight w:val="green"/>
               </w:rPr>
               <w:t>uniformiser</w:t>
             </w:r>
@@ -818,6 +827,7 @@
               <w:rPr>
                 <w:sz w:val="22"/>
                 <w:szCs w:val="22"/>
+                <w:highlight w:val="green"/>
               </w:rPr>
               <w:t xml:space="preserve"> </w:t>
             </w:r>
@@ -826,6 +836,7 @@
               <w:rPr>
                 <w:sz w:val="22"/>
                 <w:szCs w:val="22"/>
+                <w:highlight w:val="green"/>
               </w:rPr>
               <w:t>l’environnement</w:t>
             </w:r>
@@ -834,6 +845,7 @@
               <w:rPr>
                 <w:sz w:val="22"/>
                 <w:szCs w:val="22"/>
+                <w:highlight w:val="green"/>
               </w:rPr>
               <w:t xml:space="preserve"> de travail </w:t>
             </w:r>
@@ -842,6 +854,7 @@
               <w:rPr>
                 <w:sz w:val="22"/>
                 <w:szCs w:val="22"/>
+                <w:highlight w:val="green"/>
               </w:rPr>
               <w:t>afin</w:t>
             </w:r>
@@ -850,6 +863,7 @@
               <w:rPr>
                 <w:sz w:val="22"/>
                 <w:szCs w:val="22"/>
+                <w:highlight w:val="green"/>
               </w:rPr>
               <w:t xml:space="preserve"> de </w:t>
             </w:r>
@@ -858,6 +872,7 @@
               <w:rPr>
                 <w:sz w:val="22"/>
                 <w:szCs w:val="22"/>
+                <w:highlight w:val="green"/>
               </w:rPr>
               <w:t>s’assurer</w:t>
             </w:r>
@@ -866,6 +881,7 @@
               <w:rPr>
                 <w:sz w:val="22"/>
                 <w:szCs w:val="22"/>
+                <w:highlight w:val="green"/>
               </w:rPr>
               <w:t xml:space="preserve"> de la </w:t>
             </w:r>
@@ -874,6 +890,7 @@
               <w:rPr>
                 <w:sz w:val="22"/>
                 <w:szCs w:val="22"/>
+                <w:highlight w:val="green"/>
               </w:rPr>
               <w:t>compatibilité</w:t>
             </w:r>
@@ -882,6 +899,7 @@
               <w:rPr>
                 <w:sz w:val="22"/>
                 <w:szCs w:val="22"/>
+                <w:highlight w:val="green"/>
               </w:rPr>
               <w:t xml:space="preserve"> entre les </w:t>
             </w:r>
@@ -890,6 +908,7 @@
               <w:rPr>
                 <w:sz w:val="22"/>
                 <w:szCs w:val="22"/>
+                <w:highlight w:val="green"/>
               </w:rPr>
               <w:t>membres</w:t>
             </w:r>
@@ -898,6 +917,7 @@
               <w:rPr>
                 <w:sz w:val="22"/>
                 <w:szCs w:val="22"/>
+                <w:highlight w:val="green"/>
               </w:rPr>
               <w:t xml:space="preserve"> de </w:t>
             </w:r>
@@ -906,6 +926,7 @@
               <w:rPr>
                 <w:sz w:val="22"/>
                 <w:szCs w:val="22"/>
+                <w:highlight w:val="green"/>
               </w:rPr>
               <w:t>l’équipe</w:t>
             </w:r>
@@ -914,6 +935,7 @@
               <w:rPr>
                 <w:sz w:val="22"/>
                 <w:szCs w:val="22"/>
+                <w:highlight w:val="green"/>
               </w:rPr>
               <w:t>.</w:t>
             </w:r>
@@ -968,16 +990,7 @@
                 <w:sz w:val="22"/>
                 <w:szCs w:val="22"/>
               </w:rPr>
-              <w:t>S’a</w:t>
-            </w:r>
-            <w:bookmarkStart w:id="0" w:name="_GoBack"/>
-            <w:bookmarkEnd w:id="0"/>
-            <w:r>
-              <w:rPr>
-                <w:sz w:val="22"/>
-                <w:szCs w:val="22"/>
-              </w:rPr>
-              <w:t>ssurer de l’utilisation d’</w:t>
+              <w:t>S’assurer de l’utilisation d’</w:t>
             </w:r>
             <w:proofErr w:type="spellStart"/>
             <w:r>
@@ -1608,6 +1621,7 @@
               <w:rPr>
                 <w:sz w:val="22"/>
                 <w:szCs w:val="22"/>
+                <w:highlight w:val="green"/>
               </w:rPr>
               <w:t>En</w:t>
             </w:r>
@@ -1616,6 +1630,7 @@
               <w:rPr>
                 <w:sz w:val="22"/>
                 <w:szCs w:val="22"/>
+                <w:highlight w:val="green"/>
               </w:rPr>
               <w:t xml:space="preserve"> </w:t>
             </w:r>
@@ -1624,6 +1639,7 @@
               <w:rPr>
                 <w:sz w:val="22"/>
                 <w:szCs w:val="22"/>
+                <w:highlight w:val="green"/>
               </w:rPr>
               <w:t>tant</w:t>
             </w:r>
@@ -1632,6 +1648,7 @@
               <w:rPr>
                 <w:sz w:val="22"/>
                 <w:szCs w:val="22"/>
+                <w:highlight w:val="green"/>
               </w:rPr>
               <w:t xml:space="preserve"> </w:t>
             </w:r>
@@ -1640,6 +1657,7 @@
               <w:rPr>
                 <w:sz w:val="22"/>
                 <w:szCs w:val="22"/>
+                <w:highlight w:val="green"/>
               </w:rPr>
               <w:t>que</w:t>
             </w:r>
@@ -1648,6 +1666,7 @@
               <w:rPr>
                 <w:sz w:val="22"/>
                 <w:szCs w:val="22"/>
+                <w:highlight w:val="green"/>
               </w:rPr>
               <w:t xml:space="preserve"> </w:t>
             </w:r>
@@ -1656,6 +1675,7 @@
               <w:rPr>
                 <w:sz w:val="22"/>
                 <w:szCs w:val="22"/>
+                <w:highlight w:val="green"/>
               </w:rPr>
               <w:t>développeur</w:t>
             </w:r>
@@ -1664,6 +1684,7 @@
               <w:rPr>
                 <w:sz w:val="22"/>
                 <w:szCs w:val="22"/>
+                <w:highlight w:val="green"/>
               </w:rPr>
               <w:t xml:space="preserve">, je </w:t>
             </w:r>
@@ -1672,6 +1693,7 @@
               <w:rPr>
                 <w:sz w:val="22"/>
                 <w:szCs w:val="22"/>
+                <w:highlight w:val="green"/>
               </w:rPr>
               <w:t>veux</w:t>
             </w:r>
@@ -1680,6 +1702,7 @@
               <w:rPr>
                 <w:sz w:val="22"/>
                 <w:szCs w:val="22"/>
+                <w:highlight w:val="green"/>
               </w:rPr>
               <w:t xml:space="preserve"> </w:t>
             </w:r>
@@ -1688,6 +1711,7 @@
               <w:rPr>
                 <w:sz w:val="22"/>
                 <w:szCs w:val="22"/>
+                <w:highlight w:val="green"/>
               </w:rPr>
               <w:t>pouvoir</w:t>
             </w:r>
@@ -1696,6 +1720,7 @@
               <w:rPr>
                 <w:sz w:val="22"/>
                 <w:szCs w:val="22"/>
+                <w:highlight w:val="green"/>
               </w:rPr>
               <w:t xml:space="preserve"> changer de </w:t>
             </w:r>
@@ -1704,6 +1729,7 @@
               <w:rPr>
                 <w:sz w:val="22"/>
                 <w:szCs w:val="22"/>
+                <w:highlight w:val="green"/>
               </w:rPr>
               <w:t>contrôleur</w:t>
             </w:r>
@@ -1712,6 +1738,7 @@
               <w:rPr>
                 <w:sz w:val="22"/>
                 <w:szCs w:val="22"/>
+                <w:highlight w:val="green"/>
               </w:rPr>
               <w:t xml:space="preserve"> et de </w:t>
             </w:r>
@@ -1720,6 +1747,7 @@
               <w:rPr>
                 <w:sz w:val="22"/>
                 <w:szCs w:val="22"/>
+                <w:highlight w:val="green"/>
               </w:rPr>
               <w:t>vue</w:t>
             </w:r>
@@ -1728,6 +1756,7 @@
               <w:rPr>
                 <w:sz w:val="22"/>
                 <w:szCs w:val="22"/>
+                <w:highlight w:val="green"/>
               </w:rPr>
               <w:t xml:space="preserve"> </w:t>
             </w:r>
@@ -1736,6 +1765,7 @@
               <w:rPr>
                 <w:sz w:val="22"/>
                 <w:szCs w:val="22"/>
+                <w:highlight w:val="green"/>
               </w:rPr>
               <w:t>facilement</w:t>
             </w:r>
@@ -1744,6 +1774,7 @@
               <w:rPr>
                 <w:sz w:val="22"/>
                 <w:szCs w:val="22"/>
+                <w:highlight w:val="green"/>
               </w:rPr>
               <w:t xml:space="preserve"> </w:t>
             </w:r>
@@ -1752,6 +1783,7 @@
               <w:rPr>
                 <w:sz w:val="22"/>
                 <w:szCs w:val="22"/>
+                <w:highlight w:val="green"/>
               </w:rPr>
               <w:t>afin</w:t>
             </w:r>
@@ -1760,6 +1792,7 @@
               <w:rPr>
                 <w:sz w:val="22"/>
                 <w:szCs w:val="22"/>
+                <w:highlight w:val="green"/>
               </w:rPr>
               <w:t xml:space="preserve"> de simplifier les tests </w:t>
             </w:r>
@@ -1768,6 +1801,7 @@
               <w:rPr>
                 <w:sz w:val="22"/>
                 <w:szCs w:val="22"/>
+                <w:highlight w:val="green"/>
               </w:rPr>
               <w:t>sur</w:t>
             </w:r>
@@ -1776,6 +1810,7 @@
               <w:rPr>
                 <w:sz w:val="22"/>
                 <w:szCs w:val="22"/>
+                <w:highlight w:val="green"/>
               </w:rPr>
               <w:t xml:space="preserve"> le </w:t>
             </w:r>
@@ -1784,6 +1819,7 @@
               <w:rPr>
                 <w:sz w:val="22"/>
                 <w:szCs w:val="22"/>
+                <w:highlight w:val="green"/>
               </w:rPr>
               <w:t>modèle</w:t>
             </w:r>
@@ -1792,6 +1828,7 @@
               <w:rPr>
                 <w:sz w:val="22"/>
                 <w:szCs w:val="22"/>
+                <w:highlight w:val="green"/>
               </w:rPr>
               <w:t xml:space="preserve"> physique.</w:t>
             </w:r>
@@ -2358,6 +2395,7 @@
               <w:rPr>
                 <w:sz w:val="22"/>
                 <w:szCs w:val="22"/>
+                <w:highlight w:val="green"/>
               </w:rPr>
               <w:t>En</w:t>
             </w:r>
@@ -2366,6 +2404,7 @@
               <w:rPr>
                 <w:sz w:val="22"/>
                 <w:szCs w:val="22"/>
+                <w:highlight w:val="green"/>
               </w:rPr>
               <w:t xml:space="preserve"> </w:t>
             </w:r>
@@ -2374,6 +2413,7 @@
               <w:rPr>
                 <w:sz w:val="22"/>
                 <w:szCs w:val="22"/>
+                <w:highlight w:val="green"/>
               </w:rPr>
               <w:t>tant</w:t>
             </w:r>
@@ -2382,6 +2422,7 @@
               <w:rPr>
                 <w:sz w:val="22"/>
                 <w:szCs w:val="22"/>
+                <w:highlight w:val="green"/>
               </w:rPr>
               <w:t xml:space="preserve"> </w:t>
             </w:r>
@@ -2390,6 +2431,7 @@
               <w:rPr>
                 <w:sz w:val="22"/>
                 <w:szCs w:val="22"/>
+                <w:highlight w:val="green"/>
               </w:rPr>
               <w:t>que</w:t>
             </w:r>
@@ -2398,6 +2440,7 @@
               <w:rPr>
                 <w:sz w:val="22"/>
                 <w:szCs w:val="22"/>
+                <w:highlight w:val="green"/>
               </w:rPr>
               <w:t xml:space="preserve"> </w:t>
             </w:r>
@@ -2406,6 +2449,7 @@
               <w:rPr>
                 <w:sz w:val="22"/>
                 <w:szCs w:val="22"/>
+                <w:highlight w:val="green"/>
               </w:rPr>
               <w:t>développeur</w:t>
             </w:r>
@@ -2414,6 +2458,7 @@
               <w:rPr>
                 <w:sz w:val="22"/>
                 <w:szCs w:val="22"/>
+                <w:highlight w:val="green"/>
               </w:rPr>
               <w:t xml:space="preserve">, je </w:t>
             </w:r>
@@ -2422,6 +2467,7 @@
               <w:rPr>
                 <w:sz w:val="22"/>
                 <w:szCs w:val="22"/>
+                <w:highlight w:val="green"/>
               </w:rPr>
               <w:t>veux</w:t>
             </w:r>
@@ -2430,6 +2476,7 @@
               <w:rPr>
                 <w:sz w:val="22"/>
                 <w:szCs w:val="22"/>
+                <w:highlight w:val="green"/>
               </w:rPr>
               <w:t xml:space="preserve"> </w:t>
             </w:r>
@@ -2438,6 +2485,7 @@
               <w:rPr>
                 <w:sz w:val="22"/>
                 <w:szCs w:val="22"/>
+                <w:highlight w:val="green"/>
               </w:rPr>
               <w:t>pouvoir</w:t>
             </w:r>
@@ -2446,6 +2494,7 @@
               <w:rPr>
                 <w:sz w:val="22"/>
                 <w:szCs w:val="22"/>
+                <w:highlight w:val="green"/>
               </w:rPr>
               <w:t xml:space="preserve"> me </w:t>
             </w:r>
@@ -2454,6 +2503,7 @@
               <w:rPr>
                 <w:sz w:val="22"/>
                 <w:szCs w:val="22"/>
+                <w:highlight w:val="green"/>
               </w:rPr>
               <w:t>servir</w:t>
             </w:r>
@@ -2462,6 +2512,7 @@
               <w:rPr>
                 <w:sz w:val="22"/>
                 <w:szCs w:val="22"/>
+                <w:highlight w:val="green"/>
               </w:rPr>
               <w:t xml:space="preserve"> </w:t>
             </w:r>
@@ -2470,6 +2521,7 @@
               <w:rPr>
                 <w:sz w:val="22"/>
                 <w:szCs w:val="22"/>
+                <w:highlight w:val="green"/>
               </w:rPr>
               <w:t>d’une</w:t>
             </w:r>
@@ -2478,6 +2530,7 @@
               <w:rPr>
                 <w:sz w:val="22"/>
                 <w:szCs w:val="22"/>
+                <w:highlight w:val="green"/>
               </w:rPr>
               <w:t xml:space="preserve"> </w:t>
             </w:r>
@@ -2486,6 +2539,7 @@
               <w:rPr>
                 <w:sz w:val="22"/>
                 <w:szCs w:val="22"/>
+                <w:highlight w:val="green"/>
               </w:rPr>
               <w:t>horloge</w:t>
             </w:r>
@@ -2494,6 +2548,7 @@
               <w:rPr>
                 <w:sz w:val="22"/>
                 <w:szCs w:val="22"/>
+                <w:highlight w:val="green"/>
               </w:rPr>
               <w:t xml:space="preserve"> interne qui me </w:t>
             </w:r>
@@ -2502,6 +2557,7 @@
               <w:rPr>
                 <w:sz w:val="22"/>
                 <w:szCs w:val="22"/>
+                <w:highlight w:val="green"/>
               </w:rPr>
               <w:t>retournera</w:t>
             </w:r>
@@ -2510,6 +2566,7 @@
               <w:rPr>
                 <w:sz w:val="22"/>
                 <w:szCs w:val="22"/>
+                <w:highlight w:val="green"/>
               </w:rPr>
               <w:t xml:space="preserve"> des variations de temps </w:t>
             </w:r>
@@ -2518,6 +2575,7 @@
               <w:rPr>
                 <w:sz w:val="22"/>
                 <w:szCs w:val="22"/>
+                <w:highlight w:val="green"/>
               </w:rPr>
               <w:t>utiles</w:t>
             </w:r>
@@ -2526,6 +2584,7 @@
               <w:rPr>
                 <w:sz w:val="22"/>
                 <w:szCs w:val="22"/>
+                <w:highlight w:val="green"/>
               </w:rPr>
               <w:t xml:space="preserve"> </w:t>
             </w:r>
@@ -2534,6 +2593,7 @@
               <w:rPr>
                 <w:sz w:val="22"/>
                 <w:szCs w:val="22"/>
+                <w:highlight w:val="green"/>
               </w:rPr>
               <w:t>dans</w:t>
             </w:r>
@@ -2542,6 +2602,7 @@
               <w:rPr>
                 <w:sz w:val="22"/>
                 <w:szCs w:val="22"/>
+                <w:highlight w:val="green"/>
               </w:rPr>
               <w:t xml:space="preserve"> les </w:t>
             </w:r>
@@ -2550,6 +2611,7 @@
               <w:rPr>
                 <w:sz w:val="22"/>
                 <w:szCs w:val="22"/>
+                <w:highlight w:val="green"/>
               </w:rPr>
               <w:t>formules</w:t>
             </w:r>
@@ -2558,6 +2620,7 @@
               <w:rPr>
                 <w:sz w:val="22"/>
                 <w:szCs w:val="22"/>
+                <w:highlight w:val="green"/>
               </w:rPr>
               <w:t xml:space="preserve"> de physique.</w:t>
             </w:r>
@@ -3124,6 +3187,7 @@
               <w:rPr>
                 <w:sz w:val="22"/>
                 <w:szCs w:val="22"/>
+                <w:highlight w:val="green"/>
               </w:rPr>
               <w:t>En</w:t>
             </w:r>
@@ -3132,6 +3196,7 @@
               <w:rPr>
                 <w:sz w:val="22"/>
                 <w:szCs w:val="22"/>
+                <w:highlight w:val="green"/>
               </w:rPr>
               <w:t xml:space="preserve"> </w:t>
             </w:r>
@@ -3140,6 +3205,7 @@
               <w:rPr>
                 <w:sz w:val="22"/>
                 <w:szCs w:val="22"/>
+                <w:highlight w:val="green"/>
               </w:rPr>
               <w:t>tant</w:t>
             </w:r>
@@ -3148,6 +3214,7 @@
               <w:rPr>
                 <w:sz w:val="22"/>
                 <w:szCs w:val="22"/>
+                <w:highlight w:val="green"/>
               </w:rPr>
               <w:t xml:space="preserve"> </w:t>
             </w:r>
@@ -3156,6 +3223,7 @@
               <w:rPr>
                 <w:sz w:val="22"/>
                 <w:szCs w:val="22"/>
+                <w:highlight w:val="green"/>
               </w:rPr>
               <w:t>que</w:t>
             </w:r>
@@ -3164,6 +3232,7 @@
               <w:rPr>
                 <w:sz w:val="22"/>
                 <w:szCs w:val="22"/>
+                <w:highlight w:val="green"/>
               </w:rPr>
               <w:t xml:space="preserve"> </w:t>
             </w:r>
@@ -3172,6 +3241,7 @@
               <w:rPr>
                 <w:sz w:val="22"/>
                 <w:szCs w:val="22"/>
+                <w:highlight w:val="green"/>
               </w:rPr>
               <w:t>développeur</w:t>
             </w:r>
@@ -3180,6 +3250,7 @@
               <w:rPr>
                 <w:sz w:val="22"/>
                 <w:szCs w:val="22"/>
+                <w:highlight w:val="green"/>
               </w:rPr>
               <w:t xml:space="preserve">, je </w:t>
             </w:r>
@@ -3188,6 +3259,7 @@
               <w:rPr>
                 <w:sz w:val="22"/>
                 <w:szCs w:val="22"/>
+                <w:highlight w:val="green"/>
               </w:rPr>
               <w:t>veux</w:t>
             </w:r>
@@ -3196,6 +3268,7 @@
               <w:rPr>
                 <w:sz w:val="22"/>
                 <w:szCs w:val="22"/>
+                <w:highlight w:val="green"/>
               </w:rPr>
               <w:t xml:space="preserve"> </w:t>
             </w:r>
@@ -3204,6 +3277,7 @@
               <w:rPr>
                 <w:sz w:val="22"/>
                 <w:szCs w:val="22"/>
+                <w:highlight w:val="green"/>
               </w:rPr>
               <w:t>utiliser</w:t>
             </w:r>
@@ -3212,6 +3286,7 @@
               <w:rPr>
                 <w:sz w:val="22"/>
                 <w:szCs w:val="22"/>
+                <w:highlight w:val="green"/>
               </w:rPr>
               <w:t xml:space="preserve"> </w:t>
             </w:r>
@@ -3220,6 +3295,7 @@
               <w:rPr>
                 <w:sz w:val="22"/>
                 <w:szCs w:val="22"/>
+                <w:highlight w:val="green"/>
               </w:rPr>
               <w:t>une</w:t>
             </w:r>
@@ -3228,6 +3304,7 @@
               <w:rPr>
                 <w:sz w:val="22"/>
                 <w:szCs w:val="22"/>
+                <w:highlight w:val="green"/>
               </w:rPr>
               <w:t xml:space="preserve"> </w:t>
             </w:r>
@@ -3236,6 +3313,7 @@
               <w:rPr>
                 <w:sz w:val="22"/>
                 <w:szCs w:val="22"/>
+                <w:highlight w:val="green"/>
               </w:rPr>
               <w:t>classe</w:t>
             </w:r>
@@ -3244,6 +3322,7 @@
               <w:rPr>
                 <w:sz w:val="22"/>
                 <w:szCs w:val="22"/>
+                <w:highlight w:val="green"/>
               </w:rPr>
               <w:t xml:space="preserve"> </w:t>
             </w:r>
@@ -3252,6 +3331,7 @@
               <w:rPr>
                 <w:sz w:val="22"/>
                 <w:szCs w:val="22"/>
+                <w:highlight w:val="green"/>
               </w:rPr>
               <w:t>Vecteur</w:t>
             </w:r>
@@ -3260,6 +3340,7 @@
               <w:rPr>
                 <w:sz w:val="22"/>
                 <w:szCs w:val="22"/>
+                <w:highlight w:val="green"/>
               </w:rPr>
               <w:t xml:space="preserve"> </w:t>
             </w:r>
@@ -3268,6 +3349,7 @@
               <w:rPr>
                 <w:sz w:val="22"/>
                 <w:szCs w:val="22"/>
+                <w:highlight w:val="green"/>
               </w:rPr>
               <w:t>afin</w:t>
             </w:r>
@@ -3276,6 +3358,7 @@
               <w:rPr>
                 <w:sz w:val="22"/>
                 <w:szCs w:val="22"/>
+                <w:highlight w:val="green"/>
               </w:rPr>
               <w:t xml:space="preserve"> </w:t>
             </w:r>
@@ -3284,6 +3367,7 @@
               <w:rPr>
                 <w:sz w:val="22"/>
                 <w:szCs w:val="22"/>
+                <w:highlight w:val="green"/>
               </w:rPr>
               <w:t>d’illustrer</w:t>
             </w:r>
@@ -3292,6 +3376,7 @@
               <w:rPr>
                 <w:sz w:val="22"/>
                 <w:szCs w:val="22"/>
+                <w:highlight w:val="green"/>
               </w:rPr>
               <w:t xml:space="preserve"> les </w:t>
             </w:r>
@@ -3300,6 +3385,7 @@
               <w:rPr>
                 <w:sz w:val="22"/>
                 <w:szCs w:val="22"/>
+                <w:highlight w:val="green"/>
               </w:rPr>
               <w:t>mouvements</w:t>
             </w:r>
@@ -3308,6 +3394,7 @@
               <w:rPr>
                 <w:sz w:val="22"/>
                 <w:szCs w:val="22"/>
+                <w:highlight w:val="green"/>
               </w:rPr>
               <w:t xml:space="preserve"> entre les </w:t>
             </w:r>
@@ -3316,6 +3403,7 @@
               <w:rPr>
                 <w:sz w:val="22"/>
                 <w:szCs w:val="22"/>
+                <w:highlight w:val="green"/>
               </w:rPr>
               <w:t>différents</w:t>
             </w:r>
@@ -3324,6 +3412,7 @@
               <w:rPr>
                 <w:sz w:val="22"/>
                 <w:szCs w:val="22"/>
+                <w:highlight w:val="green"/>
               </w:rPr>
               <w:t xml:space="preserve"> corps.</w:t>
             </w:r>
@@ -3959,6 +4048,7 @@
               <w:rPr>
                 <w:sz w:val="22"/>
                 <w:szCs w:val="22"/>
+                <w:highlight w:val="green"/>
               </w:rPr>
               <w:t>En</w:t>
             </w:r>
@@ -3967,6 +4057,7 @@
               <w:rPr>
                 <w:sz w:val="22"/>
                 <w:szCs w:val="22"/>
+                <w:highlight w:val="green"/>
               </w:rPr>
               <w:t xml:space="preserve"> </w:t>
             </w:r>
@@ -3975,6 +4066,7 @@
               <w:rPr>
                 <w:sz w:val="22"/>
                 <w:szCs w:val="22"/>
+                <w:highlight w:val="green"/>
               </w:rPr>
               <w:t>tant</w:t>
             </w:r>
@@ -3983,6 +4075,7 @@
               <w:rPr>
                 <w:sz w:val="22"/>
                 <w:szCs w:val="22"/>
+                <w:highlight w:val="green"/>
               </w:rPr>
               <w:t xml:space="preserve"> </w:t>
             </w:r>
@@ -3991,6 +4084,7 @@
               <w:rPr>
                 <w:sz w:val="22"/>
                 <w:szCs w:val="22"/>
+                <w:highlight w:val="green"/>
               </w:rPr>
               <w:t>que</w:t>
             </w:r>
@@ -3999,6 +4093,7 @@
               <w:rPr>
                 <w:sz w:val="22"/>
                 <w:szCs w:val="22"/>
+                <w:highlight w:val="green"/>
               </w:rPr>
               <w:t xml:space="preserve"> </w:t>
             </w:r>
@@ -4007,6 +4102,7 @@
               <w:rPr>
                 <w:sz w:val="22"/>
                 <w:szCs w:val="22"/>
+                <w:highlight w:val="green"/>
               </w:rPr>
               <w:t>développeur</w:t>
             </w:r>
@@ -4015,6 +4111,7 @@
               <w:rPr>
                 <w:sz w:val="22"/>
                 <w:szCs w:val="22"/>
+                <w:highlight w:val="green"/>
               </w:rPr>
               <w:t xml:space="preserve">, je </w:t>
             </w:r>
@@ -4023,6 +4120,7 @@
               <w:rPr>
                 <w:sz w:val="22"/>
                 <w:szCs w:val="22"/>
+                <w:highlight w:val="green"/>
               </w:rPr>
               <w:t>veux</w:t>
             </w:r>
@@ -4031,6 +4129,7 @@
               <w:rPr>
                 <w:sz w:val="22"/>
                 <w:szCs w:val="22"/>
+                <w:highlight w:val="green"/>
               </w:rPr>
               <w:t xml:space="preserve"> </w:t>
             </w:r>
@@ -4039,6 +4138,7 @@
               <w:rPr>
                 <w:sz w:val="22"/>
                 <w:szCs w:val="22"/>
+                <w:highlight w:val="green"/>
               </w:rPr>
               <w:t>pouvoir</w:t>
             </w:r>
@@ -4047,6 +4147,7 @@
               <w:rPr>
                 <w:sz w:val="22"/>
                 <w:szCs w:val="22"/>
+                <w:highlight w:val="green"/>
               </w:rPr>
               <w:t xml:space="preserve"> </w:t>
             </w:r>
@@ -4055,6 +4156,7 @@
               <w:rPr>
                 <w:sz w:val="22"/>
                 <w:szCs w:val="22"/>
+                <w:highlight w:val="green"/>
               </w:rPr>
               <w:t>travailler</w:t>
             </w:r>
@@ -4063,6 +4165,7 @@
               <w:rPr>
                 <w:sz w:val="22"/>
                 <w:szCs w:val="22"/>
+                <w:highlight w:val="green"/>
               </w:rPr>
               <w:t xml:space="preserve"> avec des corps physiques qui </w:t>
             </w:r>
@@ -4071,6 +4174,7 @@
               <w:rPr>
                 <w:sz w:val="22"/>
                 <w:szCs w:val="22"/>
+                <w:highlight w:val="green"/>
               </w:rPr>
               <w:t>seront</w:t>
             </w:r>
@@ -4079,6 +4183,7 @@
               <w:rPr>
                 <w:sz w:val="22"/>
                 <w:szCs w:val="22"/>
+                <w:highlight w:val="green"/>
               </w:rPr>
               <w:t xml:space="preserve"> </w:t>
             </w:r>
@@ -4087,6 +4192,7 @@
               <w:rPr>
                 <w:sz w:val="22"/>
                 <w:szCs w:val="22"/>
+                <w:highlight w:val="green"/>
               </w:rPr>
               <w:t>soit</w:t>
             </w:r>
@@ -4095,6 +4201,7 @@
               <w:rPr>
                 <w:sz w:val="22"/>
                 <w:szCs w:val="22"/>
+                <w:highlight w:val="green"/>
               </w:rPr>
               <w:t xml:space="preserve"> </w:t>
             </w:r>
@@ -4103,6 +4210,7 @@
               <w:rPr>
                 <w:sz w:val="22"/>
                 <w:szCs w:val="22"/>
+                <w:highlight w:val="green"/>
               </w:rPr>
               <w:t>statiques</w:t>
             </w:r>
@@ -4111,6 +4219,7 @@
               <w:rPr>
                 <w:sz w:val="22"/>
                 <w:szCs w:val="22"/>
+                <w:highlight w:val="green"/>
               </w:rPr>
               <w:t xml:space="preserve">, </w:t>
             </w:r>
@@ -4119,6 +4228,7 @@
               <w:rPr>
                 <w:sz w:val="22"/>
                 <w:szCs w:val="22"/>
+                <w:highlight w:val="green"/>
               </w:rPr>
               <w:t>soit</w:t>
             </w:r>
@@ -4127,6 +4237,7 @@
               <w:rPr>
                 <w:sz w:val="22"/>
                 <w:szCs w:val="22"/>
+                <w:highlight w:val="green"/>
               </w:rPr>
               <w:t xml:space="preserve"> </w:t>
             </w:r>
@@ -4135,6 +4246,7 @@
               <w:rPr>
                 <w:sz w:val="22"/>
                 <w:szCs w:val="22"/>
+                <w:highlight w:val="green"/>
               </w:rPr>
               <w:t>en</w:t>
             </w:r>
@@ -4143,6 +4255,7 @@
               <w:rPr>
                 <w:sz w:val="22"/>
                 <w:szCs w:val="22"/>
+                <w:highlight w:val="green"/>
               </w:rPr>
               <w:t xml:space="preserve"> </w:t>
             </w:r>
@@ -4151,6 +4264,7 @@
               <w:rPr>
                 <w:sz w:val="22"/>
                 <w:szCs w:val="22"/>
+                <w:highlight w:val="green"/>
               </w:rPr>
               <w:t>mouvement</w:t>
             </w:r>
@@ -4159,6 +4273,7 @@
               <w:rPr>
                 <w:sz w:val="22"/>
                 <w:szCs w:val="22"/>
+                <w:highlight w:val="green"/>
               </w:rPr>
               <w:t>.</w:t>
             </w:r>
@@ -4663,6 +4778,7 @@
               <w:rPr>
                 <w:sz w:val="22"/>
                 <w:szCs w:val="22"/>
+                <w:highlight w:val="green"/>
               </w:rPr>
               <w:t>En</w:t>
             </w:r>
@@ -4671,6 +4787,7 @@
               <w:rPr>
                 <w:sz w:val="22"/>
                 <w:szCs w:val="22"/>
+                <w:highlight w:val="green"/>
               </w:rPr>
               <w:t xml:space="preserve"> </w:t>
             </w:r>
@@ -4679,6 +4796,7 @@
               <w:rPr>
                 <w:sz w:val="22"/>
                 <w:szCs w:val="22"/>
+                <w:highlight w:val="green"/>
               </w:rPr>
               <w:t>tant</w:t>
             </w:r>
@@ -4687,6 +4805,7 @@
               <w:rPr>
                 <w:sz w:val="22"/>
                 <w:szCs w:val="22"/>
+                <w:highlight w:val="green"/>
               </w:rPr>
               <w:t xml:space="preserve"> </w:t>
             </w:r>
@@ -4695,6 +4814,7 @@
               <w:rPr>
                 <w:sz w:val="22"/>
                 <w:szCs w:val="22"/>
+                <w:highlight w:val="green"/>
               </w:rPr>
               <w:t>que</w:t>
             </w:r>
@@ -4703,6 +4823,7 @@
               <w:rPr>
                 <w:sz w:val="22"/>
                 <w:szCs w:val="22"/>
+                <w:highlight w:val="green"/>
               </w:rPr>
               <w:t xml:space="preserve"> </w:t>
             </w:r>
@@ -4711,6 +4832,7 @@
               <w:rPr>
                 <w:sz w:val="22"/>
                 <w:szCs w:val="22"/>
+                <w:highlight w:val="green"/>
               </w:rPr>
               <w:t>développeur</w:t>
             </w:r>
@@ -4719,6 +4841,7 @@
               <w:rPr>
                 <w:sz w:val="22"/>
                 <w:szCs w:val="22"/>
+                <w:highlight w:val="green"/>
               </w:rPr>
               <w:t xml:space="preserve">, je </w:t>
             </w:r>
@@ -4727,6 +4850,7 @@
               <w:rPr>
                 <w:sz w:val="22"/>
                 <w:szCs w:val="22"/>
+                <w:highlight w:val="green"/>
               </w:rPr>
               <w:t>veux</w:t>
             </w:r>
@@ -4735,6 +4859,7 @@
               <w:rPr>
                 <w:sz w:val="22"/>
                 <w:szCs w:val="22"/>
+                <w:highlight w:val="green"/>
               </w:rPr>
               <w:t xml:space="preserve"> </w:t>
             </w:r>
@@ -4743,6 +4868,7 @@
               <w:rPr>
                 <w:sz w:val="22"/>
                 <w:szCs w:val="22"/>
+                <w:highlight w:val="green"/>
               </w:rPr>
               <w:t>que</w:t>
             </w:r>
@@ -4751,6 +4877,7 @@
               <w:rPr>
                 <w:sz w:val="22"/>
                 <w:szCs w:val="22"/>
+                <w:highlight w:val="green"/>
               </w:rPr>
               <w:t xml:space="preserve"> les </w:t>
             </w:r>
@@ -4759,6 +4886,7 @@
               <w:rPr>
                 <w:sz w:val="22"/>
                 <w:szCs w:val="22"/>
+                <w:highlight w:val="green"/>
               </w:rPr>
               <w:t>différents</w:t>
             </w:r>
@@ -4767,6 +4895,7 @@
               <w:rPr>
                 <w:sz w:val="22"/>
                 <w:szCs w:val="22"/>
+                <w:highlight w:val="green"/>
               </w:rPr>
               <w:t xml:space="preserve"> corps </w:t>
             </w:r>
@@ -4775,6 +4904,7 @@
               <w:rPr>
                 <w:sz w:val="22"/>
                 <w:szCs w:val="22"/>
+                <w:highlight w:val="green"/>
               </w:rPr>
               <w:t>puissent</w:t>
             </w:r>
@@ -4783,6 +4913,7 @@
               <w:rPr>
                 <w:sz w:val="22"/>
                 <w:szCs w:val="22"/>
+                <w:highlight w:val="green"/>
               </w:rPr>
               <w:t xml:space="preserve"> </w:t>
             </w:r>
@@ -4791,6 +4922,7 @@
               <w:rPr>
                 <w:sz w:val="22"/>
                 <w:szCs w:val="22"/>
+                <w:highlight w:val="green"/>
               </w:rPr>
               <w:t>s’attirer</w:t>
             </w:r>
@@ -4799,6 +4931,7 @@
               <w:rPr>
                 <w:sz w:val="22"/>
                 <w:szCs w:val="22"/>
+                <w:highlight w:val="green"/>
               </w:rPr>
               <w:t xml:space="preserve"> entre </w:t>
             </w:r>
@@ -4807,6 +4940,7 @@
               <w:rPr>
                 <w:sz w:val="22"/>
                 <w:szCs w:val="22"/>
+                <w:highlight w:val="green"/>
               </w:rPr>
               <w:t>eux</w:t>
             </w:r>
@@ -4815,6 +4949,7 @@
               <w:rPr>
                 <w:sz w:val="22"/>
                 <w:szCs w:val="22"/>
+                <w:highlight w:val="green"/>
               </w:rPr>
               <w:t xml:space="preserve"> </w:t>
             </w:r>
@@ -4823,6 +4958,7 @@
               <w:rPr>
                 <w:sz w:val="22"/>
                 <w:szCs w:val="22"/>
+                <w:highlight w:val="green"/>
               </w:rPr>
               <w:t>afin</w:t>
             </w:r>
@@ -4831,6 +4967,7 @@
               <w:rPr>
                 <w:sz w:val="22"/>
                 <w:szCs w:val="22"/>
+                <w:highlight w:val="green"/>
               </w:rPr>
               <w:t xml:space="preserve"> </w:t>
             </w:r>
@@ -4839,6 +4976,7 @@
               <w:rPr>
                 <w:sz w:val="22"/>
                 <w:szCs w:val="22"/>
+                <w:highlight w:val="green"/>
               </w:rPr>
               <w:t>que</w:t>
             </w:r>
@@ -4847,6 +4985,7 @@
               <w:rPr>
                 <w:sz w:val="22"/>
                 <w:szCs w:val="22"/>
+                <w:highlight w:val="green"/>
               </w:rPr>
               <w:t xml:space="preserve"> le </w:t>
             </w:r>
@@ -4855,6 +4994,7 @@
               <w:rPr>
                 <w:sz w:val="22"/>
                 <w:szCs w:val="22"/>
+                <w:highlight w:val="green"/>
               </w:rPr>
               <w:t>jeu</w:t>
             </w:r>
@@ -4863,6 +5003,7 @@
               <w:rPr>
                 <w:sz w:val="22"/>
                 <w:szCs w:val="22"/>
+                <w:highlight w:val="green"/>
               </w:rPr>
               <w:t xml:space="preserve"> </w:t>
             </w:r>
@@ -4871,6 +5012,7 @@
               <w:rPr>
                 <w:sz w:val="22"/>
                 <w:szCs w:val="22"/>
+                <w:highlight w:val="green"/>
               </w:rPr>
               <w:t>soit</w:t>
             </w:r>
@@ -4879,6 +5021,7 @@
               <w:rPr>
                 <w:sz w:val="22"/>
                 <w:szCs w:val="22"/>
+                <w:highlight w:val="green"/>
               </w:rPr>
               <w:t xml:space="preserve"> </w:t>
             </w:r>
@@ -4887,6 +5030,7 @@
               <w:rPr>
                 <w:sz w:val="22"/>
                 <w:szCs w:val="22"/>
+                <w:highlight w:val="green"/>
               </w:rPr>
               <w:t>réaliste</w:t>
             </w:r>
@@ -4895,6 +5039,7 @@
               <w:rPr>
                 <w:sz w:val="22"/>
                 <w:szCs w:val="22"/>
+                <w:highlight w:val="green"/>
               </w:rPr>
               <w:t xml:space="preserve"> </w:t>
             </w:r>
@@ -4903,6 +5048,7 @@
               <w:rPr>
                 <w:sz w:val="22"/>
                 <w:szCs w:val="22"/>
+                <w:highlight w:val="green"/>
               </w:rPr>
               <w:t>physiquement</w:t>
             </w:r>
@@ -4911,6 +5057,7 @@
               <w:rPr>
                 <w:sz w:val="22"/>
                 <w:szCs w:val="22"/>
+                <w:highlight w:val="green"/>
               </w:rPr>
               <w:t>.</w:t>
             </w:r>
@@ -5504,6 +5651,7 @@
               <w:rPr>
                 <w:sz w:val="22"/>
                 <w:szCs w:val="22"/>
+                <w:highlight w:val="green"/>
               </w:rPr>
               <w:t>En</w:t>
             </w:r>
@@ -5512,6 +5660,7 @@
               <w:rPr>
                 <w:sz w:val="22"/>
                 <w:szCs w:val="22"/>
+                <w:highlight w:val="green"/>
               </w:rPr>
               <w:t xml:space="preserve"> </w:t>
             </w:r>
@@ -5520,6 +5669,7 @@
               <w:rPr>
                 <w:sz w:val="22"/>
                 <w:szCs w:val="22"/>
+                <w:highlight w:val="green"/>
               </w:rPr>
               <w:t>tant</w:t>
             </w:r>
@@ -5528,6 +5678,7 @@
               <w:rPr>
                 <w:sz w:val="22"/>
                 <w:szCs w:val="22"/>
+                <w:highlight w:val="green"/>
               </w:rPr>
               <w:t xml:space="preserve"> </w:t>
             </w:r>
@@ -5536,6 +5687,7 @@
               <w:rPr>
                 <w:sz w:val="22"/>
                 <w:szCs w:val="22"/>
+                <w:highlight w:val="green"/>
               </w:rPr>
               <w:t>qu’utilisateur</w:t>
             </w:r>
@@ -5544,6 +5696,7 @@
               <w:rPr>
                 <w:sz w:val="22"/>
                 <w:szCs w:val="22"/>
+                <w:highlight w:val="green"/>
               </w:rPr>
               <w:t xml:space="preserve">, je </w:t>
             </w:r>
@@ -5552,6 +5705,7 @@
               <w:rPr>
                 <w:sz w:val="22"/>
                 <w:szCs w:val="22"/>
+                <w:highlight w:val="green"/>
               </w:rPr>
               <w:t>veux</w:t>
             </w:r>
@@ -5560,6 +5714,7 @@
               <w:rPr>
                 <w:sz w:val="22"/>
                 <w:szCs w:val="22"/>
+                <w:highlight w:val="green"/>
               </w:rPr>
               <w:t xml:space="preserve"> </w:t>
             </w:r>
@@ -5568,6 +5723,7 @@
               <w:rPr>
                 <w:sz w:val="22"/>
                 <w:szCs w:val="22"/>
+                <w:highlight w:val="green"/>
               </w:rPr>
               <w:t>pouvoir</w:t>
             </w:r>
@@ -5576,6 +5732,7 @@
               <w:rPr>
                 <w:sz w:val="22"/>
                 <w:szCs w:val="22"/>
+                <w:highlight w:val="green"/>
               </w:rPr>
               <w:t xml:space="preserve"> </w:t>
             </w:r>
@@ -5584,6 +5741,7 @@
               <w:rPr>
                 <w:sz w:val="22"/>
                 <w:szCs w:val="22"/>
+                <w:highlight w:val="green"/>
               </w:rPr>
               <w:t>voir</w:t>
             </w:r>
@@ -5592,6 +5750,7 @@
               <w:rPr>
                 <w:sz w:val="22"/>
                 <w:szCs w:val="22"/>
+                <w:highlight w:val="green"/>
               </w:rPr>
               <w:t xml:space="preserve"> les </w:t>
             </w:r>
@@ -5600,6 +5759,7 @@
               <w:rPr>
                 <w:sz w:val="22"/>
                 <w:szCs w:val="22"/>
+                <w:highlight w:val="green"/>
               </w:rPr>
               <w:t>différents</w:t>
             </w:r>
@@ -5608,6 +5768,7 @@
               <w:rPr>
                 <w:sz w:val="22"/>
                 <w:szCs w:val="22"/>
+                <w:highlight w:val="green"/>
               </w:rPr>
               <w:t xml:space="preserve"> corps </w:t>
             </w:r>
@@ -5616,6 +5777,7 @@
               <w:rPr>
                 <w:sz w:val="22"/>
                 <w:szCs w:val="22"/>
+                <w:highlight w:val="green"/>
               </w:rPr>
               <w:t>afin</w:t>
             </w:r>
@@ -5624,6 +5786,7 @@
               <w:rPr>
                 <w:sz w:val="22"/>
                 <w:szCs w:val="22"/>
+                <w:highlight w:val="green"/>
               </w:rPr>
               <w:t xml:space="preserve"> de </w:t>
             </w:r>
@@ -5632,6 +5795,7 @@
               <w:rPr>
                 <w:sz w:val="22"/>
                 <w:szCs w:val="22"/>
+                <w:highlight w:val="green"/>
               </w:rPr>
               <w:t>pouvoir</w:t>
             </w:r>
@@ -5640,6 +5804,7 @@
               <w:rPr>
                 <w:sz w:val="22"/>
                 <w:szCs w:val="22"/>
+                <w:highlight w:val="green"/>
               </w:rPr>
               <w:t xml:space="preserve"> </w:t>
             </w:r>
@@ -5648,6 +5813,7 @@
               <w:rPr>
                 <w:sz w:val="22"/>
                 <w:szCs w:val="22"/>
+                <w:highlight w:val="green"/>
               </w:rPr>
               <w:t>voir</w:t>
             </w:r>
@@ -5656,6 +5822,7 @@
               <w:rPr>
                 <w:sz w:val="22"/>
                 <w:szCs w:val="22"/>
+                <w:highlight w:val="green"/>
               </w:rPr>
               <w:t xml:space="preserve"> </w:t>
             </w:r>
@@ -5664,6 +5831,7 @@
               <w:rPr>
                 <w:sz w:val="22"/>
                 <w:szCs w:val="22"/>
+                <w:highlight w:val="green"/>
               </w:rPr>
               <w:t>ce</w:t>
             </w:r>
@@ -5672,6 +5840,7 @@
               <w:rPr>
                 <w:sz w:val="22"/>
                 <w:szCs w:val="22"/>
+                <w:highlight w:val="green"/>
               </w:rPr>
               <w:t xml:space="preserve"> qui se </w:t>
             </w:r>
@@ -5680,6 +5849,7 @@
               <w:rPr>
                 <w:sz w:val="22"/>
                 <w:szCs w:val="22"/>
+                <w:highlight w:val="green"/>
               </w:rPr>
               <w:t>passe</w:t>
             </w:r>
@@ -5688,6 +5858,7 @@
               <w:rPr>
                 <w:sz w:val="22"/>
                 <w:szCs w:val="22"/>
+                <w:highlight w:val="green"/>
               </w:rPr>
               <w:t>.</w:t>
             </w:r>
@@ -6501,6 +6672,8 @@
               </w:rPr>
               <w:t>.</w:t>
             </w:r>
+            <w:bookmarkStart w:id="0" w:name="_GoBack"/>
+            <w:bookmarkEnd w:id="0"/>
           </w:p>
           <w:p>
             <w:pPr>

</xml_diff>

<commit_message>
Mise à jour du backlog de produit.
</commit_message>
<xml_diff>
--- a/src/docs/Backlog de produit.docx
+++ b/src/docs/Backlog de produit.docx
@@ -1596,7 +1596,6 @@
                 <w:szCs w:val="22"/>
                 <w:lang w:val="fr-CA"/>
               </w:rPr>
-              <w:lastRenderedPageBreak/>
               <w:t>Commentaires</w:t>
             </w:r>
           </w:p>
@@ -3245,43 +3244,33 @@
                 <w:szCs w:val="22"/>
                 <w:lang w:val="fr-CA"/>
               </w:rPr>
-              <w:t xml:space="preserve">Mettre plusieurs corps à proximité et vérifier que leur comportement </w:t>
-            </w:r>
-            <w:r>
-              <w:rPr>
-                <w:sz w:val="22"/>
-                <w:szCs w:val="22"/>
-                <w:lang w:val="fr-CA"/>
-              </w:rPr>
-              <w:lastRenderedPageBreak/>
-              <w:t>est réaliste grâce à des calculs fait à la main.</w:t>
-            </w:r>
-          </w:p>
-        </w:tc>
-      </w:tr>
-      <w:tr>
-        <w:trPr>
-          <w:jc w:val="center"/>
-        </w:trPr>
-        <w:tc>
-          <w:tcPr>
-            <w:tcW w:w="2263" w:type="dxa"/>
-          </w:tcPr>
-          <w:p>
-            <w:pPr>
-              <w:rPr>
-                <w:sz w:val="22"/>
-                <w:szCs w:val="22"/>
-                <w:lang w:val="fr-CA"/>
-              </w:rPr>
-            </w:pPr>
-            <w:r>
-              <w:rPr>
-                <w:sz w:val="22"/>
-                <w:szCs w:val="22"/>
-                <w:lang w:val="fr-CA"/>
-              </w:rPr>
-              <w:lastRenderedPageBreak/>
+              <w:t>Mettre plusieurs corps à proximité et vérifier que leur comportement est réaliste grâce à des calculs fait à la main.</w:t>
+            </w:r>
+          </w:p>
+        </w:tc>
+      </w:tr>
+      <w:tr>
+        <w:trPr>
+          <w:jc w:val="center"/>
+        </w:trPr>
+        <w:tc>
+          <w:tcPr>
+            <w:tcW w:w="2263" w:type="dxa"/>
+          </w:tcPr>
+          <w:p>
+            <w:pPr>
+              <w:rPr>
+                <w:sz w:val="22"/>
+                <w:szCs w:val="22"/>
+                <w:lang w:val="fr-CA"/>
+              </w:rPr>
+            </w:pPr>
+            <w:r>
+              <w:rPr>
+                <w:sz w:val="22"/>
+                <w:szCs w:val="22"/>
+                <w:lang w:val="fr-CA"/>
+              </w:rPr>
               <w:t>Complexité</w:t>
             </w:r>
           </w:p>
@@ -3942,7 +3931,7 @@
               <w:rPr>
                 <w:sz w:val="22"/>
                 <w:szCs w:val="22"/>
-                <w:highlight w:val="yellow"/>
+                <w:highlight w:val="green"/>
                 <w:lang w:val="fr-CA"/>
               </w:rPr>
               <w:t>En tant qu’utilisateur, je veux pouvoir mettre le jeu en pause afin de pouvoir réfléchir.</w:t>
@@ -4352,26 +4341,18 @@
               <w:rPr>
                 <w:sz w:val="22"/>
                 <w:szCs w:val="22"/>
-                <w:lang w:val="fr-CA"/>
-              </w:rPr>
-            </w:pPr>
-            <w:r>
-              <w:rPr>
-                <w:sz w:val="22"/>
-                <w:szCs w:val="22"/>
-                <w:highlight w:val="yellow"/>
-                <w:lang w:val="fr-CA"/>
-              </w:rPr>
-              <w:t xml:space="preserve">En tant qu’utilisateur, </w:t>
-            </w:r>
-            <w:r>
-              <w:rPr>
-                <w:sz w:val="22"/>
-                <w:szCs w:val="22"/>
-                <w:highlight w:val="yellow"/>
-                <w:lang w:val="fr-CA"/>
-              </w:rPr>
-              <w:t>je veux que le vaisseau ne puisse pas passer au travers des planètes.</w:t>
+                <w:highlight w:val="green"/>
+                <w:lang w:val="fr-CA"/>
+              </w:rPr>
+            </w:pPr>
+            <w:r>
+              <w:rPr>
+                <w:sz w:val="22"/>
+                <w:szCs w:val="22"/>
+                <w:highlight w:val="green"/>
+                <w:lang w:val="fr-CA"/>
+              </w:rPr>
+              <w:t>En tant qu’utilisateur, je veux que le vaisseau ne puisse pas passer au travers des planètes.</w:t>
             </w:r>
           </w:p>
         </w:tc>
@@ -4769,14 +4750,15 @@
               <w:rPr>
                 <w:sz w:val="22"/>
                 <w:szCs w:val="22"/>
-                <w:lang w:val="fr-CA"/>
-              </w:rPr>
-            </w:pPr>
-            <w:r>
-              <w:rPr>
-                <w:sz w:val="22"/>
-                <w:szCs w:val="22"/>
-                <w:highlight w:val="yellow"/>
+                <w:highlight w:val="green"/>
+                <w:lang w:val="fr-CA"/>
+              </w:rPr>
+            </w:pPr>
+            <w:r>
+              <w:rPr>
+                <w:sz w:val="22"/>
+                <w:szCs w:val="22"/>
+                <w:highlight w:val="green"/>
                 <w:lang w:val="fr-CA"/>
               </w:rPr>
               <w:t>En tant qu’utilisateur, je veux pouvoir créer mes propres niveaux.</w:t>
@@ -4900,8 +4882,6 @@
               </w:rPr>
               <w:t>Être en mesure d’ajouter des planètes de différentes masses et rayon dans l’espace de jeu et qu’elles fonctionnent dans les lois de la physique.</w:t>
             </w:r>
-            <w:bookmarkStart w:id="0" w:name="_GoBack"/>
-            <w:bookmarkEnd w:id="0"/>
           </w:p>
         </w:tc>
       </w:tr>
@@ -5148,7 +5128,6 @@
                 <w:szCs w:val="22"/>
                 <w:lang w:val="fr-CA"/>
               </w:rPr>
-              <w:lastRenderedPageBreak/>
               <w:t>Scénario</w:t>
             </w:r>
           </w:p>
@@ -5162,26 +5141,18 @@
               <w:rPr>
                 <w:sz w:val="22"/>
                 <w:szCs w:val="22"/>
-                <w:lang w:val="fr-CA"/>
-              </w:rPr>
-            </w:pPr>
-            <w:r>
-              <w:rPr>
-                <w:sz w:val="22"/>
-                <w:szCs w:val="22"/>
-                <w:highlight w:val="yellow"/>
-                <w:lang w:val="fr-CA"/>
-              </w:rPr>
-              <w:t xml:space="preserve">En tant qu’utilisateur, </w:t>
-            </w:r>
-            <w:r>
-              <w:rPr>
-                <w:sz w:val="22"/>
-                <w:szCs w:val="22"/>
-                <w:highlight w:val="yellow"/>
-                <w:lang w:val="fr-CA"/>
-              </w:rPr>
-              <w:t>je veux que la caméra suive mon vaisseau.</w:t>
+                <w:highlight w:val="green"/>
+                <w:lang w:val="fr-CA"/>
+              </w:rPr>
+            </w:pPr>
+            <w:r>
+              <w:rPr>
+                <w:sz w:val="22"/>
+                <w:szCs w:val="22"/>
+                <w:highlight w:val="green"/>
+                <w:lang w:val="fr-CA"/>
+              </w:rPr>
+              <w:t>En tant qu’utilisateur, je veux que la caméra suive mon vaisseau.</w:t>
             </w:r>
           </w:p>
         </w:tc>
@@ -5580,14 +5551,15 @@
               <w:rPr>
                 <w:sz w:val="22"/>
                 <w:szCs w:val="22"/>
-                <w:lang w:val="fr-CA"/>
-              </w:rPr>
-            </w:pPr>
-            <w:r>
-              <w:rPr>
-                <w:sz w:val="22"/>
-                <w:szCs w:val="22"/>
-                <w:highlight w:val="yellow"/>
+                <w:highlight w:val="green"/>
+                <w:lang w:val="fr-CA"/>
+              </w:rPr>
+            </w:pPr>
+            <w:r>
+              <w:rPr>
+                <w:sz w:val="22"/>
+                <w:szCs w:val="22"/>
+                <w:highlight w:val="green"/>
                 <w:lang w:val="fr-CA"/>
               </w:rPr>
               <w:t>En tant qu’utilisateur, je veux diriger mon vaisseau avec le clavier.</w:t>
@@ -7117,7 +7089,6 @@
                 <w:szCs w:val="22"/>
                 <w:lang w:val="fr-CA"/>
               </w:rPr>
-              <w:lastRenderedPageBreak/>
               <w:t>Description</w:t>
             </w:r>
           </w:p>
@@ -9217,7 +9188,6 @@
                 <w:szCs w:val="22"/>
                 <w:lang w:val="fr-CA"/>
               </w:rPr>
-              <w:lastRenderedPageBreak/>
               <w:t>Scénario</w:t>
             </w:r>
           </w:p>
@@ -13385,4 +13355,16 @@
   <a:objectDefaults/>
   <a:extraClrSchemeLst/>
 </a:theme>
+</file>
+
+<file path=customXml/item1.xml><?xml version="1.0" encoding="utf-8"?>
+<b:Sources xmlns:b="http://schemas.openxmlformats.org/officeDocument/2006/bibliography" xmlns="http://schemas.openxmlformats.org/officeDocument/2006/bibliography" SelectedStyle="\APASixthEditionOfficeOnline.xsl" StyleName="APA" Version="6"/>
+</file>
+
+<file path=customXml/itemProps1.xml><?xml version="1.0" encoding="utf-8"?>
+<ds:datastoreItem xmlns:ds="http://schemas.openxmlformats.org/officeDocument/2006/customXml" ds:itemID="{0F3F5655-C4C8-4EAE-9E1B-64FDD1BEBC57}">
+  <ds:schemaRefs>
+    <ds:schemaRef ds:uri="http://schemas.openxmlformats.org/officeDocument/2006/bibliography"/>
+  </ds:schemaRefs>
+</ds:datastoreItem>
 </file>
</xml_diff>

<commit_message>
Mise à jour du backlog de produit et du backlog de sprint.
</commit_message>
<xml_diff>
--- a/src/docs/Backlog de produit.docx
+++ b/src/docs/Backlog de produit.docx
@@ -21,29 +21,7 @@
           <w:szCs w:val="28"/>
           <w:lang w:val="fr-CA"/>
         </w:rPr>
-        <w:t>« </w:t>
-      </w:r>
-      <w:proofErr w:type="spellStart"/>
-      <w:r>
-        <w:rPr>
-          <w:rFonts w:ascii="Arial" w:hAnsi="Arial" w:cs="Arial"/>
-          <w:b/>
-          <w:sz w:val="28"/>
-          <w:szCs w:val="28"/>
-          <w:lang w:val="fr-CA"/>
-        </w:rPr>
-        <w:t>Backlog</w:t>
-      </w:r>
-      <w:proofErr w:type="spellEnd"/>
-      <w:r>
-        <w:rPr>
-          <w:rFonts w:ascii="Arial" w:hAnsi="Arial" w:cs="Arial"/>
-          <w:b/>
-          <w:sz w:val="28"/>
-          <w:szCs w:val="28"/>
-          <w:lang w:val="fr-CA"/>
-        </w:rPr>
-        <w:t> » de produit</w:t>
+        <w:t>« Backlog » de produit</w:t>
       </w:r>
       <w:r>
         <w:rPr>
@@ -55,7 +33,6 @@
         </w:rPr>
         <w:t xml:space="preserve"> : </w:t>
       </w:r>
-      <w:proofErr w:type="spellStart"/>
       <w:r>
         <w:rPr>
           <w:rFonts w:ascii="Arial" w:hAnsi="Arial" w:cs="Arial"/>
@@ -66,7 +43,6 @@
         </w:rPr>
         <w:t>Astéria</w:t>
       </w:r>
-      <w:proofErr w:type="spellEnd"/>
     </w:p>
     <w:p>
       <w:pPr>
@@ -98,7 +74,6 @@
         </w:rPr>
         <w:t xml:space="preserve">Conçu par : </w:t>
       </w:r>
-      <w:proofErr w:type="spellStart"/>
       <w:r>
         <w:rPr>
           <w:rFonts w:ascii="Arial" w:hAnsi="Arial" w:cs="Arial"/>
@@ -108,7 +83,6 @@
         </w:rPr>
         <w:t>EquBolduc</w:t>
       </w:r>
-      <w:proofErr w:type="spellEnd"/>
     </w:p>
     <w:p>
       <w:pPr>
@@ -324,16 +298,8 @@
               <w:rPr>
                 <w:lang w:val="fr-CA"/>
               </w:rPr>
-              <w:t xml:space="preserve">Simon-Pierre </w:t>
-            </w:r>
-            <w:proofErr w:type="spellStart"/>
-            <w:r>
-              <w:rPr>
-                <w:lang w:val="fr-CA"/>
-              </w:rPr>
-              <w:t>Deschênes</w:t>
-            </w:r>
-            <w:proofErr w:type="spellEnd"/>
+              <w:t>Simon-Pierre Deschênes</w:t>
+            </w:r>
           </w:p>
         </w:tc>
         <w:tc>
@@ -514,21 +480,7 @@
         <w:rPr>
           <w:highlight w:val="yellow"/>
         </w:rPr>
-        <w:t>font partie du « </w:t>
-      </w:r>
-      <w:proofErr w:type="spellStart"/>
-      <w:r>
-        <w:rPr>
-          <w:highlight w:val="yellow"/>
-        </w:rPr>
-        <w:t>backlog</w:t>
-      </w:r>
-      <w:proofErr w:type="spellEnd"/>
-      <w:r>
-        <w:rPr>
-          <w:highlight w:val="yellow"/>
-        </w:rPr>
-        <w:t xml:space="preserve"> de sprint » courant.</w:t>
+        <w:t>font partie du « backlog de sprint » courant.</w:t>
       </w:r>
     </w:p>
     <w:p>
@@ -587,21 +539,7 @@
         <w:rPr>
           <w:lang w:val="fr-CA"/>
         </w:rPr>
-        <w:t>« </w:t>
-      </w:r>
-      <w:proofErr w:type="spellStart"/>
-      <w:r>
-        <w:rPr>
-          <w:lang w:val="fr-CA"/>
-        </w:rPr>
-        <w:t>Backlog</w:t>
-      </w:r>
-      <w:proofErr w:type="spellEnd"/>
-      <w:r>
-        <w:rPr>
-          <w:lang w:val="fr-CA"/>
-        </w:rPr>
-        <w:t> » de produit</w:t>
+        <w:t>« Backlog » de produit</w:t>
       </w:r>
     </w:p>
     <w:tbl>
@@ -796,17 +734,8 @@
                 <w:sz w:val="22"/>
                 <w:szCs w:val="22"/>
               </w:rPr>
-              <w:t>S’assurer de l’utilisation d’</w:t>
-            </w:r>
-            <w:proofErr w:type="spellStart"/>
-            <w:r>
-              <w:rPr>
-                <w:sz w:val="22"/>
-                <w:szCs w:val="22"/>
-              </w:rPr>
-              <w:t>Eclipse</w:t>
-            </w:r>
-            <w:proofErr w:type="spellEnd"/>
+              <w:t>S’assurer de l’utilisation d’Eclipse</w:t>
+            </w:r>
           </w:p>
           <w:p>
             <w:pPr>
@@ -851,23 +780,7 @@
                 <w:sz w:val="22"/>
                 <w:szCs w:val="22"/>
               </w:rPr>
-              <w:t xml:space="preserve">Installer </w:t>
-            </w:r>
-            <w:proofErr w:type="spellStart"/>
-            <w:r>
-              <w:rPr>
-                <w:sz w:val="22"/>
-                <w:szCs w:val="22"/>
-              </w:rPr>
-              <w:t>SceneBuilder</w:t>
-            </w:r>
-            <w:proofErr w:type="spellEnd"/>
-            <w:r>
-              <w:rPr>
-                <w:sz w:val="22"/>
-                <w:szCs w:val="22"/>
-              </w:rPr>
-              <w:t xml:space="preserve"> 2.0</w:t>
+              <w:t>Installer SceneBuilder 2.0</w:t>
             </w:r>
           </w:p>
           <w:p>
@@ -890,17 +803,8 @@
                 <w:sz w:val="22"/>
                 <w:szCs w:val="22"/>
               </w:rPr>
-              <w:t xml:space="preserve">Configurer le plug-in Git sur </w:t>
-            </w:r>
-            <w:proofErr w:type="spellStart"/>
-            <w:r>
-              <w:rPr>
-                <w:sz w:val="22"/>
-                <w:szCs w:val="22"/>
-              </w:rPr>
-              <w:t>Eclipse</w:t>
-            </w:r>
-            <w:proofErr w:type="spellEnd"/>
+              <w:t>Configurer le plug-in Git sur Eclipse</w:t>
+            </w:r>
           </w:p>
           <w:p>
             <w:pPr>
@@ -922,17 +826,8 @@
                 <w:sz w:val="22"/>
                 <w:szCs w:val="22"/>
               </w:rPr>
-              <w:t xml:space="preserve">Créer le référentiel sur </w:t>
-            </w:r>
-            <w:proofErr w:type="spellStart"/>
-            <w:r>
-              <w:rPr>
-                <w:sz w:val="22"/>
-                <w:szCs w:val="22"/>
-              </w:rPr>
-              <w:t>BitBucket</w:t>
-            </w:r>
-            <w:proofErr w:type="spellEnd"/>
+              <w:t>Créer le référentiel sur BitBucket</w:t>
+            </w:r>
           </w:p>
           <w:p>
             <w:pPr>
@@ -1596,6 +1491,7 @@
                 <w:szCs w:val="22"/>
                 <w:lang w:val="fr-CA"/>
               </w:rPr>
+              <w:lastRenderedPageBreak/>
               <w:t>Commentaires</w:t>
             </w:r>
           </w:p>
@@ -3244,33 +3140,43 @@
                 <w:szCs w:val="22"/>
                 <w:lang w:val="fr-CA"/>
               </w:rPr>
-              <w:t>Mettre plusieurs corps à proximité et vérifier que leur comportement est réaliste grâce à des calculs fait à la main.</w:t>
-            </w:r>
-          </w:p>
-        </w:tc>
-      </w:tr>
-      <w:tr>
-        <w:trPr>
-          <w:jc w:val="center"/>
-        </w:trPr>
-        <w:tc>
-          <w:tcPr>
-            <w:tcW w:w="2263" w:type="dxa"/>
-          </w:tcPr>
-          <w:p>
-            <w:pPr>
-              <w:rPr>
-                <w:sz w:val="22"/>
-                <w:szCs w:val="22"/>
-                <w:lang w:val="fr-CA"/>
-              </w:rPr>
-            </w:pPr>
-            <w:r>
-              <w:rPr>
-                <w:sz w:val="22"/>
-                <w:szCs w:val="22"/>
-                <w:lang w:val="fr-CA"/>
-              </w:rPr>
+              <w:t xml:space="preserve">Mettre plusieurs corps à proximité et vérifier que leur comportement </w:t>
+            </w:r>
+            <w:r>
+              <w:rPr>
+                <w:sz w:val="22"/>
+                <w:szCs w:val="22"/>
+                <w:lang w:val="fr-CA"/>
+              </w:rPr>
+              <w:lastRenderedPageBreak/>
+              <w:t>est réaliste grâce à des calculs fait à la main.</w:t>
+            </w:r>
+          </w:p>
+        </w:tc>
+      </w:tr>
+      <w:tr>
+        <w:trPr>
+          <w:jc w:val="center"/>
+        </w:trPr>
+        <w:tc>
+          <w:tcPr>
+            <w:tcW w:w="2263" w:type="dxa"/>
+          </w:tcPr>
+          <w:p>
+            <w:pPr>
+              <w:rPr>
+                <w:sz w:val="22"/>
+                <w:szCs w:val="22"/>
+                <w:lang w:val="fr-CA"/>
+              </w:rPr>
+            </w:pPr>
+            <w:r>
+              <w:rPr>
+                <w:sz w:val="22"/>
+                <w:szCs w:val="22"/>
+                <w:lang w:val="fr-CA"/>
+              </w:rPr>
+              <w:lastRenderedPageBreak/>
               <w:t>Complexité</w:t>
             </w:r>
           </w:p>
@@ -4004,13 +3910,7 @@
               </w:rPr>
             </w:pPr>
             <w:r>
-              <w:t xml:space="preserve">Créer </w:t>
-            </w:r>
-            <w:r>
-              <w:t>un menu pause</w:t>
-            </w:r>
-            <w:r>
-              <w:t>.</w:t>
+              <w:t>Créer un menu pause.</w:t>
             </w:r>
           </w:p>
           <w:p>
@@ -4029,10 +3929,7 @@
               </w:rPr>
             </w:pPr>
             <w:r>
-              <w:t>Mettre le jeu en pause</w:t>
-            </w:r>
-            <w:r>
-              <w:t>.</w:t>
+              <w:t>Mettre le jeu en pause.</w:t>
             </w:r>
           </w:p>
         </w:tc>
@@ -5128,6 +5025,7 @@
                 <w:szCs w:val="22"/>
                 <w:lang w:val="fr-CA"/>
               </w:rPr>
+              <w:lastRenderedPageBreak/>
               <w:t>Scénario</w:t>
             </w:r>
           </w:p>
@@ -5801,6 +5699,8 @@
               </w:rPr>
               <w:t>2</w:t>
             </w:r>
+            <w:bookmarkStart w:id="0" w:name="_GoBack"/>
+            <w:bookmarkEnd w:id="0"/>
           </w:p>
         </w:tc>
       </w:tr>
@@ -5968,6 +5868,7 @@
               <w:rPr>
                 <w:sz w:val="22"/>
                 <w:szCs w:val="22"/>
+                <w:highlight w:val="yellow"/>
                 <w:lang w:val="fr-CA"/>
               </w:rPr>
               <w:t>En tant qu’utilisateur, je veux pouvoir recommencer le jeu à n’importe quel moment.</w:t>
@@ -6020,6 +5921,59 @@
                 <w:szCs w:val="22"/>
               </w:rPr>
             </w:pPr>
+            <w:r>
+              <w:rPr>
+                <w:sz w:val="22"/>
+                <w:szCs w:val="22"/>
+              </w:rPr>
+              <w:t>Écouter la touche R.</w:t>
+            </w:r>
+          </w:p>
+          <w:p>
+            <w:pPr>
+              <w:pStyle w:val="Paragraphedeliste"/>
+              <w:numPr>
+                <w:ilvl w:val="0"/>
+                <w:numId w:val="19"/>
+              </w:numPr>
+              <w:spacing w:line="240" w:lineRule="auto"/>
+              <w:ind w:right="0"/>
+              <w:jc w:val="both"/>
+              <w:rPr>
+                <w:sz w:val="22"/>
+                <w:szCs w:val="22"/>
+              </w:rPr>
+            </w:pPr>
+            <w:r>
+              <w:rPr>
+                <w:sz w:val="22"/>
+                <w:szCs w:val="22"/>
+              </w:rPr>
+              <w:t>Créer un bouton dans le menu pause et l’écouter.</w:t>
+            </w:r>
+          </w:p>
+          <w:p>
+            <w:pPr>
+              <w:pStyle w:val="Paragraphedeliste"/>
+              <w:numPr>
+                <w:ilvl w:val="0"/>
+                <w:numId w:val="19"/>
+              </w:numPr>
+              <w:spacing w:line="240" w:lineRule="auto"/>
+              <w:ind w:right="0"/>
+              <w:jc w:val="both"/>
+              <w:rPr>
+                <w:sz w:val="22"/>
+                <w:szCs w:val="22"/>
+              </w:rPr>
+            </w:pPr>
+            <w:r>
+              <w:rPr>
+                <w:sz w:val="22"/>
+                <w:szCs w:val="22"/>
+              </w:rPr>
+              <w:t>Replacer les corps à leur place de départ.</w:t>
+            </w:r>
           </w:p>
         </w:tc>
       </w:tr>
@@ -6061,6 +6015,14 @@
                 <w:lang w:val="fr-CA"/>
               </w:rPr>
             </w:pPr>
+            <w:r>
+              <w:rPr>
+                <w:sz w:val="22"/>
+                <w:szCs w:val="22"/>
+                <w:lang w:val="fr-CA"/>
+              </w:rPr>
+              <w:t>Appuyer sur R et vérifier que les corps reviennent à la position de départ, essayer aussi avec le bouton du menu</w:t>
+            </w:r>
           </w:p>
         </w:tc>
       </w:tr>
@@ -6108,7 +6070,7 @@
                 <w:szCs w:val="22"/>
                 <w:lang w:val="fr-CA"/>
               </w:rPr>
-              <w:t>1</w:t>
+              <w:t>2</w:t>
             </w:r>
           </w:p>
         </w:tc>
@@ -6319,13 +6281,15 @@
               <w:rPr>
                 <w:sz w:val="22"/>
                 <w:szCs w:val="22"/>
-                <w:lang w:val="fr-CA"/>
-              </w:rPr>
-            </w:pPr>
-            <w:r>
-              <w:rPr>
-                <w:sz w:val="22"/>
-                <w:szCs w:val="22"/>
+                <w:highlight w:val="yellow"/>
+                <w:lang w:val="fr-CA"/>
+              </w:rPr>
+            </w:pPr>
+            <w:r>
+              <w:rPr>
+                <w:sz w:val="22"/>
+                <w:szCs w:val="22"/>
+                <w:highlight w:val="yellow"/>
                 <w:lang w:val="fr-CA"/>
               </w:rPr>
               <w:t>En tant qu’utilisateur, je veux pouvoir sauvegarder mon progrès au jeu.</w:t>
@@ -6363,6 +6327,35 @@
           <w:tcPr>
             <w:tcW w:w="6367" w:type="dxa"/>
           </w:tcPr>
+          <w:p>
+            <w:pPr>
+              <w:numPr>
+                <w:ilvl w:val="0"/>
+                <w:numId w:val="20"/>
+              </w:numPr>
+              <w:rPr>
+                <w:sz w:val="22"/>
+                <w:szCs w:val="22"/>
+                <w:lang w:val="fr-CA"/>
+              </w:rPr>
+            </w:pPr>
+            <w:r>
+              <w:rPr>
+                <w:sz w:val="22"/>
+                <w:szCs w:val="22"/>
+                <w:lang w:val="fr-CA"/>
+              </w:rPr>
+              <w:t>Sauvegarde du niveau</w:t>
+            </w:r>
+            <w:r>
+              <w:rPr>
+                <w:sz w:val="22"/>
+                <w:szCs w:val="22"/>
+                <w:lang w:val="fr-CA"/>
+              </w:rPr>
+              <w:t>.</w:t>
+            </w:r>
+          </w:p>
           <w:p>
             <w:pPr>
               <w:pStyle w:val="Paragraphedeliste"/>
@@ -6378,6 +6371,20 @@
                 <w:szCs w:val="22"/>
               </w:rPr>
             </w:pPr>
+            <w:r>
+              <w:rPr>
+                <w:sz w:val="22"/>
+                <w:szCs w:val="22"/>
+              </w:rPr>
+              <w:t>Chargement du niveau</w:t>
+            </w:r>
+            <w:r>
+              <w:rPr>
+                <w:sz w:val="22"/>
+                <w:szCs w:val="22"/>
+              </w:rPr>
+              <w:t>.</w:t>
+            </w:r>
           </w:p>
         </w:tc>
       </w:tr>
@@ -6419,6 +6426,14 @@
                 <w:lang w:val="fr-CA"/>
               </w:rPr>
             </w:pPr>
+            <w:r>
+              <w:rPr>
+                <w:sz w:val="22"/>
+                <w:szCs w:val="22"/>
+                <w:lang w:val="fr-CA"/>
+              </w:rPr>
+              <w:t>Sauvegarder un niveau et le charger par la suite. Si le niveau est identique au début et à la fin, la sauvegarde et le chargement fonctionnent.</w:t>
+            </w:r>
           </w:p>
         </w:tc>
       </w:tr>
@@ -6466,7 +6481,7 @@
                 <w:szCs w:val="22"/>
                 <w:lang w:val="fr-CA"/>
               </w:rPr>
-              <w:t>1</w:t>
+              <w:t>3</w:t>
             </w:r>
           </w:p>
         </w:tc>
@@ -6684,9 +6699,10 @@
               <w:rPr>
                 <w:sz w:val="22"/>
                 <w:szCs w:val="22"/>
-                <w:lang w:val="fr-CA"/>
-              </w:rPr>
-              <w:t>En tant qu’utilisateur, je veux que les graphiques de fonds soient esthétiquement beaux.</w:t>
+                <w:highlight w:val="yellow"/>
+                <w:lang w:val="fr-CA"/>
+              </w:rPr>
+              <w:t>En tant qu’utilisateur, je veux que le tableau se finisse lorsque je réussis un objectif.</w:t>
             </w:r>
           </w:p>
         </w:tc>
@@ -6723,11 +6739,1640 @@
           </w:tcPr>
           <w:p>
             <w:pPr>
-              <w:pStyle w:val="Paragraphedeliste"/>
+              <w:numPr>
+                <w:ilvl w:val="0"/>
+                <w:numId w:val="27"/>
+              </w:numPr>
+              <w:rPr>
+                <w:sz w:val="22"/>
+                <w:szCs w:val="22"/>
+                <w:lang w:val="fr-CA"/>
+              </w:rPr>
+            </w:pPr>
+            <w:r>
+              <w:rPr>
+                <w:sz w:val="22"/>
+                <w:szCs w:val="22"/>
+                <w:lang w:val="fr-CA"/>
+              </w:rPr>
+              <w:t>Créer la classe Objectif.</w:t>
+            </w:r>
+          </w:p>
+          <w:p>
+            <w:pPr>
+              <w:numPr>
+                <w:ilvl w:val="0"/>
+                <w:numId w:val="27"/>
+              </w:numPr>
+              <w:rPr>
+                <w:sz w:val="22"/>
+                <w:szCs w:val="22"/>
+                <w:lang w:val="fr-CA"/>
+              </w:rPr>
+            </w:pPr>
+            <w:r>
+              <w:rPr>
+                <w:sz w:val="22"/>
+                <w:szCs w:val="22"/>
+                <w:lang w:val="fr-CA"/>
+              </w:rPr>
+              <w:t>Implémenter la vérification des objectifs.</w:t>
+            </w:r>
+          </w:p>
+        </w:tc>
+      </w:tr>
+      <w:tr>
+        <w:trPr>
+          <w:jc w:val="center"/>
+        </w:trPr>
+        <w:tc>
+          <w:tcPr>
+            <w:tcW w:w="2263" w:type="dxa"/>
+          </w:tcPr>
+          <w:p>
+            <w:pPr>
+              <w:rPr>
+                <w:sz w:val="22"/>
+                <w:szCs w:val="22"/>
+                <w:lang w:val="fr-CA"/>
+              </w:rPr>
+            </w:pPr>
+            <w:r>
+              <w:rPr>
+                <w:sz w:val="22"/>
+                <w:szCs w:val="22"/>
+                <w:lang w:val="fr-CA"/>
+              </w:rPr>
+              <w:t>Tests d’acceptation</w:t>
+            </w:r>
+          </w:p>
+        </w:tc>
+        <w:tc>
+          <w:tcPr>
+            <w:tcW w:w="6367" w:type="dxa"/>
+          </w:tcPr>
+          <w:p>
+            <w:pPr>
+              <w:rPr>
+                <w:sz w:val="22"/>
+                <w:szCs w:val="22"/>
+                <w:lang w:val="fr-CA"/>
+              </w:rPr>
+            </w:pPr>
+            <w:r>
+              <w:rPr>
+                <w:sz w:val="22"/>
+                <w:szCs w:val="22"/>
+                <w:lang w:val="fr-CA"/>
+              </w:rPr>
+              <w:t xml:space="preserve">Créer un niveau de test et vérifier si l’atteinte de l’objectif provoque </w:t>
+            </w:r>
+            <w:r>
+              <w:rPr>
+                <w:sz w:val="22"/>
+                <w:szCs w:val="22"/>
+                <w:lang w:val="fr-CA"/>
+              </w:rPr>
+              <w:lastRenderedPageBreak/>
+              <w:t>la réussite de l’objectif.</w:t>
+            </w:r>
+          </w:p>
+        </w:tc>
+      </w:tr>
+      <w:tr>
+        <w:trPr>
+          <w:jc w:val="center"/>
+        </w:trPr>
+        <w:tc>
+          <w:tcPr>
+            <w:tcW w:w="2263" w:type="dxa"/>
+          </w:tcPr>
+          <w:p>
+            <w:pPr>
+              <w:rPr>
+                <w:sz w:val="22"/>
+                <w:szCs w:val="22"/>
+                <w:lang w:val="fr-CA"/>
+              </w:rPr>
+            </w:pPr>
+            <w:r>
+              <w:rPr>
+                <w:sz w:val="22"/>
+                <w:szCs w:val="22"/>
+                <w:lang w:val="fr-CA"/>
+              </w:rPr>
+              <w:lastRenderedPageBreak/>
+              <w:t>Complexité</w:t>
+            </w:r>
+          </w:p>
+        </w:tc>
+        <w:tc>
+          <w:tcPr>
+            <w:tcW w:w="6367" w:type="dxa"/>
+          </w:tcPr>
+          <w:p>
+            <w:pPr>
+              <w:rPr>
+                <w:sz w:val="22"/>
+                <w:szCs w:val="22"/>
+                <w:lang w:val="fr-CA"/>
+              </w:rPr>
+            </w:pPr>
+            <w:r>
+              <w:rPr>
+                <w:sz w:val="22"/>
+                <w:szCs w:val="22"/>
+                <w:lang w:val="fr-CA"/>
+              </w:rPr>
+              <w:t>3</w:t>
+            </w:r>
+          </w:p>
+        </w:tc>
+      </w:tr>
+      <w:tr>
+        <w:trPr>
+          <w:jc w:val="center"/>
+        </w:trPr>
+        <w:tc>
+          <w:tcPr>
+            <w:tcW w:w="2263" w:type="dxa"/>
+          </w:tcPr>
+          <w:p>
+            <w:pPr>
+              <w:rPr>
+                <w:sz w:val="22"/>
+                <w:szCs w:val="22"/>
+                <w:lang w:val="fr-CA"/>
+              </w:rPr>
+            </w:pPr>
+            <w:r>
+              <w:rPr>
+                <w:sz w:val="22"/>
+                <w:szCs w:val="22"/>
+                <w:lang w:val="fr-CA"/>
+              </w:rPr>
+              <w:t>Effort</w:t>
+            </w:r>
+          </w:p>
+        </w:tc>
+        <w:tc>
+          <w:tcPr>
+            <w:tcW w:w="6367" w:type="dxa"/>
+          </w:tcPr>
+          <w:p>
+            <w:pPr>
+              <w:rPr>
+                <w:sz w:val="22"/>
+                <w:szCs w:val="22"/>
+                <w:lang w:val="fr-CA"/>
+              </w:rPr>
+            </w:pPr>
+            <w:r>
+              <w:rPr>
+                <w:sz w:val="22"/>
+                <w:szCs w:val="22"/>
+                <w:lang w:val="fr-CA"/>
+              </w:rPr>
+              <w:t>3</w:t>
+            </w:r>
+          </w:p>
+        </w:tc>
+      </w:tr>
+      <w:tr>
+        <w:trPr>
+          <w:jc w:val="center"/>
+        </w:trPr>
+        <w:tc>
+          <w:tcPr>
+            <w:tcW w:w="2263" w:type="dxa"/>
+          </w:tcPr>
+          <w:p>
+            <w:pPr>
+              <w:rPr>
+                <w:sz w:val="22"/>
+                <w:szCs w:val="22"/>
+                <w:lang w:val="fr-CA"/>
+              </w:rPr>
+            </w:pPr>
+            <w:r>
+              <w:rPr>
+                <w:sz w:val="22"/>
+                <w:szCs w:val="22"/>
+                <w:lang w:val="fr-CA"/>
+              </w:rPr>
+              <w:t>Commentaires</w:t>
+            </w:r>
+          </w:p>
+        </w:tc>
+        <w:tc>
+          <w:tcPr>
+            <w:tcW w:w="6367" w:type="dxa"/>
+          </w:tcPr>
+          <w:p>
+            <w:pPr>
+              <w:rPr>
+                <w:sz w:val="22"/>
+                <w:szCs w:val="22"/>
+                <w:lang w:val="fr-CA"/>
+              </w:rPr>
+            </w:pPr>
+          </w:p>
+        </w:tc>
+      </w:tr>
+      <w:tr>
+        <w:trPr>
+          <w:jc w:val="center"/>
+        </w:trPr>
+        <w:tc>
+          <w:tcPr>
+            <w:tcW w:w="8630" w:type="dxa"/>
+            <w:gridSpan w:val="2"/>
+            <w:shd w:val="clear" w:color="auto" w:fill="EEECE1" w:themeFill="background2"/>
+          </w:tcPr>
+          <w:p>
+            <w:pPr>
+              <w:jc w:val="center"/>
+              <w:rPr>
+                <w:b/>
+                <w:sz w:val="22"/>
+                <w:szCs w:val="22"/>
+                <w:lang w:val="fr-CA"/>
+              </w:rPr>
+            </w:pPr>
+            <w:r>
+              <w:rPr>
+                <w:b/>
+                <w:sz w:val="22"/>
+                <w:szCs w:val="22"/>
+                <w:lang w:val="fr-CA"/>
+              </w:rPr>
+              <w:t>Scénario #16</w:t>
+            </w:r>
+          </w:p>
+        </w:tc>
+      </w:tr>
+      <w:tr>
+        <w:trPr>
+          <w:jc w:val="center"/>
+        </w:trPr>
+        <w:tc>
+          <w:tcPr>
+            <w:tcW w:w="2263" w:type="dxa"/>
+          </w:tcPr>
+          <w:p>
+            <w:pPr>
+              <w:rPr>
+                <w:sz w:val="22"/>
+                <w:szCs w:val="22"/>
+                <w:lang w:val="fr-CA"/>
+              </w:rPr>
+            </w:pPr>
+            <w:r>
+              <w:rPr>
+                <w:sz w:val="22"/>
+                <w:szCs w:val="22"/>
+                <w:lang w:val="fr-CA"/>
+              </w:rPr>
+              <w:t>Acteurs</w:t>
+            </w:r>
+          </w:p>
+        </w:tc>
+        <w:tc>
+          <w:tcPr>
+            <w:tcW w:w="6367" w:type="dxa"/>
+          </w:tcPr>
+          <w:p>
+            <w:pPr>
+              <w:rPr>
+                <w:sz w:val="22"/>
+                <w:szCs w:val="22"/>
+                <w:lang w:val="fr-CA"/>
+              </w:rPr>
+            </w:pPr>
+            <w:r>
+              <w:rPr>
+                <w:sz w:val="22"/>
+                <w:szCs w:val="22"/>
+                <w:lang w:val="fr-CA"/>
+              </w:rPr>
+              <w:t>Utilisateur</w:t>
+            </w:r>
+          </w:p>
+        </w:tc>
+      </w:tr>
+      <w:tr>
+        <w:trPr>
+          <w:jc w:val="center"/>
+        </w:trPr>
+        <w:tc>
+          <w:tcPr>
+            <w:tcW w:w="2263" w:type="dxa"/>
+          </w:tcPr>
+          <w:p>
+            <w:pPr>
+              <w:rPr>
+                <w:sz w:val="22"/>
+                <w:szCs w:val="22"/>
+                <w:lang w:val="fr-CA"/>
+              </w:rPr>
+            </w:pPr>
+            <w:r>
+              <w:rPr>
+                <w:sz w:val="22"/>
+                <w:szCs w:val="22"/>
+                <w:lang w:val="fr-CA"/>
+              </w:rPr>
+              <w:t>Scénario</w:t>
+            </w:r>
+          </w:p>
+        </w:tc>
+        <w:tc>
+          <w:tcPr>
+            <w:tcW w:w="6367" w:type="dxa"/>
+          </w:tcPr>
+          <w:p>
+            <w:pPr>
+              <w:rPr>
+                <w:sz w:val="22"/>
+                <w:szCs w:val="22"/>
+                <w:lang w:val="fr-CA"/>
+              </w:rPr>
+            </w:pPr>
+            <w:r>
+              <w:rPr>
+                <w:sz w:val="22"/>
+                <w:szCs w:val="22"/>
+                <w:highlight w:val="yellow"/>
+                <w:lang w:val="fr-CA"/>
+              </w:rPr>
+              <w:t>En tant que qu’utilisateur, je veux pouvoir choisir mon niveau dans une interface différente afin de voir combien de niveau le jeu comporte.</w:t>
+            </w:r>
+          </w:p>
+        </w:tc>
+      </w:tr>
+      <w:tr>
+        <w:trPr>
+          <w:jc w:val="center"/>
+        </w:trPr>
+        <w:tc>
+          <w:tcPr>
+            <w:tcW w:w="2263" w:type="dxa"/>
+          </w:tcPr>
+          <w:p>
+            <w:pPr>
+              <w:rPr>
+                <w:sz w:val="22"/>
+                <w:szCs w:val="22"/>
+                <w:lang w:val="fr-CA"/>
+              </w:rPr>
+            </w:pPr>
+            <w:r>
+              <w:rPr>
+                <w:sz w:val="22"/>
+                <w:szCs w:val="22"/>
+                <w:lang w:val="fr-CA"/>
+              </w:rPr>
+              <w:t>Description</w:t>
+            </w:r>
+          </w:p>
+        </w:tc>
+        <w:tc>
+          <w:tcPr>
+            <w:tcW w:w="6367" w:type="dxa"/>
+          </w:tcPr>
+          <w:p>
+            <w:pPr>
               <w:numPr>
                 <w:ilvl w:val="0"/>
                 <w:numId w:val="21"/>
               </w:numPr>
+              <w:rPr>
+                <w:sz w:val="22"/>
+                <w:szCs w:val="22"/>
+                <w:lang w:val="fr-CA"/>
+              </w:rPr>
+            </w:pPr>
+            <w:r>
+              <w:rPr>
+                <w:sz w:val="22"/>
+                <w:szCs w:val="22"/>
+                <w:lang w:val="fr-CA"/>
+              </w:rPr>
+              <w:t>Créer un nouveau contrôleur et une nouvelle vue qui gèreront l’interface graphique de sélection de niveau préconçus.</w:t>
+            </w:r>
+          </w:p>
+        </w:tc>
+      </w:tr>
+      <w:tr>
+        <w:trPr>
+          <w:jc w:val="center"/>
+        </w:trPr>
+        <w:tc>
+          <w:tcPr>
+            <w:tcW w:w="2263" w:type="dxa"/>
+          </w:tcPr>
+          <w:p>
+            <w:pPr>
+              <w:rPr>
+                <w:sz w:val="22"/>
+                <w:szCs w:val="22"/>
+                <w:lang w:val="fr-CA"/>
+              </w:rPr>
+            </w:pPr>
+            <w:r>
+              <w:rPr>
+                <w:sz w:val="22"/>
+                <w:szCs w:val="22"/>
+                <w:lang w:val="fr-CA"/>
+              </w:rPr>
+              <w:t>Tests d’acceptation</w:t>
+            </w:r>
+          </w:p>
+        </w:tc>
+        <w:tc>
+          <w:tcPr>
+            <w:tcW w:w="6367" w:type="dxa"/>
+          </w:tcPr>
+          <w:p>
+            <w:pPr>
+              <w:rPr>
+                <w:lang w:val="fr-CA"/>
+              </w:rPr>
+            </w:pPr>
+            <w:r>
+              <w:rPr>
+                <w:lang w:val="fr-CA"/>
+              </w:rPr>
+              <w:t>Avoir les boutons fonctionnels suivants : Campagne, #x, Jouer et Retour.</w:t>
+            </w:r>
+          </w:p>
+          <w:p>
+            <w:pPr>
+              <w:rPr>
+                <w:sz w:val="22"/>
+                <w:szCs w:val="22"/>
+                <w:lang w:val="fr-CA"/>
+              </w:rPr>
+            </w:pPr>
+            <w:r>
+              <w:rPr>
+                <w:lang w:val="fr-CA"/>
+              </w:rPr>
+              <w:t>Avoir la petite fenêtre qui affiche les caractéristiques du niveau.</w:t>
+            </w:r>
+          </w:p>
+        </w:tc>
+      </w:tr>
+      <w:tr>
+        <w:trPr>
+          <w:jc w:val="center"/>
+        </w:trPr>
+        <w:tc>
+          <w:tcPr>
+            <w:tcW w:w="2263" w:type="dxa"/>
+          </w:tcPr>
+          <w:p>
+            <w:pPr>
+              <w:rPr>
+                <w:sz w:val="22"/>
+                <w:szCs w:val="22"/>
+                <w:lang w:val="fr-CA"/>
+              </w:rPr>
+            </w:pPr>
+            <w:r>
+              <w:rPr>
+                <w:sz w:val="22"/>
+                <w:szCs w:val="22"/>
+                <w:lang w:val="fr-CA"/>
+              </w:rPr>
+              <w:t>Complexité</w:t>
+            </w:r>
+          </w:p>
+        </w:tc>
+        <w:tc>
+          <w:tcPr>
+            <w:tcW w:w="6367" w:type="dxa"/>
+          </w:tcPr>
+          <w:p>
+            <w:pPr>
+              <w:rPr>
+                <w:sz w:val="22"/>
+                <w:szCs w:val="22"/>
+                <w:lang w:val="fr-CA"/>
+              </w:rPr>
+            </w:pPr>
+            <w:r>
+              <w:rPr>
+                <w:sz w:val="22"/>
+                <w:szCs w:val="22"/>
+                <w:lang w:val="fr-CA"/>
+              </w:rPr>
+              <w:t>3</w:t>
+            </w:r>
+          </w:p>
+        </w:tc>
+      </w:tr>
+      <w:tr>
+        <w:trPr>
+          <w:jc w:val="center"/>
+        </w:trPr>
+        <w:tc>
+          <w:tcPr>
+            <w:tcW w:w="2263" w:type="dxa"/>
+          </w:tcPr>
+          <w:p>
+            <w:pPr>
+              <w:rPr>
+                <w:sz w:val="22"/>
+                <w:szCs w:val="22"/>
+                <w:lang w:val="fr-CA"/>
+              </w:rPr>
+            </w:pPr>
+            <w:r>
+              <w:rPr>
+                <w:sz w:val="22"/>
+                <w:szCs w:val="22"/>
+                <w:lang w:val="fr-CA"/>
+              </w:rPr>
+              <w:t>Effort</w:t>
+            </w:r>
+          </w:p>
+        </w:tc>
+        <w:tc>
+          <w:tcPr>
+            <w:tcW w:w="6367" w:type="dxa"/>
+          </w:tcPr>
+          <w:p>
+            <w:pPr>
+              <w:rPr>
+                <w:sz w:val="22"/>
+                <w:szCs w:val="22"/>
+                <w:lang w:val="fr-CA"/>
+              </w:rPr>
+            </w:pPr>
+            <w:r>
+              <w:rPr>
+                <w:sz w:val="22"/>
+                <w:szCs w:val="22"/>
+                <w:lang w:val="fr-CA"/>
+              </w:rPr>
+              <w:t>2</w:t>
+            </w:r>
+          </w:p>
+        </w:tc>
+      </w:tr>
+      <w:tr>
+        <w:trPr>
+          <w:jc w:val="center"/>
+        </w:trPr>
+        <w:tc>
+          <w:tcPr>
+            <w:tcW w:w="2263" w:type="dxa"/>
+          </w:tcPr>
+          <w:p>
+            <w:pPr>
+              <w:rPr>
+                <w:sz w:val="22"/>
+                <w:szCs w:val="22"/>
+                <w:lang w:val="fr-CA"/>
+              </w:rPr>
+            </w:pPr>
+            <w:r>
+              <w:rPr>
+                <w:sz w:val="22"/>
+                <w:szCs w:val="22"/>
+                <w:lang w:val="fr-CA"/>
+              </w:rPr>
+              <w:t>Commentaires</w:t>
+            </w:r>
+          </w:p>
+        </w:tc>
+        <w:tc>
+          <w:tcPr>
+            <w:tcW w:w="6367" w:type="dxa"/>
+          </w:tcPr>
+          <w:p>
+            <w:pPr>
+              <w:rPr>
+                <w:sz w:val="22"/>
+                <w:szCs w:val="22"/>
+                <w:lang w:val="fr-CA"/>
+              </w:rPr>
+            </w:pPr>
+          </w:p>
+        </w:tc>
+      </w:tr>
+      <w:tr>
+        <w:trPr>
+          <w:jc w:val="center"/>
+        </w:trPr>
+        <w:tc>
+          <w:tcPr>
+            <w:tcW w:w="8630" w:type="dxa"/>
+            <w:gridSpan w:val="2"/>
+            <w:shd w:val="clear" w:color="auto" w:fill="EEECE1" w:themeFill="background2"/>
+          </w:tcPr>
+          <w:p>
+            <w:pPr>
+              <w:jc w:val="center"/>
+              <w:rPr>
+                <w:b/>
+                <w:sz w:val="22"/>
+                <w:szCs w:val="22"/>
+                <w:lang w:val="fr-CA"/>
+              </w:rPr>
+            </w:pPr>
+            <w:r>
+              <w:rPr>
+                <w:b/>
+                <w:sz w:val="22"/>
+                <w:szCs w:val="22"/>
+                <w:lang w:val="fr-CA"/>
+              </w:rPr>
+              <w:t>Scénario #17</w:t>
+            </w:r>
+          </w:p>
+        </w:tc>
+      </w:tr>
+      <w:tr>
+        <w:trPr>
+          <w:jc w:val="center"/>
+        </w:trPr>
+        <w:tc>
+          <w:tcPr>
+            <w:tcW w:w="2263" w:type="dxa"/>
+          </w:tcPr>
+          <w:p>
+            <w:pPr>
+              <w:rPr>
+                <w:sz w:val="22"/>
+                <w:szCs w:val="22"/>
+                <w:lang w:val="fr-CA"/>
+              </w:rPr>
+            </w:pPr>
+            <w:r>
+              <w:rPr>
+                <w:sz w:val="22"/>
+                <w:szCs w:val="22"/>
+                <w:lang w:val="fr-CA"/>
+              </w:rPr>
+              <w:t>Acteurs</w:t>
+            </w:r>
+          </w:p>
+        </w:tc>
+        <w:tc>
+          <w:tcPr>
+            <w:tcW w:w="6367" w:type="dxa"/>
+          </w:tcPr>
+          <w:p>
+            <w:pPr>
+              <w:rPr>
+                <w:sz w:val="22"/>
+                <w:szCs w:val="22"/>
+                <w:lang w:val="fr-CA"/>
+              </w:rPr>
+            </w:pPr>
+            <w:r>
+              <w:rPr>
+                <w:sz w:val="22"/>
+                <w:szCs w:val="22"/>
+                <w:lang w:val="fr-CA"/>
+              </w:rPr>
+              <w:t>Utilisateur</w:t>
+            </w:r>
+          </w:p>
+        </w:tc>
+      </w:tr>
+      <w:tr>
+        <w:trPr>
+          <w:jc w:val="center"/>
+        </w:trPr>
+        <w:tc>
+          <w:tcPr>
+            <w:tcW w:w="2263" w:type="dxa"/>
+          </w:tcPr>
+          <w:p>
+            <w:pPr>
+              <w:rPr>
+                <w:sz w:val="22"/>
+                <w:szCs w:val="22"/>
+                <w:lang w:val="fr-CA"/>
+              </w:rPr>
+            </w:pPr>
+            <w:r>
+              <w:rPr>
+                <w:sz w:val="22"/>
+                <w:szCs w:val="22"/>
+                <w:lang w:val="fr-CA"/>
+              </w:rPr>
+              <w:t>Scénario</w:t>
+            </w:r>
+          </w:p>
+        </w:tc>
+        <w:tc>
+          <w:tcPr>
+            <w:tcW w:w="6367" w:type="dxa"/>
+          </w:tcPr>
+          <w:p>
+            <w:pPr>
+              <w:rPr>
+                <w:sz w:val="22"/>
+                <w:szCs w:val="22"/>
+                <w:lang w:val="fr-CA"/>
+              </w:rPr>
+            </w:pPr>
+            <w:r>
+              <w:rPr>
+                <w:sz w:val="22"/>
+                <w:szCs w:val="22"/>
+                <w:highlight w:val="yellow"/>
+                <w:lang w:val="fr-CA"/>
+              </w:rPr>
+              <w:t>En tant que qu’utilisateur, je veux customiser les objets spatiaux dans l’éditeur de niveau.</w:t>
+            </w:r>
+          </w:p>
+        </w:tc>
+      </w:tr>
+      <w:tr>
+        <w:trPr>
+          <w:jc w:val="center"/>
+        </w:trPr>
+        <w:tc>
+          <w:tcPr>
+            <w:tcW w:w="2263" w:type="dxa"/>
+          </w:tcPr>
+          <w:p>
+            <w:pPr>
+              <w:rPr>
+                <w:sz w:val="22"/>
+                <w:szCs w:val="22"/>
+                <w:lang w:val="fr-CA"/>
+              </w:rPr>
+            </w:pPr>
+            <w:r>
+              <w:rPr>
+                <w:sz w:val="22"/>
+                <w:szCs w:val="22"/>
+                <w:lang w:val="fr-CA"/>
+              </w:rPr>
+              <w:t>Description</w:t>
+            </w:r>
+          </w:p>
+        </w:tc>
+        <w:tc>
+          <w:tcPr>
+            <w:tcW w:w="6367" w:type="dxa"/>
+          </w:tcPr>
+          <w:p>
+            <w:pPr>
+              <w:numPr>
+                <w:ilvl w:val="0"/>
+                <w:numId w:val="30"/>
+              </w:numPr>
+              <w:rPr>
+                <w:sz w:val="22"/>
+                <w:szCs w:val="22"/>
+                <w:lang w:val="fr-CA"/>
+              </w:rPr>
+            </w:pPr>
+            <w:r>
+              <w:rPr>
+                <w:sz w:val="22"/>
+                <w:szCs w:val="22"/>
+                <w:lang w:val="fr-CA"/>
+              </w:rPr>
+              <w:t>Sélectionner les objets spatiaux et les modifier.</w:t>
+            </w:r>
+          </w:p>
+        </w:tc>
+      </w:tr>
+      <w:tr>
+        <w:trPr>
+          <w:jc w:val="center"/>
+        </w:trPr>
+        <w:tc>
+          <w:tcPr>
+            <w:tcW w:w="2263" w:type="dxa"/>
+          </w:tcPr>
+          <w:p>
+            <w:pPr>
+              <w:rPr>
+                <w:sz w:val="22"/>
+                <w:szCs w:val="22"/>
+                <w:lang w:val="fr-CA"/>
+              </w:rPr>
+            </w:pPr>
+            <w:r>
+              <w:rPr>
+                <w:sz w:val="22"/>
+                <w:szCs w:val="22"/>
+                <w:lang w:val="fr-CA"/>
+              </w:rPr>
+              <w:t>Tests d’acceptation</w:t>
+            </w:r>
+          </w:p>
+        </w:tc>
+        <w:tc>
+          <w:tcPr>
+            <w:tcW w:w="6367" w:type="dxa"/>
+          </w:tcPr>
+          <w:p>
+            <w:pPr>
+              <w:rPr>
+                <w:sz w:val="22"/>
+                <w:szCs w:val="22"/>
+                <w:lang w:val="fr-CA"/>
+              </w:rPr>
+            </w:pPr>
+            <w:r>
+              <w:rPr>
+                <w:lang w:val="fr-CA"/>
+              </w:rPr>
+              <w:t>Les objets modifiés fonctionnent dans le jeu. Ils sont customisables.</w:t>
+            </w:r>
+          </w:p>
+        </w:tc>
+      </w:tr>
+      <w:tr>
+        <w:trPr>
+          <w:jc w:val="center"/>
+        </w:trPr>
+        <w:tc>
+          <w:tcPr>
+            <w:tcW w:w="2263" w:type="dxa"/>
+          </w:tcPr>
+          <w:p>
+            <w:pPr>
+              <w:rPr>
+                <w:sz w:val="22"/>
+                <w:szCs w:val="22"/>
+                <w:lang w:val="fr-CA"/>
+              </w:rPr>
+            </w:pPr>
+            <w:r>
+              <w:rPr>
+                <w:sz w:val="22"/>
+                <w:szCs w:val="22"/>
+                <w:lang w:val="fr-CA"/>
+              </w:rPr>
+              <w:t>Complexité</w:t>
+            </w:r>
+          </w:p>
+        </w:tc>
+        <w:tc>
+          <w:tcPr>
+            <w:tcW w:w="6367" w:type="dxa"/>
+          </w:tcPr>
+          <w:p>
+            <w:pPr>
+              <w:rPr>
+                <w:sz w:val="22"/>
+                <w:szCs w:val="22"/>
+                <w:lang w:val="fr-CA"/>
+              </w:rPr>
+            </w:pPr>
+            <w:r>
+              <w:rPr>
+                <w:sz w:val="22"/>
+                <w:szCs w:val="22"/>
+                <w:lang w:val="fr-CA"/>
+              </w:rPr>
+              <w:t>3</w:t>
+            </w:r>
+          </w:p>
+        </w:tc>
+      </w:tr>
+      <w:tr>
+        <w:trPr>
+          <w:jc w:val="center"/>
+        </w:trPr>
+        <w:tc>
+          <w:tcPr>
+            <w:tcW w:w="2263" w:type="dxa"/>
+          </w:tcPr>
+          <w:p>
+            <w:pPr>
+              <w:rPr>
+                <w:sz w:val="22"/>
+                <w:szCs w:val="22"/>
+                <w:lang w:val="fr-CA"/>
+              </w:rPr>
+            </w:pPr>
+            <w:r>
+              <w:rPr>
+                <w:sz w:val="22"/>
+                <w:szCs w:val="22"/>
+                <w:lang w:val="fr-CA"/>
+              </w:rPr>
+              <w:t>Effort</w:t>
+            </w:r>
+          </w:p>
+        </w:tc>
+        <w:tc>
+          <w:tcPr>
+            <w:tcW w:w="6367" w:type="dxa"/>
+          </w:tcPr>
+          <w:p>
+            <w:pPr>
+              <w:rPr>
+                <w:sz w:val="22"/>
+                <w:szCs w:val="22"/>
+                <w:lang w:val="fr-CA"/>
+              </w:rPr>
+            </w:pPr>
+            <w:r>
+              <w:rPr>
+                <w:sz w:val="22"/>
+                <w:szCs w:val="22"/>
+                <w:lang w:val="fr-CA"/>
+              </w:rPr>
+              <w:t>2</w:t>
+            </w:r>
+          </w:p>
+        </w:tc>
+      </w:tr>
+      <w:tr>
+        <w:trPr>
+          <w:jc w:val="center"/>
+        </w:trPr>
+        <w:tc>
+          <w:tcPr>
+            <w:tcW w:w="2263" w:type="dxa"/>
+          </w:tcPr>
+          <w:p>
+            <w:pPr>
+              <w:rPr>
+                <w:sz w:val="22"/>
+                <w:szCs w:val="22"/>
+                <w:lang w:val="fr-CA"/>
+              </w:rPr>
+            </w:pPr>
+            <w:r>
+              <w:rPr>
+                <w:sz w:val="22"/>
+                <w:szCs w:val="22"/>
+                <w:lang w:val="fr-CA"/>
+              </w:rPr>
+              <w:t>Commentaires</w:t>
+            </w:r>
+          </w:p>
+        </w:tc>
+        <w:tc>
+          <w:tcPr>
+            <w:tcW w:w="6367" w:type="dxa"/>
+          </w:tcPr>
+          <w:p>
+            <w:pPr>
+              <w:rPr>
+                <w:sz w:val="22"/>
+                <w:szCs w:val="22"/>
+                <w:lang w:val="fr-CA"/>
+              </w:rPr>
+            </w:pPr>
+          </w:p>
+        </w:tc>
+      </w:tr>
+      <w:tr>
+        <w:trPr>
+          <w:jc w:val="center"/>
+        </w:trPr>
+        <w:tc>
+          <w:tcPr>
+            <w:tcW w:w="8630" w:type="dxa"/>
+            <w:gridSpan w:val="2"/>
+            <w:shd w:val="clear" w:color="auto" w:fill="EEECE1" w:themeFill="background2"/>
+          </w:tcPr>
+          <w:p>
+            <w:pPr>
+              <w:jc w:val="center"/>
+              <w:rPr>
+                <w:b/>
+                <w:sz w:val="22"/>
+                <w:szCs w:val="22"/>
+                <w:lang w:val="fr-CA"/>
+              </w:rPr>
+            </w:pPr>
+            <w:r>
+              <w:rPr>
+                <w:b/>
+                <w:sz w:val="22"/>
+                <w:szCs w:val="22"/>
+                <w:lang w:val="fr-CA"/>
+              </w:rPr>
+              <w:t>Scénario #18</w:t>
+            </w:r>
+          </w:p>
+        </w:tc>
+      </w:tr>
+      <w:tr>
+        <w:trPr>
+          <w:jc w:val="center"/>
+        </w:trPr>
+        <w:tc>
+          <w:tcPr>
+            <w:tcW w:w="2263" w:type="dxa"/>
+          </w:tcPr>
+          <w:p>
+            <w:pPr>
+              <w:rPr>
+                <w:sz w:val="22"/>
+                <w:szCs w:val="22"/>
+                <w:lang w:val="fr-CA"/>
+              </w:rPr>
+            </w:pPr>
+            <w:r>
+              <w:rPr>
+                <w:sz w:val="22"/>
+                <w:szCs w:val="22"/>
+                <w:lang w:val="fr-CA"/>
+              </w:rPr>
+              <w:t>Acteurs</w:t>
+            </w:r>
+          </w:p>
+        </w:tc>
+        <w:tc>
+          <w:tcPr>
+            <w:tcW w:w="6367" w:type="dxa"/>
+          </w:tcPr>
+          <w:p>
+            <w:pPr>
+              <w:rPr>
+                <w:sz w:val="22"/>
+                <w:szCs w:val="22"/>
+                <w:lang w:val="fr-CA"/>
+              </w:rPr>
+            </w:pPr>
+            <w:r>
+              <w:rPr>
+                <w:sz w:val="22"/>
+                <w:szCs w:val="22"/>
+                <w:lang w:val="fr-CA"/>
+              </w:rPr>
+              <w:t>Utilisateur</w:t>
+            </w:r>
+          </w:p>
+        </w:tc>
+      </w:tr>
+      <w:tr>
+        <w:trPr>
+          <w:jc w:val="center"/>
+        </w:trPr>
+        <w:tc>
+          <w:tcPr>
+            <w:tcW w:w="2263" w:type="dxa"/>
+          </w:tcPr>
+          <w:p>
+            <w:pPr>
+              <w:rPr>
+                <w:sz w:val="22"/>
+                <w:szCs w:val="22"/>
+                <w:lang w:val="fr-CA"/>
+              </w:rPr>
+            </w:pPr>
+            <w:r>
+              <w:rPr>
+                <w:sz w:val="22"/>
+                <w:szCs w:val="22"/>
+                <w:lang w:val="fr-CA"/>
+              </w:rPr>
+              <w:t>Scénario</w:t>
+            </w:r>
+          </w:p>
+        </w:tc>
+        <w:tc>
+          <w:tcPr>
+            <w:tcW w:w="6367" w:type="dxa"/>
+          </w:tcPr>
+          <w:p>
+            <w:pPr>
+              <w:rPr>
+                <w:sz w:val="22"/>
+                <w:szCs w:val="22"/>
+                <w:lang w:val="fr-CA"/>
+              </w:rPr>
+            </w:pPr>
+            <w:r>
+              <w:rPr>
+                <w:sz w:val="22"/>
+                <w:szCs w:val="22"/>
+                <w:highlight w:val="yellow"/>
+                <w:lang w:val="fr-CA"/>
+              </w:rPr>
+              <w:t>En tant que développeur, je veux que des ensembles de corps et d’objectifs d’un niveau soient stockés dans une classe Niveau afin de pouvoir stocker différents niveaux.</w:t>
+            </w:r>
+          </w:p>
+        </w:tc>
+      </w:tr>
+      <w:tr>
+        <w:trPr>
+          <w:jc w:val="center"/>
+        </w:trPr>
+        <w:tc>
+          <w:tcPr>
+            <w:tcW w:w="2263" w:type="dxa"/>
+          </w:tcPr>
+          <w:p>
+            <w:pPr>
+              <w:rPr>
+                <w:sz w:val="22"/>
+                <w:szCs w:val="22"/>
+                <w:lang w:val="fr-CA"/>
+              </w:rPr>
+            </w:pPr>
+            <w:r>
+              <w:rPr>
+                <w:sz w:val="22"/>
+                <w:szCs w:val="22"/>
+                <w:lang w:val="fr-CA"/>
+              </w:rPr>
+              <w:t>Description</w:t>
+            </w:r>
+          </w:p>
+        </w:tc>
+        <w:tc>
+          <w:tcPr>
+            <w:tcW w:w="6367" w:type="dxa"/>
+          </w:tcPr>
+          <w:p>
+            <w:pPr>
+              <w:numPr>
+                <w:ilvl w:val="0"/>
+                <w:numId w:val="31"/>
+              </w:numPr>
+              <w:rPr>
+                <w:sz w:val="22"/>
+                <w:szCs w:val="22"/>
+                <w:lang w:val="fr-CA"/>
+              </w:rPr>
+            </w:pPr>
+            <w:r>
+              <w:rPr>
+                <w:sz w:val="22"/>
+                <w:szCs w:val="22"/>
+                <w:lang w:val="fr-CA"/>
+              </w:rPr>
+              <w:t>Création de l’attribut point de depart.</w:t>
+            </w:r>
+          </w:p>
+          <w:p>
+            <w:pPr>
+              <w:numPr>
+                <w:ilvl w:val="0"/>
+                <w:numId w:val="31"/>
+              </w:numPr>
+              <w:rPr>
+                <w:sz w:val="22"/>
+                <w:szCs w:val="22"/>
+                <w:lang w:val="fr-CA"/>
+              </w:rPr>
+            </w:pPr>
+            <w:r>
+              <w:rPr>
+                <w:sz w:val="22"/>
+                <w:szCs w:val="22"/>
+                <w:lang w:val="fr-CA"/>
+              </w:rPr>
+              <w:t>Création de l’attribut titre du niveau.</w:t>
+            </w:r>
+          </w:p>
+          <w:p>
+            <w:pPr>
+              <w:numPr>
+                <w:ilvl w:val="0"/>
+                <w:numId w:val="31"/>
+              </w:numPr>
+              <w:rPr>
+                <w:sz w:val="22"/>
+                <w:szCs w:val="22"/>
+                <w:lang w:val="fr-CA"/>
+              </w:rPr>
+            </w:pPr>
+            <w:r>
+              <w:rPr>
+                <w:sz w:val="22"/>
+                <w:szCs w:val="22"/>
+                <w:lang w:val="fr-CA"/>
+              </w:rPr>
+              <w:t>Création des méthodes d’accès et d’altération.</w:t>
+            </w:r>
+          </w:p>
+          <w:p>
+            <w:pPr>
+              <w:numPr>
+                <w:ilvl w:val="0"/>
+                <w:numId w:val="31"/>
+              </w:numPr>
+              <w:rPr>
+                <w:sz w:val="22"/>
+                <w:szCs w:val="22"/>
+                <w:lang w:val="fr-CA"/>
+              </w:rPr>
+            </w:pPr>
+            <w:r>
+              <w:rPr>
+                <w:sz w:val="22"/>
+                <w:szCs w:val="22"/>
+                <w:lang w:val="fr-CA"/>
+              </w:rPr>
+              <w:t>Création du constructeur</w:t>
+            </w:r>
+            <w:r>
+              <w:rPr>
+                <w:sz w:val="22"/>
+                <w:szCs w:val="22"/>
+                <w:lang w:val="fr-CA"/>
+              </w:rPr>
+              <w:t>.</w:t>
+            </w:r>
+          </w:p>
+        </w:tc>
+      </w:tr>
+      <w:tr>
+        <w:trPr>
+          <w:jc w:val="center"/>
+        </w:trPr>
+        <w:tc>
+          <w:tcPr>
+            <w:tcW w:w="2263" w:type="dxa"/>
+          </w:tcPr>
+          <w:p>
+            <w:pPr>
+              <w:rPr>
+                <w:sz w:val="22"/>
+                <w:szCs w:val="22"/>
+                <w:lang w:val="fr-CA"/>
+              </w:rPr>
+            </w:pPr>
+            <w:r>
+              <w:rPr>
+                <w:sz w:val="22"/>
+                <w:szCs w:val="22"/>
+                <w:lang w:val="fr-CA"/>
+              </w:rPr>
+              <w:t>Tests d’acceptation</w:t>
+            </w:r>
+          </w:p>
+        </w:tc>
+        <w:tc>
+          <w:tcPr>
+            <w:tcW w:w="6367" w:type="dxa"/>
+          </w:tcPr>
+          <w:p>
+            <w:pPr>
+              <w:rPr>
+                <w:sz w:val="22"/>
+                <w:szCs w:val="22"/>
+                <w:lang w:val="fr-CA"/>
+              </w:rPr>
+            </w:pPr>
+            <w:r>
+              <w:rPr>
+                <w:lang w:val="fr-CA"/>
+              </w:rPr>
+              <w:t>Créer un objet niveau en lui passant différentes valeurs en paramètre et vérifier que les valeurs sont respectées. Par la suite, modifier les valeurs et vérifier que les changements sont bien effectués.</w:t>
+            </w:r>
+          </w:p>
+        </w:tc>
+      </w:tr>
+      <w:tr>
+        <w:trPr>
+          <w:jc w:val="center"/>
+        </w:trPr>
+        <w:tc>
+          <w:tcPr>
+            <w:tcW w:w="2263" w:type="dxa"/>
+          </w:tcPr>
+          <w:p>
+            <w:pPr>
+              <w:rPr>
+                <w:sz w:val="22"/>
+                <w:szCs w:val="22"/>
+                <w:lang w:val="fr-CA"/>
+              </w:rPr>
+            </w:pPr>
+            <w:r>
+              <w:rPr>
+                <w:sz w:val="22"/>
+                <w:szCs w:val="22"/>
+                <w:lang w:val="fr-CA"/>
+              </w:rPr>
+              <w:t>Complexité</w:t>
+            </w:r>
+          </w:p>
+        </w:tc>
+        <w:tc>
+          <w:tcPr>
+            <w:tcW w:w="6367" w:type="dxa"/>
+          </w:tcPr>
+          <w:p>
+            <w:pPr>
+              <w:rPr>
+                <w:sz w:val="22"/>
+                <w:szCs w:val="22"/>
+                <w:lang w:val="fr-CA"/>
+              </w:rPr>
+            </w:pPr>
+            <w:r>
+              <w:rPr>
+                <w:sz w:val="22"/>
+                <w:szCs w:val="22"/>
+                <w:lang w:val="fr-CA"/>
+              </w:rPr>
+              <w:t>1</w:t>
+            </w:r>
+          </w:p>
+        </w:tc>
+      </w:tr>
+      <w:tr>
+        <w:trPr>
+          <w:jc w:val="center"/>
+        </w:trPr>
+        <w:tc>
+          <w:tcPr>
+            <w:tcW w:w="2263" w:type="dxa"/>
+          </w:tcPr>
+          <w:p>
+            <w:pPr>
+              <w:rPr>
+                <w:sz w:val="22"/>
+                <w:szCs w:val="22"/>
+                <w:lang w:val="fr-CA"/>
+              </w:rPr>
+            </w:pPr>
+            <w:r>
+              <w:rPr>
+                <w:sz w:val="22"/>
+                <w:szCs w:val="22"/>
+                <w:lang w:val="fr-CA"/>
+              </w:rPr>
+              <w:t>Effort</w:t>
+            </w:r>
+          </w:p>
+        </w:tc>
+        <w:tc>
+          <w:tcPr>
+            <w:tcW w:w="6367" w:type="dxa"/>
+          </w:tcPr>
+          <w:p>
+            <w:pPr>
+              <w:rPr>
+                <w:sz w:val="22"/>
+                <w:szCs w:val="22"/>
+                <w:lang w:val="fr-CA"/>
+              </w:rPr>
+            </w:pPr>
+            <w:r>
+              <w:rPr>
+                <w:sz w:val="22"/>
+                <w:szCs w:val="22"/>
+                <w:lang w:val="fr-CA"/>
+              </w:rPr>
+              <w:t>1</w:t>
+            </w:r>
+          </w:p>
+        </w:tc>
+      </w:tr>
+      <w:tr>
+        <w:trPr>
+          <w:jc w:val="center"/>
+        </w:trPr>
+        <w:tc>
+          <w:tcPr>
+            <w:tcW w:w="2263" w:type="dxa"/>
+          </w:tcPr>
+          <w:p>
+            <w:pPr>
+              <w:rPr>
+                <w:sz w:val="22"/>
+                <w:szCs w:val="22"/>
+                <w:lang w:val="fr-CA"/>
+              </w:rPr>
+            </w:pPr>
+            <w:r>
+              <w:rPr>
+                <w:sz w:val="22"/>
+                <w:szCs w:val="22"/>
+                <w:lang w:val="fr-CA"/>
+              </w:rPr>
+              <w:t>Commentaires</w:t>
+            </w:r>
+          </w:p>
+        </w:tc>
+        <w:tc>
+          <w:tcPr>
+            <w:tcW w:w="6367" w:type="dxa"/>
+          </w:tcPr>
+          <w:p>
+            <w:pPr>
+              <w:rPr>
+                <w:sz w:val="22"/>
+                <w:szCs w:val="22"/>
+                <w:lang w:val="fr-CA"/>
+              </w:rPr>
+            </w:pPr>
+          </w:p>
+        </w:tc>
+      </w:tr>
+      <w:tr>
+        <w:trPr>
+          <w:jc w:val="center"/>
+        </w:trPr>
+        <w:tc>
+          <w:tcPr>
+            <w:tcW w:w="2263" w:type="dxa"/>
+          </w:tcPr>
+          <w:p>
+            <w:pPr>
+              <w:rPr>
+                <w:sz w:val="22"/>
+                <w:szCs w:val="22"/>
+                <w:lang w:val="fr-CA"/>
+              </w:rPr>
+            </w:pPr>
+          </w:p>
+        </w:tc>
+        <w:tc>
+          <w:tcPr>
+            <w:tcW w:w="6367" w:type="dxa"/>
+          </w:tcPr>
+          <w:p>
+            <w:pPr>
+              <w:rPr>
+                <w:sz w:val="22"/>
+                <w:szCs w:val="22"/>
+                <w:lang w:val="fr-CA"/>
+              </w:rPr>
+            </w:pPr>
+          </w:p>
+        </w:tc>
+      </w:tr>
+      <w:tr>
+        <w:trPr>
+          <w:jc w:val="center"/>
+        </w:trPr>
+        <w:tc>
+          <w:tcPr>
+            <w:tcW w:w="8630" w:type="dxa"/>
+            <w:gridSpan w:val="2"/>
+            <w:shd w:val="clear" w:color="auto" w:fill="EEECE1" w:themeFill="background2"/>
+          </w:tcPr>
+          <w:p>
+            <w:pPr>
+              <w:jc w:val="center"/>
+              <w:rPr>
+                <w:b/>
+                <w:sz w:val="22"/>
+                <w:szCs w:val="22"/>
+                <w:lang w:val="fr-CA"/>
+              </w:rPr>
+            </w:pPr>
+            <w:r>
+              <w:rPr>
+                <w:b/>
+                <w:sz w:val="22"/>
+                <w:szCs w:val="22"/>
+                <w:lang w:val="fr-CA"/>
+              </w:rPr>
+              <w:t>Scénario #19</w:t>
+            </w:r>
+          </w:p>
+        </w:tc>
+      </w:tr>
+      <w:tr>
+        <w:trPr>
+          <w:jc w:val="center"/>
+        </w:trPr>
+        <w:tc>
+          <w:tcPr>
+            <w:tcW w:w="2263" w:type="dxa"/>
+          </w:tcPr>
+          <w:p>
+            <w:pPr>
+              <w:rPr>
+                <w:sz w:val="22"/>
+                <w:szCs w:val="22"/>
+                <w:lang w:val="fr-CA"/>
+              </w:rPr>
+            </w:pPr>
+            <w:r>
+              <w:rPr>
+                <w:sz w:val="22"/>
+                <w:szCs w:val="22"/>
+                <w:lang w:val="fr-CA"/>
+              </w:rPr>
+              <w:t>Acteurs</w:t>
+            </w:r>
+          </w:p>
+        </w:tc>
+        <w:tc>
+          <w:tcPr>
+            <w:tcW w:w="6367" w:type="dxa"/>
+          </w:tcPr>
+          <w:p>
+            <w:pPr>
+              <w:rPr>
+                <w:sz w:val="22"/>
+                <w:szCs w:val="22"/>
+                <w:lang w:val="fr-CA"/>
+              </w:rPr>
+            </w:pPr>
+            <w:r>
+              <w:rPr>
+                <w:sz w:val="22"/>
+                <w:szCs w:val="22"/>
+                <w:lang w:val="fr-CA"/>
+              </w:rPr>
+              <w:t>Utilisateur</w:t>
+            </w:r>
+          </w:p>
+        </w:tc>
+      </w:tr>
+      <w:tr>
+        <w:trPr>
+          <w:jc w:val="center"/>
+        </w:trPr>
+        <w:tc>
+          <w:tcPr>
+            <w:tcW w:w="2263" w:type="dxa"/>
+          </w:tcPr>
+          <w:p>
+            <w:pPr>
+              <w:rPr>
+                <w:sz w:val="22"/>
+                <w:szCs w:val="22"/>
+                <w:lang w:val="fr-CA"/>
+              </w:rPr>
+            </w:pPr>
+            <w:r>
+              <w:rPr>
+                <w:sz w:val="22"/>
+                <w:szCs w:val="22"/>
+                <w:lang w:val="fr-CA"/>
+              </w:rPr>
+              <w:t>Scénario</w:t>
+            </w:r>
+          </w:p>
+        </w:tc>
+        <w:tc>
+          <w:tcPr>
+            <w:tcW w:w="6367" w:type="dxa"/>
+          </w:tcPr>
+          <w:p>
+            <w:pPr>
+              <w:rPr>
+                <w:sz w:val="22"/>
+                <w:szCs w:val="22"/>
+                <w:lang w:val="fr-CA"/>
+              </w:rPr>
+            </w:pPr>
+            <w:r>
+              <w:rPr>
+                <w:sz w:val="22"/>
+                <w:szCs w:val="22"/>
+                <w:lang w:val="fr-CA"/>
+              </w:rPr>
+              <w:t>En tant qu’utilisateur, je veux que les graphiques de fonds soient esthétiquement beaux.</w:t>
+            </w:r>
+          </w:p>
+        </w:tc>
+      </w:tr>
+      <w:tr>
+        <w:trPr>
+          <w:jc w:val="center"/>
+        </w:trPr>
+        <w:tc>
+          <w:tcPr>
+            <w:tcW w:w="2263" w:type="dxa"/>
+          </w:tcPr>
+          <w:p>
+            <w:pPr>
+              <w:rPr>
+                <w:sz w:val="22"/>
+                <w:szCs w:val="22"/>
+                <w:lang w:val="fr-CA"/>
+              </w:rPr>
+            </w:pPr>
+            <w:r>
+              <w:rPr>
+                <w:sz w:val="22"/>
+                <w:szCs w:val="22"/>
+                <w:lang w:val="fr-CA"/>
+              </w:rPr>
+              <w:t>Description</w:t>
+            </w:r>
+          </w:p>
+        </w:tc>
+        <w:tc>
+          <w:tcPr>
+            <w:tcW w:w="6367" w:type="dxa"/>
+          </w:tcPr>
+          <w:p>
+            <w:pPr>
+              <w:pStyle w:val="Paragraphedeliste"/>
+              <w:numPr>
+                <w:ilvl w:val="0"/>
+                <w:numId w:val="31"/>
+              </w:numPr>
               <w:spacing w:line="240" w:lineRule="auto"/>
               <w:ind w:right="0"/>
               <w:jc w:val="both"/>
@@ -6946,7 +8591,7 @@
                 <w:szCs w:val="22"/>
                 <w:lang w:val="fr-CA"/>
               </w:rPr>
-              <w:t>Scénario #16</w:t>
+              <w:t>Scénario #20</w:t>
             </w:r>
           </w:p>
         </w:tc>
@@ -7022,6 +8667,7 @@
                 <w:szCs w:val="22"/>
                 <w:lang w:val="fr-CA"/>
               </w:rPr>
+              <w:lastRenderedPageBreak/>
               <w:t>Scénario</w:t>
             </w:r>
           </w:p>
@@ -7044,25 +8690,23 @@
                 <w:szCs w:val="22"/>
                 <w:lang w:val="fr-CA"/>
               </w:rPr>
-              <w:t xml:space="preserve">En tant qu’utilisateur, je veux que les graphiques des vaisseaux soient esthétiquement </w:t>
-            </w:r>
-            <w:proofErr w:type="spellStart"/>
-            <w:r>
-              <w:rPr>
-                <w:sz w:val="22"/>
-                <w:szCs w:val="22"/>
-                <w:lang w:val="fr-CA"/>
-              </w:rPr>
-              <w:t>beeaux</w:t>
-            </w:r>
-            <w:proofErr w:type="spellEnd"/>
-            <w:r>
-              <w:rPr>
-                <w:sz w:val="22"/>
-                <w:szCs w:val="22"/>
-                <w:lang w:val="fr-CA"/>
-              </w:rPr>
-              <w:t>.</w:t>
+              <w:t>En tant qu’utilisateur, je veux que les graphiques des vai</w:t>
+            </w:r>
+            <w:r>
+              <w:rPr>
+                <w:sz w:val="22"/>
+                <w:szCs w:val="22"/>
+                <w:lang w:val="fr-CA"/>
+              </w:rPr>
+              <w:t>sseaux soient esthétiquement be</w:t>
+            </w:r>
+            <w:r>
+              <w:rPr>
+                <w:sz w:val="22"/>
+                <w:szCs w:val="22"/>
+                <w:lang w:val="fr-CA"/>
+              </w:rPr>
+              <w:t>aux.</w:t>
             </w:r>
           </w:p>
         </w:tc>
@@ -7322,7 +8966,7 @@
                 <w:szCs w:val="22"/>
                 <w:lang w:val="fr-CA"/>
               </w:rPr>
-              <w:t>Scénario #17</w:t>
+              <w:t>Scénario #21</w:t>
             </w:r>
           </w:p>
         </w:tc>
@@ -7680,7 +9324,7 @@
                 <w:szCs w:val="22"/>
                 <w:lang w:val="fr-CA"/>
               </w:rPr>
-              <w:t>Scénario #18</w:t>
+              <w:t>Scénario #22</w:t>
             </w:r>
           </w:p>
         </w:tc>
@@ -8038,7 +9682,7 @@
                 <w:szCs w:val="22"/>
                 <w:lang w:val="fr-CA"/>
               </w:rPr>
-              <w:t>Scénario #19</w:t>
+              <w:t>Scénario #23</w:t>
             </w:r>
           </w:p>
         </w:tc>
@@ -8396,7 +10040,7 @@
                 <w:szCs w:val="22"/>
                 <w:lang w:val="fr-CA"/>
               </w:rPr>
-              <w:t>Scénario #20</w:t>
+              <w:t>Scénario #24</w:t>
             </w:r>
           </w:p>
         </w:tc>
@@ -8754,365 +10398,7 @@
                 <w:szCs w:val="22"/>
                 <w:lang w:val="fr-CA"/>
               </w:rPr>
-              <w:t>Scénario #21</w:t>
-            </w:r>
-          </w:p>
-        </w:tc>
-      </w:tr>
-      <w:tr>
-        <w:trPr>
-          <w:jc w:val="center"/>
-        </w:trPr>
-        <w:tc>
-          <w:tcPr>
-            <w:tcW w:w="2263" w:type="dxa"/>
-          </w:tcPr>
-          <w:p>
-            <w:pPr>
-              <w:rPr>
-                <w:sz w:val="22"/>
-                <w:szCs w:val="22"/>
-                <w:lang w:val="fr-CA"/>
-              </w:rPr>
-            </w:pPr>
-            <w:r>
-              <w:rPr>
-                <w:sz w:val="22"/>
-                <w:szCs w:val="22"/>
-                <w:lang w:val="fr-CA"/>
-              </w:rPr>
-              <w:t>Acteurs</w:t>
-            </w:r>
-          </w:p>
-        </w:tc>
-        <w:tc>
-          <w:tcPr>
-            <w:tcW w:w="6367" w:type="dxa"/>
-          </w:tcPr>
-          <w:p>
-            <w:pPr>
-              <w:rPr>
-                <w:sz w:val="22"/>
-                <w:szCs w:val="22"/>
-                <w:lang w:val="fr-CA"/>
-              </w:rPr>
-            </w:pPr>
-            <w:r>
-              <w:rPr>
-                <w:sz w:val="22"/>
-                <w:szCs w:val="22"/>
-                <w:lang w:val="fr-CA"/>
-              </w:rPr>
-              <w:t>Utilisateur</w:t>
-            </w:r>
-          </w:p>
-        </w:tc>
-      </w:tr>
-      <w:tr>
-        <w:trPr>
-          <w:jc w:val="center"/>
-        </w:trPr>
-        <w:tc>
-          <w:tcPr>
-            <w:tcW w:w="2263" w:type="dxa"/>
-          </w:tcPr>
-          <w:p>
-            <w:pPr>
-              <w:rPr>
-                <w:sz w:val="22"/>
-                <w:szCs w:val="22"/>
-                <w:lang w:val="fr-CA"/>
-              </w:rPr>
-            </w:pPr>
-            <w:r>
-              <w:rPr>
-                <w:sz w:val="22"/>
-                <w:szCs w:val="22"/>
-                <w:lang w:val="fr-CA"/>
-              </w:rPr>
-              <w:t>Scénario</w:t>
-            </w:r>
-          </w:p>
-        </w:tc>
-        <w:tc>
-          <w:tcPr>
-            <w:tcW w:w="6367" w:type="dxa"/>
-          </w:tcPr>
-          <w:p>
-            <w:pPr>
-              <w:rPr>
-                <w:sz w:val="22"/>
-                <w:szCs w:val="22"/>
-                <w:lang w:val="fr-CA"/>
-              </w:rPr>
-            </w:pPr>
-            <w:r>
-              <w:rPr>
-                <w:sz w:val="22"/>
-                <w:szCs w:val="22"/>
-                <w:lang w:val="fr-CA"/>
-              </w:rPr>
-              <w:t>En tant qu’utilisateur, je veux que le tableau se finisse par une ligne d’arrivée.</w:t>
-            </w:r>
-          </w:p>
-        </w:tc>
-      </w:tr>
-      <w:tr>
-        <w:trPr>
-          <w:jc w:val="center"/>
-        </w:trPr>
-        <w:tc>
-          <w:tcPr>
-            <w:tcW w:w="2263" w:type="dxa"/>
-          </w:tcPr>
-          <w:p>
-            <w:pPr>
-              <w:rPr>
-                <w:sz w:val="22"/>
-                <w:szCs w:val="22"/>
-                <w:lang w:val="fr-CA"/>
-              </w:rPr>
-            </w:pPr>
-            <w:r>
-              <w:rPr>
-                <w:sz w:val="22"/>
-                <w:szCs w:val="22"/>
-                <w:lang w:val="fr-CA"/>
-              </w:rPr>
-              <w:t>Description</w:t>
-            </w:r>
-          </w:p>
-        </w:tc>
-        <w:tc>
-          <w:tcPr>
-            <w:tcW w:w="6367" w:type="dxa"/>
-          </w:tcPr>
-          <w:p>
-            <w:pPr>
-              <w:pStyle w:val="Paragraphedeliste"/>
-              <w:numPr>
-                <w:ilvl w:val="0"/>
-                <w:numId w:val="27"/>
-              </w:numPr>
-              <w:spacing w:line="240" w:lineRule="auto"/>
-              <w:ind w:right="0"/>
-              <w:jc w:val="both"/>
-              <w:rPr>
-                <w:sz w:val="22"/>
-                <w:szCs w:val="22"/>
-              </w:rPr>
-            </w:pPr>
-          </w:p>
-        </w:tc>
-      </w:tr>
-      <w:tr>
-        <w:trPr>
-          <w:jc w:val="center"/>
-        </w:trPr>
-        <w:tc>
-          <w:tcPr>
-            <w:tcW w:w="2263" w:type="dxa"/>
-          </w:tcPr>
-          <w:p>
-            <w:pPr>
-              <w:rPr>
-                <w:sz w:val="22"/>
-                <w:szCs w:val="22"/>
-                <w:lang w:val="fr-CA"/>
-              </w:rPr>
-            </w:pPr>
-            <w:r>
-              <w:rPr>
-                <w:sz w:val="22"/>
-                <w:szCs w:val="22"/>
-                <w:lang w:val="fr-CA"/>
-              </w:rPr>
-              <w:t>Tests d’acceptation</w:t>
-            </w:r>
-          </w:p>
-        </w:tc>
-        <w:tc>
-          <w:tcPr>
-            <w:tcW w:w="6367" w:type="dxa"/>
-          </w:tcPr>
-          <w:p>
-            <w:pPr>
-              <w:rPr>
-                <w:sz w:val="22"/>
-                <w:szCs w:val="22"/>
-                <w:lang w:val="fr-CA"/>
-              </w:rPr>
-            </w:pPr>
-          </w:p>
-        </w:tc>
-      </w:tr>
-      <w:tr>
-        <w:trPr>
-          <w:jc w:val="center"/>
-        </w:trPr>
-        <w:tc>
-          <w:tcPr>
-            <w:tcW w:w="2263" w:type="dxa"/>
-          </w:tcPr>
-          <w:p>
-            <w:pPr>
-              <w:rPr>
-                <w:sz w:val="22"/>
-                <w:szCs w:val="22"/>
-                <w:lang w:val="fr-CA"/>
-              </w:rPr>
-            </w:pPr>
-            <w:r>
-              <w:rPr>
-                <w:sz w:val="22"/>
-                <w:szCs w:val="22"/>
-                <w:lang w:val="fr-CA"/>
-              </w:rPr>
-              <w:t>Complexité</w:t>
-            </w:r>
-          </w:p>
-        </w:tc>
-        <w:tc>
-          <w:tcPr>
-            <w:tcW w:w="6367" w:type="dxa"/>
-          </w:tcPr>
-          <w:p>
-            <w:pPr>
-              <w:rPr>
-                <w:sz w:val="22"/>
-                <w:szCs w:val="22"/>
-                <w:lang w:val="fr-CA"/>
-              </w:rPr>
-            </w:pPr>
-            <w:r>
-              <w:rPr>
-                <w:sz w:val="22"/>
-                <w:szCs w:val="22"/>
-                <w:lang w:val="fr-CA"/>
-              </w:rPr>
-              <w:t>1</w:t>
-            </w:r>
-          </w:p>
-        </w:tc>
-      </w:tr>
-      <w:tr>
-        <w:trPr>
-          <w:jc w:val="center"/>
-        </w:trPr>
-        <w:tc>
-          <w:tcPr>
-            <w:tcW w:w="2263" w:type="dxa"/>
-          </w:tcPr>
-          <w:p>
-            <w:pPr>
-              <w:rPr>
-                <w:sz w:val="22"/>
-                <w:szCs w:val="22"/>
-                <w:lang w:val="fr-CA"/>
-              </w:rPr>
-            </w:pPr>
-            <w:r>
-              <w:rPr>
-                <w:sz w:val="22"/>
-                <w:szCs w:val="22"/>
-                <w:lang w:val="fr-CA"/>
-              </w:rPr>
-              <w:t>Effort</w:t>
-            </w:r>
-          </w:p>
-        </w:tc>
-        <w:tc>
-          <w:tcPr>
-            <w:tcW w:w="6367" w:type="dxa"/>
-          </w:tcPr>
-          <w:p>
-            <w:pPr>
-              <w:rPr>
-                <w:sz w:val="22"/>
-                <w:szCs w:val="22"/>
-                <w:lang w:val="fr-CA"/>
-              </w:rPr>
-            </w:pPr>
-            <w:r>
-              <w:rPr>
-                <w:sz w:val="22"/>
-                <w:szCs w:val="22"/>
-                <w:lang w:val="fr-CA"/>
-              </w:rPr>
-              <w:t>2</w:t>
-            </w:r>
-          </w:p>
-        </w:tc>
-      </w:tr>
-      <w:tr>
-        <w:trPr>
-          <w:jc w:val="center"/>
-        </w:trPr>
-        <w:tc>
-          <w:tcPr>
-            <w:tcW w:w="2263" w:type="dxa"/>
-          </w:tcPr>
-          <w:p>
-            <w:pPr>
-              <w:rPr>
-                <w:sz w:val="22"/>
-                <w:szCs w:val="22"/>
-                <w:lang w:val="fr-CA"/>
-              </w:rPr>
-            </w:pPr>
-            <w:r>
-              <w:rPr>
-                <w:sz w:val="22"/>
-                <w:szCs w:val="22"/>
-                <w:lang w:val="fr-CA"/>
-              </w:rPr>
-              <w:t>Commentaires</w:t>
-            </w:r>
-          </w:p>
-        </w:tc>
-        <w:tc>
-          <w:tcPr>
-            <w:tcW w:w="6367" w:type="dxa"/>
-          </w:tcPr>
-          <w:p>
-            <w:pPr>
-              <w:rPr>
-                <w:sz w:val="22"/>
-                <w:szCs w:val="22"/>
-                <w:lang w:val="fr-CA"/>
-              </w:rPr>
-            </w:pPr>
-          </w:p>
-        </w:tc>
-      </w:tr>
-      <w:tr>
-        <w:trPr>
-          <w:jc w:val="center"/>
-        </w:trPr>
-        <w:tc>
-          <w:tcPr>
-            <w:tcW w:w="8630" w:type="dxa"/>
-            <w:gridSpan w:val="2"/>
-            <w:shd w:val="clear" w:color="auto" w:fill="EEECE1" w:themeFill="background2"/>
-          </w:tcPr>
-          <w:p>
-            <w:pPr>
-              <w:jc w:val="center"/>
-              <w:rPr>
-                <w:b/>
-                <w:sz w:val="22"/>
-                <w:szCs w:val="22"/>
-                <w:lang w:val="fr-CA"/>
-              </w:rPr>
-            </w:pPr>
-            <w:r>
-              <w:rPr>
-                <w:b/>
-                <w:sz w:val="22"/>
-                <w:szCs w:val="22"/>
-                <w:lang w:val="fr-CA"/>
-              </w:rPr>
-              <w:t>Scénario #22</w:t>
+              <w:t>Scénario #25</w:t>
             </w:r>
           </w:p>
         </w:tc>
@@ -9470,7 +10756,8 @@
                 <w:szCs w:val="22"/>
                 <w:lang w:val="fr-CA"/>
               </w:rPr>
-              <w:t>Scénario #23</w:t>
+              <w:lastRenderedPageBreak/>
+              <w:t>Scénario #26</w:t>
             </w:r>
           </w:p>
         </w:tc>
@@ -10167,6 +11454,92 @@
     </w:lvl>
   </w:abstractNum>
   <w:abstractNum w:abstractNumId="4">
+    <w:nsid w:val="0D261DDF"/>
+    <w:multiLevelType w:val="hybridMultilevel"/>
+    <w:tmpl w:val="129A09FE"/>
+    <w:lvl w:ilvl="0" w:tplc="0C0C000F">
+      <w:start w:val="1"/>
+      <w:numFmt w:val="decimal"/>
+      <w:lvlText w:val="%1."/>
+      <w:lvlJc w:val="left"/>
+      <w:pPr>
+        <w:ind w:left="720" w:hanging="360"/>
+      </w:pPr>
+    </w:lvl>
+    <w:lvl w:ilvl="1" w:tplc="0C0C0019" w:tentative="1">
+      <w:start w:val="1"/>
+      <w:numFmt w:val="lowerLetter"/>
+      <w:lvlText w:val="%2."/>
+      <w:lvlJc w:val="left"/>
+      <w:pPr>
+        <w:ind w:left="1440" w:hanging="360"/>
+      </w:pPr>
+    </w:lvl>
+    <w:lvl w:ilvl="2" w:tplc="0C0C001B" w:tentative="1">
+      <w:start w:val="1"/>
+      <w:numFmt w:val="lowerRoman"/>
+      <w:lvlText w:val="%3."/>
+      <w:lvlJc w:val="right"/>
+      <w:pPr>
+        <w:ind w:left="2160" w:hanging="180"/>
+      </w:pPr>
+    </w:lvl>
+    <w:lvl w:ilvl="3" w:tplc="0C0C000F" w:tentative="1">
+      <w:start w:val="1"/>
+      <w:numFmt w:val="decimal"/>
+      <w:lvlText w:val="%4."/>
+      <w:lvlJc w:val="left"/>
+      <w:pPr>
+        <w:ind w:left="2880" w:hanging="360"/>
+      </w:pPr>
+    </w:lvl>
+    <w:lvl w:ilvl="4" w:tplc="0C0C0019" w:tentative="1">
+      <w:start w:val="1"/>
+      <w:numFmt w:val="lowerLetter"/>
+      <w:lvlText w:val="%5."/>
+      <w:lvlJc w:val="left"/>
+      <w:pPr>
+        <w:ind w:left="3600" w:hanging="360"/>
+      </w:pPr>
+    </w:lvl>
+    <w:lvl w:ilvl="5" w:tplc="0C0C001B" w:tentative="1">
+      <w:start w:val="1"/>
+      <w:numFmt w:val="lowerRoman"/>
+      <w:lvlText w:val="%6."/>
+      <w:lvlJc w:val="right"/>
+      <w:pPr>
+        <w:ind w:left="4320" w:hanging="180"/>
+      </w:pPr>
+    </w:lvl>
+    <w:lvl w:ilvl="6" w:tplc="0C0C000F" w:tentative="1">
+      <w:start w:val="1"/>
+      <w:numFmt w:val="decimal"/>
+      <w:lvlText w:val="%7."/>
+      <w:lvlJc w:val="left"/>
+      <w:pPr>
+        <w:ind w:left="5040" w:hanging="360"/>
+      </w:pPr>
+    </w:lvl>
+    <w:lvl w:ilvl="7" w:tplc="0C0C0019" w:tentative="1">
+      <w:start w:val="1"/>
+      <w:numFmt w:val="lowerLetter"/>
+      <w:lvlText w:val="%8."/>
+      <w:lvlJc w:val="left"/>
+      <w:pPr>
+        <w:ind w:left="5760" w:hanging="360"/>
+      </w:pPr>
+    </w:lvl>
+    <w:lvl w:ilvl="8" w:tplc="0C0C001B" w:tentative="1">
+      <w:start w:val="1"/>
+      <w:numFmt w:val="lowerRoman"/>
+      <w:lvlText w:val="%9."/>
+      <w:lvlJc w:val="right"/>
+      <w:pPr>
+        <w:ind w:left="6480" w:hanging="180"/>
+      </w:pPr>
+    </w:lvl>
+  </w:abstractNum>
+  <w:abstractNum w:abstractNumId="5">
     <w:nsid w:val="0E5343AA"/>
     <w:multiLevelType w:val="hybridMultilevel"/>
     <w:tmpl w:val="327C0F16"/>
@@ -10252,7 +11625,7 @@
       </w:pPr>
     </w:lvl>
   </w:abstractNum>
-  <w:abstractNum w:abstractNumId="5">
+  <w:abstractNum w:abstractNumId="6">
     <w:nsid w:val="107338EC"/>
     <w:multiLevelType w:val="hybridMultilevel"/>
     <w:tmpl w:val="129A09FE"/>
@@ -10338,7 +11711,7 @@
       </w:pPr>
     </w:lvl>
   </w:abstractNum>
-  <w:abstractNum w:abstractNumId="6">
+  <w:abstractNum w:abstractNumId="7">
     <w:nsid w:val="14F063A6"/>
     <w:multiLevelType w:val="hybridMultilevel"/>
     <w:tmpl w:val="129A09FE"/>
@@ -10424,7 +11797,7 @@
       </w:pPr>
     </w:lvl>
   </w:abstractNum>
-  <w:abstractNum w:abstractNumId="7">
+  <w:abstractNum w:abstractNumId="8">
     <w:nsid w:val="152F6974"/>
     <w:multiLevelType w:val="hybridMultilevel"/>
     <w:tmpl w:val="AC2A656A"/>
@@ -10537,7 +11910,7 @@
       </w:rPr>
     </w:lvl>
   </w:abstractNum>
-  <w:abstractNum w:abstractNumId="8">
+  <w:abstractNum w:abstractNumId="9">
     <w:nsid w:val="188D0A66"/>
     <w:multiLevelType w:val="hybridMultilevel"/>
     <w:tmpl w:val="129A09FE"/>
@@ -10623,7 +11996,7 @@
       </w:pPr>
     </w:lvl>
   </w:abstractNum>
-  <w:abstractNum w:abstractNumId="9">
+  <w:abstractNum w:abstractNumId="10">
     <w:nsid w:val="1B930A41"/>
     <w:multiLevelType w:val="hybridMultilevel"/>
     <w:tmpl w:val="129A09FE"/>
@@ -10709,7 +12082,7 @@
       </w:pPr>
     </w:lvl>
   </w:abstractNum>
-  <w:abstractNum w:abstractNumId="10">
+  <w:abstractNum w:abstractNumId="11">
     <w:nsid w:val="1C30235A"/>
     <w:multiLevelType w:val="hybridMultilevel"/>
     <w:tmpl w:val="129A09FE"/>
@@ -10795,7 +12168,7 @@
       </w:pPr>
     </w:lvl>
   </w:abstractNum>
-  <w:abstractNum w:abstractNumId="11">
+  <w:abstractNum w:abstractNumId="12">
     <w:nsid w:val="239E1046"/>
     <w:multiLevelType w:val="hybridMultilevel"/>
     <w:tmpl w:val="E61A2828"/>
@@ -10881,7 +12254,7 @@
       </w:pPr>
     </w:lvl>
   </w:abstractNum>
-  <w:abstractNum w:abstractNumId="12">
+  <w:abstractNum w:abstractNumId="13">
     <w:nsid w:val="239E1906"/>
     <w:multiLevelType w:val="hybridMultilevel"/>
     <w:tmpl w:val="129A09FE"/>
@@ -10967,7 +12340,7 @@
       </w:pPr>
     </w:lvl>
   </w:abstractNum>
-  <w:abstractNum w:abstractNumId="13">
+  <w:abstractNum w:abstractNumId="14">
     <w:nsid w:val="240C2096"/>
     <w:multiLevelType w:val="hybridMultilevel"/>
     <w:tmpl w:val="129A09FE"/>
@@ -11053,7 +12426,7 @@
       </w:pPr>
     </w:lvl>
   </w:abstractNum>
-  <w:abstractNum w:abstractNumId="14">
+  <w:abstractNum w:abstractNumId="15">
     <w:nsid w:val="305149DD"/>
     <w:multiLevelType w:val="hybridMultilevel"/>
     <w:tmpl w:val="129A09FE"/>
@@ -11139,7 +12512,7 @@
       </w:pPr>
     </w:lvl>
   </w:abstractNum>
-  <w:abstractNum w:abstractNumId="15">
+  <w:abstractNum w:abstractNumId="16">
     <w:nsid w:val="372719B7"/>
     <w:multiLevelType w:val="hybridMultilevel"/>
     <w:tmpl w:val="129A09FE"/>
@@ -11225,7 +12598,7 @@
       </w:pPr>
     </w:lvl>
   </w:abstractNum>
-  <w:abstractNum w:abstractNumId="16">
+  <w:abstractNum w:abstractNumId="17">
     <w:nsid w:val="46F31797"/>
     <w:multiLevelType w:val="hybridMultilevel"/>
     <w:tmpl w:val="3CDE7F1A"/>
@@ -11311,7 +12684,7 @@
       </w:pPr>
     </w:lvl>
   </w:abstractNum>
-  <w:abstractNum w:abstractNumId="17">
+  <w:abstractNum w:abstractNumId="18">
     <w:nsid w:val="511A18BD"/>
     <w:multiLevelType w:val="hybridMultilevel"/>
     <w:tmpl w:val="5F8E451A"/>
@@ -11397,7 +12770,7 @@
       </w:pPr>
     </w:lvl>
   </w:abstractNum>
-  <w:abstractNum w:abstractNumId="18">
+  <w:abstractNum w:abstractNumId="19">
     <w:nsid w:val="563D2031"/>
     <w:multiLevelType w:val="hybridMultilevel"/>
     <w:tmpl w:val="129A09FE"/>
@@ -11483,7 +12856,7 @@
       </w:pPr>
     </w:lvl>
   </w:abstractNum>
-  <w:abstractNum w:abstractNumId="19">
+  <w:abstractNum w:abstractNumId="20">
     <w:nsid w:val="6150726D"/>
     <w:multiLevelType w:val="hybridMultilevel"/>
     <w:tmpl w:val="129A09FE"/>
@@ -11569,7 +12942,7 @@
       </w:pPr>
     </w:lvl>
   </w:abstractNum>
-  <w:abstractNum w:abstractNumId="20">
+  <w:abstractNum w:abstractNumId="21">
     <w:nsid w:val="65775CE6"/>
     <w:multiLevelType w:val="hybridMultilevel"/>
     <w:tmpl w:val="5B9E339A"/>
@@ -11682,7 +13055,7 @@
       </w:rPr>
     </w:lvl>
   </w:abstractNum>
-  <w:abstractNum w:abstractNumId="21">
+  <w:abstractNum w:abstractNumId="22">
     <w:nsid w:val="676D16E1"/>
     <w:multiLevelType w:val="hybridMultilevel"/>
     <w:tmpl w:val="129A09FE"/>
@@ -11768,7 +13141,7 @@
       </w:pPr>
     </w:lvl>
   </w:abstractNum>
-  <w:abstractNum w:abstractNumId="22">
+  <w:abstractNum w:abstractNumId="23">
     <w:nsid w:val="686B2A18"/>
     <w:multiLevelType w:val="hybridMultilevel"/>
     <w:tmpl w:val="439AEFC2"/>
@@ -11881,7 +13254,7 @@
       </w:rPr>
     </w:lvl>
   </w:abstractNum>
-  <w:abstractNum w:abstractNumId="23">
+  <w:abstractNum w:abstractNumId="24">
     <w:nsid w:val="6B1959A9"/>
     <w:multiLevelType w:val="hybridMultilevel"/>
     <w:tmpl w:val="C50E3E46"/>
@@ -11994,7 +13367,93 @@
       </w:rPr>
     </w:lvl>
   </w:abstractNum>
-  <w:abstractNum w:abstractNumId="24">
+  <w:abstractNum w:abstractNumId="25">
+    <w:nsid w:val="6D581079"/>
+    <w:multiLevelType w:val="hybridMultilevel"/>
+    <w:tmpl w:val="129A09FE"/>
+    <w:lvl w:ilvl="0" w:tplc="0C0C000F">
+      <w:start w:val="1"/>
+      <w:numFmt w:val="decimal"/>
+      <w:lvlText w:val="%1."/>
+      <w:lvlJc w:val="left"/>
+      <w:pPr>
+        <w:ind w:left="720" w:hanging="360"/>
+      </w:pPr>
+    </w:lvl>
+    <w:lvl w:ilvl="1" w:tplc="0C0C0019" w:tentative="1">
+      <w:start w:val="1"/>
+      <w:numFmt w:val="lowerLetter"/>
+      <w:lvlText w:val="%2."/>
+      <w:lvlJc w:val="left"/>
+      <w:pPr>
+        <w:ind w:left="1440" w:hanging="360"/>
+      </w:pPr>
+    </w:lvl>
+    <w:lvl w:ilvl="2" w:tplc="0C0C001B" w:tentative="1">
+      <w:start w:val="1"/>
+      <w:numFmt w:val="lowerRoman"/>
+      <w:lvlText w:val="%3."/>
+      <w:lvlJc w:val="right"/>
+      <w:pPr>
+        <w:ind w:left="2160" w:hanging="180"/>
+      </w:pPr>
+    </w:lvl>
+    <w:lvl w:ilvl="3" w:tplc="0C0C000F" w:tentative="1">
+      <w:start w:val="1"/>
+      <w:numFmt w:val="decimal"/>
+      <w:lvlText w:val="%4."/>
+      <w:lvlJc w:val="left"/>
+      <w:pPr>
+        <w:ind w:left="2880" w:hanging="360"/>
+      </w:pPr>
+    </w:lvl>
+    <w:lvl w:ilvl="4" w:tplc="0C0C0019" w:tentative="1">
+      <w:start w:val="1"/>
+      <w:numFmt w:val="lowerLetter"/>
+      <w:lvlText w:val="%5."/>
+      <w:lvlJc w:val="left"/>
+      <w:pPr>
+        <w:ind w:left="3600" w:hanging="360"/>
+      </w:pPr>
+    </w:lvl>
+    <w:lvl w:ilvl="5" w:tplc="0C0C001B" w:tentative="1">
+      <w:start w:val="1"/>
+      <w:numFmt w:val="lowerRoman"/>
+      <w:lvlText w:val="%6."/>
+      <w:lvlJc w:val="right"/>
+      <w:pPr>
+        <w:ind w:left="4320" w:hanging="180"/>
+      </w:pPr>
+    </w:lvl>
+    <w:lvl w:ilvl="6" w:tplc="0C0C000F" w:tentative="1">
+      <w:start w:val="1"/>
+      <w:numFmt w:val="decimal"/>
+      <w:lvlText w:val="%7."/>
+      <w:lvlJc w:val="left"/>
+      <w:pPr>
+        <w:ind w:left="5040" w:hanging="360"/>
+      </w:pPr>
+    </w:lvl>
+    <w:lvl w:ilvl="7" w:tplc="0C0C0019" w:tentative="1">
+      <w:start w:val="1"/>
+      <w:numFmt w:val="lowerLetter"/>
+      <w:lvlText w:val="%8."/>
+      <w:lvlJc w:val="left"/>
+      <w:pPr>
+        <w:ind w:left="5760" w:hanging="360"/>
+      </w:pPr>
+    </w:lvl>
+    <w:lvl w:ilvl="8" w:tplc="0C0C001B" w:tentative="1">
+      <w:start w:val="1"/>
+      <w:numFmt w:val="lowerRoman"/>
+      <w:lvlText w:val="%9."/>
+      <w:lvlJc w:val="right"/>
+      <w:pPr>
+        <w:ind w:left="6480" w:hanging="180"/>
+      </w:pPr>
+    </w:lvl>
+  </w:abstractNum>
+  <w:abstractNum w:abstractNumId="26">
     <w:nsid w:val="6D9E2593"/>
     <w:multiLevelType w:val="hybridMultilevel"/>
     <w:tmpl w:val="129A09FE"/>
@@ -12080,7 +13539,7 @@
       </w:pPr>
     </w:lvl>
   </w:abstractNum>
-  <w:abstractNum w:abstractNumId="25">
+  <w:abstractNum w:abstractNumId="27">
     <w:nsid w:val="75144382"/>
     <w:multiLevelType w:val="hybridMultilevel"/>
     <w:tmpl w:val="129A09FE"/>
@@ -12166,7 +13625,7 @@
       </w:pPr>
     </w:lvl>
   </w:abstractNum>
-  <w:abstractNum w:abstractNumId="26">
+  <w:abstractNum w:abstractNumId="28">
     <w:nsid w:val="75E22735"/>
     <w:multiLevelType w:val="hybridMultilevel"/>
     <w:tmpl w:val="129A09FE"/>
@@ -12252,7 +13711,7 @@
       </w:pPr>
     </w:lvl>
   </w:abstractNum>
-  <w:abstractNum w:abstractNumId="27">
+  <w:abstractNum w:abstractNumId="29">
     <w:nsid w:val="7B8E4F1D"/>
     <w:multiLevelType w:val="hybridMultilevel"/>
     <w:tmpl w:val="129A09FE"/>
@@ -12338,7 +13797,7 @@
       </w:pPr>
     </w:lvl>
   </w:abstractNum>
-  <w:abstractNum w:abstractNumId="28">
+  <w:abstractNum w:abstractNumId="30">
     <w:nsid w:val="7BD57245"/>
     <w:multiLevelType w:val="hybridMultilevel"/>
     <w:tmpl w:val="129A09FE"/>
@@ -12428,87 +13887,93 @@
     <w:abstractNumId w:val="0"/>
   </w:num>
   <w:num w:numId="2">
-    <w:abstractNumId w:val="7"/>
+    <w:abstractNumId w:val="8"/>
   </w:num>
   <w:num w:numId="3">
-    <w:abstractNumId w:val="11"/>
+    <w:abstractNumId w:val="12"/>
   </w:num>
   <w:num w:numId="4">
+    <w:abstractNumId w:val="23"/>
+  </w:num>
+  <w:num w:numId="5">
+    <w:abstractNumId w:val="24"/>
+  </w:num>
+  <w:num w:numId="6">
+    <w:abstractNumId w:val="21"/>
+  </w:num>
+  <w:num w:numId="7">
+    <w:abstractNumId w:val="17"/>
+  </w:num>
+  <w:num w:numId="8">
+    <w:abstractNumId w:val="30"/>
+  </w:num>
+  <w:num w:numId="9">
+    <w:abstractNumId w:val="18"/>
+  </w:num>
+  <w:num w:numId="10">
+    <w:abstractNumId w:val="14"/>
+  </w:num>
+  <w:num w:numId="11">
+    <w:abstractNumId w:val="5"/>
+  </w:num>
+  <w:num w:numId="12">
     <w:abstractNumId w:val="22"/>
   </w:num>
-  <w:num w:numId="5">
-    <w:abstractNumId w:val="23"/>
-  </w:num>
-  <w:num w:numId="6">
-    <w:abstractNumId w:val="20"/>
-  </w:num>
-  <w:num w:numId="7">
-    <w:abstractNumId w:val="16"/>
-  </w:num>
-  <w:num w:numId="8">
-    <w:abstractNumId w:val="28"/>
-  </w:num>
-  <w:num w:numId="9">
-    <w:abstractNumId w:val="17"/>
-  </w:num>
-  <w:num w:numId="10">
-    <w:abstractNumId w:val="13"/>
-  </w:num>
-  <w:num w:numId="11">
-    <w:abstractNumId w:val="4"/>
-  </w:num>
-  <w:num w:numId="12">
-    <w:abstractNumId w:val="21"/>
-  </w:num>
   <w:num w:numId="13">
-    <w:abstractNumId w:val="6"/>
+    <w:abstractNumId w:val="7"/>
   </w:num>
   <w:num w:numId="14">
     <w:abstractNumId w:val="3"/>
   </w:num>
   <w:num w:numId="15">
-    <w:abstractNumId w:val="8"/>
+    <w:abstractNumId w:val="9"/>
   </w:num>
   <w:num w:numId="16">
     <w:abstractNumId w:val="2"/>
   </w:num>
   <w:num w:numId="17">
-    <w:abstractNumId w:val="12"/>
+    <w:abstractNumId w:val="13"/>
   </w:num>
   <w:num w:numId="18">
-    <w:abstractNumId w:val="24"/>
+    <w:abstractNumId w:val="26"/>
   </w:num>
   <w:num w:numId="19">
-    <w:abstractNumId w:val="5"/>
+    <w:abstractNumId w:val="6"/>
   </w:num>
   <w:num w:numId="20">
-    <w:abstractNumId w:val="15"/>
+    <w:abstractNumId w:val="16"/>
   </w:num>
   <w:num w:numId="21">
     <w:abstractNumId w:val="1"/>
   </w:num>
   <w:num w:numId="22">
-    <w:abstractNumId w:val="26"/>
+    <w:abstractNumId w:val="28"/>
   </w:num>
   <w:num w:numId="23">
+    <w:abstractNumId w:val="11"/>
+  </w:num>
+  <w:num w:numId="24">
+    <w:abstractNumId w:val="15"/>
+  </w:num>
+  <w:num w:numId="25">
     <w:abstractNumId w:val="10"/>
   </w:num>
-  <w:num w:numId="24">
-    <w:abstractNumId w:val="14"/>
+  <w:num w:numId="26">
+    <w:abstractNumId w:val="29"/>
   </w:num>
-  <w:num w:numId="25">
-    <w:abstractNumId w:val="9"/>
+  <w:num w:numId="27">
+    <w:abstractNumId w:val="19"/>
   </w:num>
-  <w:num w:numId="26">
+  <w:num w:numId="28">
+    <w:abstractNumId w:val="20"/>
+  </w:num>
+  <w:num w:numId="29">
     <w:abstractNumId w:val="27"/>
   </w:num>
-  <w:num w:numId="27">
-    <w:abstractNumId w:val="18"/>
+  <w:num w:numId="30">
+    <w:abstractNumId w:val="4"/>
   </w:num>
-  <w:num w:numId="28">
-    <w:abstractNumId w:val="19"/>
-  </w:num>
-  <w:num w:numId="29">
+  <w:num w:numId="31">
     <w:abstractNumId w:val="25"/>
   </w:num>
 </w:numbering>
@@ -12968,7 +14433,6 @@
   <w:style w:type="character" w:default="1" w:styleId="Policepardfaut">
     <w:name w:val="Default Paragraph Font"/>
     <w:uiPriority w:val="1"/>
-    <w:semiHidden/>
     <w:unhideWhenUsed/>
   </w:style>
   <w:style w:type="table" w:default="1" w:styleId="TableauNormal">
@@ -13362,7 +14826,7 @@
 </file>
 
 <file path=customXml/itemProps1.xml><?xml version="1.0" encoding="utf-8"?>
-<ds:datastoreItem xmlns:ds="http://schemas.openxmlformats.org/officeDocument/2006/customXml" ds:itemID="{0F3F5655-C4C8-4EAE-9E1B-64FDD1BEBC57}">
+<ds:datastoreItem xmlns:ds="http://schemas.openxmlformats.org/officeDocument/2006/customXml" ds:itemID="{A8CA3EC7-6856-4088-9CA9-A8A9B0CA7628}">
   <ds:schemaRefs>
     <ds:schemaRef ds:uri="http://schemas.openxmlformats.org/officeDocument/2006/bibliography"/>
   </ds:schemaRefs>

</xml_diff>

<commit_message>
Mise à jour du backlog de sprint 3 et du backlog de produit.
</commit_message>
<xml_diff>
--- a/src/docs/Backlog de produit.docx
+++ b/src/docs/Backlog de produit.docx
@@ -21,7 +21,29 @@
           <w:szCs w:val="28"/>
           <w:lang w:val="fr-CA"/>
         </w:rPr>
-        <w:t>« Backlog » de produit</w:t>
+        <w:t>« </w:t>
+      </w:r>
+      <w:proofErr w:type="spellStart"/>
+      <w:r>
+        <w:rPr>
+          <w:rFonts w:ascii="Arial" w:hAnsi="Arial" w:cs="Arial"/>
+          <w:b/>
+          <w:sz w:val="28"/>
+          <w:szCs w:val="28"/>
+          <w:lang w:val="fr-CA"/>
+        </w:rPr>
+        <w:t>Backlog</w:t>
+      </w:r>
+      <w:proofErr w:type="spellEnd"/>
+      <w:r>
+        <w:rPr>
+          <w:rFonts w:ascii="Arial" w:hAnsi="Arial" w:cs="Arial"/>
+          <w:b/>
+          <w:sz w:val="28"/>
+          <w:szCs w:val="28"/>
+          <w:lang w:val="fr-CA"/>
+        </w:rPr>
+        <w:t> » de produit</w:t>
       </w:r>
       <w:r>
         <w:rPr>
@@ -33,6 +55,7 @@
         </w:rPr>
         <w:t xml:space="preserve"> : </w:t>
       </w:r>
+      <w:proofErr w:type="spellStart"/>
       <w:r>
         <w:rPr>
           <w:rFonts w:ascii="Arial" w:hAnsi="Arial" w:cs="Arial"/>
@@ -43,6 +66,7 @@
         </w:rPr>
         <w:t>Astéria</w:t>
       </w:r>
+      <w:proofErr w:type="spellEnd"/>
     </w:p>
     <w:p>
       <w:pPr>
@@ -74,6 +98,7 @@
         </w:rPr>
         <w:t xml:space="preserve">Conçu par : </w:t>
       </w:r>
+      <w:proofErr w:type="spellStart"/>
       <w:r>
         <w:rPr>
           <w:rFonts w:ascii="Arial" w:hAnsi="Arial" w:cs="Arial"/>
@@ -83,6 +108,7 @@
         </w:rPr>
         <w:t>EquBolduc</w:t>
       </w:r>
+      <w:proofErr w:type="spellEnd"/>
     </w:p>
     <w:p>
       <w:pPr>
@@ -298,8 +324,16 @@
               <w:rPr>
                 <w:lang w:val="fr-CA"/>
               </w:rPr>
-              <w:t>Simon-Pierre Deschênes</w:t>
-            </w:r>
+              <w:t xml:space="preserve">Simon-Pierre </w:t>
+            </w:r>
+            <w:proofErr w:type="spellStart"/>
+            <w:r>
+              <w:rPr>
+                <w:lang w:val="fr-CA"/>
+              </w:rPr>
+              <w:t>Deschênes</w:t>
+            </w:r>
+            <w:proofErr w:type="spellEnd"/>
           </w:p>
         </w:tc>
         <w:tc>
@@ -480,7 +514,21 @@
         <w:rPr>
           <w:highlight w:val="yellow"/>
         </w:rPr>
-        <w:t>font partie du « backlog de sprint » courant.</w:t>
+        <w:t>font partie du « </w:t>
+      </w:r>
+      <w:proofErr w:type="spellStart"/>
+      <w:r>
+        <w:rPr>
+          <w:highlight w:val="yellow"/>
+        </w:rPr>
+        <w:t>backlog</w:t>
+      </w:r>
+      <w:proofErr w:type="spellEnd"/>
+      <w:r>
+        <w:rPr>
+          <w:highlight w:val="yellow"/>
+        </w:rPr>
+        <w:t xml:space="preserve"> de sprint » courant.</w:t>
       </w:r>
     </w:p>
     <w:p>
@@ -539,7 +587,21 @@
         <w:rPr>
           <w:lang w:val="fr-CA"/>
         </w:rPr>
-        <w:t>« Backlog » de produit</w:t>
+        <w:t>« </w:t>
+      </w:r>
+      <w:proofErr w:type="spellStart"/>
+      <w:r>
+        <w:rPr>
+          <w:lang w:val="fr-CA"/>
+        </w:rPr>
+        <w:t>Backlog</w:t>
+      </w:r>
+      <w:proofErr w:type="spellEnd"/>
+      <w:r>
+        <w:rPr>
+          <w:lang w:val="fr-CA"/>
+        </w:rPr>
+        <w:t> » de produit</w:t>
       </w:r>
     </w:p>
     <w:tbl>
@@ -734,8 +796,17 @@
                 <w:sz w:val="22"/>
                 <w:szCs w:val="22"/>
               </w:rPr>
-              <w:t>S’assurer de l’utilisation d’Eclipse</w:t>
-            </w:r>
+              <w:t>S’assurer de l’utilisation d’</w:t>
+            </w:r>
+            <w:proofErr w:type="spellStart"/>
+            <w:r>
+              <w:rPr>
+                <w:sz w:val="22"/>
+                <w:szCs w:val="22"/>
+              </w:rPr>
+              <w:t>Eclipse</w:t>
+            </w:r>
+            <w:proofErr w:type="spellEnd"/>
           </w:p>
           <w:p>
             <w:pPr>
@@ -780,7 +851,23 @@
                 <w:sz w:val="22"/>
                 <w:szCs w:val="22"/>
               </w:rPr>
-              <w:t>Installer SceneBuilder 2.0</w:t>
+              <w:t xml:space="preserve">Installer </w:t>
+            </w:r>
+            <w:proofErr w:type="spellStart"/>
+            <w:r>
+              <w:rPr>
+                <w:sz w:val="22"/>
+                <w:szCs w:val="22"/>
+              </w:rPr>
+              <w:t>SceneBuilder</w:t>
+            </w:r>
+            <w:proofErr w:type="spellEnd"/>
+            <w:r>
+              <w:rPr>
+                <w:sz w:val="22"/>
+                <w:szCs w:val="22"/>
+              </w:rPr>
+              <w:t xml:space="preserve"> 2.0</w:t>
             </w:r>
           </w:p>
           <w:p>
@@ -803,8 +890,17 @@
                 <w:sz w:val="22"/>
                 <w:szCs w:val="22"/>
               </w:rPr>
-              <w:t>Configurer le plug-in Git sur Eclipse</w:t>
-            </w:r>
+              <w:t xml:space="preserve">Configurer le plug-in Git sur </w:t>
+            </w:r>
+            <w:proofErr w:type="spellStart"/>
+            <w:r>
+              <w:rPr>
+                <w:sz w:val="22"/>
+                <w:szCs w:val="22"/>
+              </w:rPr>
+              <w:t>Eclipse</w:t>
+            </w:r>
+            <w:proofErr w:type="spellEnd"/>
           </w:p>
           <w:p>
             <w:pPr>
@@ -826,8 +922,17 @@
                 <w:sz w:val="22"/>
                 <w:szCs w:val="22"/>
               </w:rPr>
-              <w:t>Créer le référentiel sur BitBucket</w:t>
-            </w:r>
+              <w:t xml:space="preserve">Créer le référentiel sur </w:t>
+            </w:r>
+            <w:proofErr w:type="spellStart"/>
+            <w:r>
+              <w:rPr>
+                <w:sz w:val="22"/>
+                <w:szCs w:val="22"/>
+              </w:rPr>
+              <w:t>BitBucket</w:t>
+            </w:r>
+            <w:proofErr w:type="spellEnd"/>
           </w:p>
           <w:p>
             <w:pPr>
@@ -1491,7 +1596,6 @@
                 <w:szCs w:val="22"/>
                 <w:lang w:val="fr-CA"/>
               </w:rPr>
-              <w:lastRenderedPageBreak/>
               <w:t>Commentaires</w:t>
             </w:r>
           </w:p>
@@ -3140,43 +3244,33 @@
                 <w:szCs w:val="22"/>
                 <w:lang w:val="fr-CA"/>
               </w:rPr>
-              <w:t xml:space="preserve">Mettre plusieurs corps à proximité et vérifier que leur comportement </w:t>
-            </w:r>
-            <w:r>
-              <w:rPr>
-                <w:sz w:val="22"/>
-                <w:szCs w:val="22"/>
-                <w:lang w:val="fr-CA"/>
-              </w:rPr>
-              <w:lastRenderedPageBreak/>
-              <w:t>est réaliste grâce à des calculs fait à la main.</w:t>
-            </w:r>
-          </w:p>
-        </w:tc>
-      </w:tr>
-      <w:tr>
-        <w:trPr>
-          <w:jc w:val="center"/>
-        </w:trPr>
-        <w:tc>
-          <w:tcPr>
-            <w:tcW w:w="2263" w:type="dxa"/>
-          </w:tcPr>
-          <w:p>
-            <w:pPr>
-              <w:rPr>
-                <w:sz w:val="22"/>
-                <w:szCs w:val="22"/>
-                <w:lang w:val="fr-CA"/>
-              </w:rPr>
-            </w:pPr>
-            <w:r>
-              <w:rPr>
-                <w:sz w:val="22"/>
-                <w:szCs w:val="22"/>
-                <w:lang w:val="fr-CA"/>
-              </w:rPr>
-              <w:lastRenderedPageBreak/>
+              <w:t>Mettre plusieurs corps à proximité et vérifier que leur comportement est réaliste grâce à des calculs fait à la main.</w:t>
+            </w:r>
+          </w:p>
+        </w:tc>
+      </w:tr>
+      <w:tr>
+        <w:trPr>
+          <w:jc w:val="center"/>
+        </w:trPr>
+        <w:tc>
+          <w:tcPr>
+            <w:tcW w:w="2263" w:type="dxa"/>
+          </w:tcPr>
+          <w:p>
+            <w:pPr>
+              <w:rPr>
+                <w:sz w:val="22"/>
+                <w:szCs w:val="22"/>
+                <w:lang w:val="fr-CA"/>
+              </w:rPr>
+            </w:pPr>
+            <w:r>
+              <w:rPr>
+                <w:sz w:val="22"/>
+                <w:szCs w:val="22"/>
+                <w:lang w:val="fr-CA"/>
+              </w:rPr>
               <w:t>Complexité</w:t>
             </w:r>
           </w:p>
@@ -5025,7 +5119,6 @@
                 <w:szCs w:val="22"/>
                 <w:lang w:val="fr-CA"/>
               </w:rPr>
-              <w:lastRenderedPageBreak/>
               <w:t>Scénario</w:t>
             </w:r>
           </w:p>
@@ -5699,8 +5792,6 @@
               </w:rPr>
               <w:t>2</w:t>
             </w:r>
-            <w:bookmarkStart w:id="0" w:name="_GoBack"/>
-            <w:bookmarkEnd w:id="0"/>
           </w:p>
         </w:tc>
       </w:tr>
@@ -6345,15 +6436,7 @@
                 <w:szCs w:val="22"/>
                 <w:lang w:val="fr-CA"/>
               </w:rPr>
-              <w:t>Sauvegarde du niveau</w:t>
-            </w:r>
-            <w:r>
-              <w:rPr>
-                <w:sz w:val="22"/>
-                <w:szCs w:val="22"/>
-                <w:lang w:val="fr-CA"/>
-              </w:rPr>
-              <w:t>.</w:t>
+              <w:t>Sauvegarde du niveau.</w:t>
             </w:r>
           </w:p>
           <w:p>
@@ -6376,14 +6459,7 @@
                 <w:sz w:val="22"/>
                 <w:szCs w:val="22"/>
               </w:rPr>
-              <w:t>Chargement du niveau</w:t>
-            </w:r>
-            <w:r>
-              <w:rPr>
-                <w:sz w:val="22"/>
-                <w:szCs w:val="22"/>
-              </w:rPr>
-              <w:t>.</w:t>
+              <w:t>Chargement du niveau.</w:t>
             </w:r>
           </w:p>
         </w:tc>
@@ -6825,43 +6901,33 @@
                 <w:szCs w:val="22"/>
                 <w:lang w:val="fr-CA"/>
               </w:rPr>
-              <w:t xml:space="preserve">Créer un niveau de test et vérifier si l’atteinte de l’objectif provoque </w:t>
-            </w:r>
-            <w:r>
-              <w:rPr>
-                <w:sz w:val="22"/>
-                <w:szCs w:val="22"/>
-                <w:lang w:val="fr-CA"/>
-              </w:rPr>
-              <w:lastRenderedPageBreak/>
-              <w:t>la réussite de l’objectif.</w:t>
-            </w:r>
-          </w:p>
-        </w:tc>
-      </w:tr>
-      <w:tr>
-        <w:trPr>
-          <w:jc w:val="center"/>
-        </w:trPr>
-        <w:tc>
-          <w:tcPr>
-            <w:tcW w:w="2263" w:type="dxa"/>
-          </w:tcPr>
-          <w:p>
-            <w:pPr>
-              <w:rPr>
-                <w:sz w:val="22"/>
-                <w:szCs w:val="22"/>
-                <w:lang w:val="fr-CA"/>
-              </w:rPr>
-            </w:pPr>
-            <w:r>
-              <w:rPr>
-                <w:sz w:val="22"/>
-                <w:szCs w:val="22"/>
-                <w:lang w:val="fr-CA"/>
-              </w:rPr>
-              <w:lastRenderedPageBreak/>
+              <w:t>Créer un niveau de test et vérifier si l’atteinte de l’objectif provoque la réussite de l’objectif.</w:t>
+            </w:r>
+          </w:p>
+        </w:tc>
+      </w:tr>
+      <w:tr>
+        <w:trPr>
+          <w:jc w:val="center"/>
+        </w:trPr>
+        <w:tc>
+          <w:tcPr>
+            <w:tcW w:w="2263" w:type="dxa"/>
+          </w:tcPr>
+          <w:p>
+            <w:pPr>
+              <w:rPr>
+                <w:sz w:val="22"/>
+                <w:szCs w:val="22"/>
+                <w:lang w:val="fr-CA"/>
+              </w:rPr>
+            </w:pPr>
+            <w:r>
+              <w:rPr>
+                <w:sz w:val="22"/>
+                <w:szCs w:val="22"/>
+                <w:lang w:val="fr-CA"/>
+              </w:rPr>
               <w:t>Complexité</w:t>
             </w:r>
           </w:p>
@@ -7588,7 +7654,21 @@
               <w:rPr>
                 <w:lang w:val="fr-CA"/>
               </w:rPr>
-              <w:t>Les objets modifiés fonctionnent dans le jeu. Ils sont customisables.</w:t>
+              <w:t xml:space="preserve">Les objets modifiés fonctionnent dans le jeu. Ils sont </w:t>
+            </w:r>
+            <w:proofErr w:type="spellStart"/>
+            <w:r>
+              <w:rPr>
+                <w:lang w:val="fr-CA"/>
+              </w:rPr>
+              <w:t>customisables</w:t>
+            </w:r>
+            <w:proofErr w:type="spellEnd"/>
+            <w:r>
+              <w:rPr>
+                <w:lang w:val="fr-CA"/>
+              </w:rPr>
+              <w:t>.</w:t>
             </w:r>
           </w:p>
         </w:tc>
@@ -7855,7 +7935,7 @@
               <w:rPr>
                 <w:sz w:val="22"/>
                 <w:szCs w:val="22"/>
-                <w:highlight w:val="yellow"/>
+                <w:highlight w:val="green"/>
                 <w:lang w:val="fr-CA"/>
               </w:rPr>
               <w:t>En tant que développeur, je veux que des ensembles de corps et d’objectifs d’un niveau soient stockés dans une classe Niveau afin de pouvoir stocker différents niveaux.</w:t>
@@ -7911,7 +7991,23 @@
                 <w:szCs w:val="22"/>
                 <w:lang w:val="fr-CA"/>
               </w:rPr>
-              <w:t>Création de l’attribut point de depart.</w:t>
+              <w:t>Cr</w:t>
+            </w:r>
+            <w:r>
+              <w:rPr>
+                <w:sz w:val="22"/>
+                <w:szCs w:val="22"/>
+                <w:lang w:val="fr-CA"/>
+              </w:rPr>
+              <w:t>éation de l’attribut point de dé</w:t>
+            </w:r>
+            <w:r>
+              <w:rPr>
+                <w:sz w:val="22"/>
+                <w:szCs w:val="22"/>
+                <w:lang w:val="fr-CA"/>
+              </w:rPr>
+              <w:t>part.</w:t>
             </w:r>
           </w:p>
           <w:p>
@@ -8667,7 +8763,6 @@
                 <w:szCs w:val="22"/>
                 <w:lang w:val="fr-CA"/>
               </w:rPr>
-              <w:lastRenderedPageBreak/>
               <w:t>Scénario</w:t>
             </w:r>
           </w:p>
@@ -10756,7 +10851,6 @@
                 <w:szCs w:val="22"/>
                 <w:lang w:val="fr-CA"/>
               </w:rPr>
-              <w:lastRenderedPageBreak/>
               <w:t>Scénario #26</w:t>
             </w:r>
           </w:p>
@@ -14433,6 +14527,7 @@
   <w:style w:type="character" w:default="1" w:styleId="Policepardfaut">
     <w:name w:val="Default Paragraph Font"/>
     <w:uiPriority w:val="1"/>
+    <w:semiHidden/>
     <w:unhideWhenUsed/>
   </w:style>
   <w:style w:type="table" w:default="1" w:styleId="TableauNormal">
@@ -14826,7 +14921,7 @@
 </file>
 
 <file path=customXml/itemProps1.xml><?xml version="1.0" encoding="utf-8"?>
-<ds:datastoreItem xmlns:ds="http://schemas.openxmlformats.org/officeDocument/2006/customXml" ds:itemID="{A8CA3EC7-6856-4088-9CA9-A8A9B0CA7628}">
+<ds:datastoreItem xmlns:ds="http://schemas.openxmlformats.org/officeDocument/2006/customXml" ds:itemID="{8DE696C8-7219-4684-AF1B-E2D470F2BEB5}">
   <ds:schemaRefs>
     <ds:schemaRef ds:uri="http://schemas.openxmlformats.org/officeDocument/2006/bibliography"/>
   </ds:schemaRefs>

</xml_diff>

<commit_message>
Backlog de produit !
</commit_message>
<xml_diff>
--- a/src/docs/Backlog de produit.docx
+++ b/src/docs/Backlog de produit.docx
@@ -1596,6 +1596,7 @@
                 <w:szCs w:val="22"/>
                 <w:lang w:val="fr-CA"/>
               </w:rPr>
+              <w:lastRenderedPageBreak/>
               <w:t>Commentaires</w:t>
             </w:r>
           </w:p>
@@ -3244,33 +3245,43 @@
                 <w:szCs w:val="22"/>
                 <w:lang w:val="fr-CA"/>
               </w:rPr>
-              <w:t>Mettre plusieurs corps à proximité et vérifier que leur comportement est réaliste grâce à des calculs fait à la main.</w:t>
-            </w:r>
-          </w:p>
-        </w:tc>
-      </w:tr>
-      <w:tr>
-        <w:trPr>
-          <w:jc w:val="center"/>
-        </w:trPr>
-        <w:tc>
-          <w:tcPr>
-            <w:tcW w:w="2263" w:type="dxa"/>
-          </w:tcPr>
-          <w:p>
-            <w:pPr>
-              <w:rPr>
-                <w:sz w:val="22"/>
-                <w:szCs w:val="22"/>
-                <w:lang w:val="fr-CA"/>
-              </w:rPr>
-            </w:pPr>
-            <w:r>
-              <w:rPr>
-                <w:sz w:val="22"/>
-                <w:szCs w:val="22"/>
-                <w:lang w:val="fr-CA"/>
-              </w:rPr>
+              <w:t xml:space="preserve">Mettre plusieurs corps à proximité et vérifier que leur comportement </w:t>
+            </w:r>
+            <w:r>
+              <w:rPr>
+                <w:sz w:val="22"/>
+                <w:szCs w:val="22"/>
+                <w:lang w:val="fr-CA"/>
+              </w:rPr>
+              <w:lastRenderedPageBreak/>
+              <w:t>est réaliste grâce à des calculs fait à la main.</w:t>
+            </w:r>
+          </w:p>
+        </w:tc>
+      </w:tr>
+      <w:tr>
+        <w:trPr>
+          <w:jc w:val="center"/>
+        </w:trPr>
+        <w:tc>
+          <w:tcPr>
+            <w:tcW w:w="2263" w:type="dxa"/>
+          </w:tcPr>
+          <w:p>
+            <w:pPr>
+              <w:rPr>
+                <w:sz w:val="22"/>
+                <w:szCs w:val="22"/>
+                <w:lang w:val="fr-CA"/>
+              </w:rPr>
+            </w:pPr>
+            <w:r>
+              <w:rPr>
+                <w:sz w:val="22"/>
+                <w:szCs w:val="22"/>
+                <w:lang w:val="fr-CA"/>
+              </w:rPr>
+              <w:lastRenderedPageBreak/>
               <w:t>Complexité</w:t>
             </w:r>
           </w:p>
@@ -5119,6 +5130,7 @@
                 <w:szCs w:val="22"/>
                 <w:lang w:val="fr-CA"/>
               </w:rPr>
+              <w:lastRenderedPageBreak/>
               <w:t>Scénario</w:t>
             </w:r>
           </w:p>
@@ -5959,7 +5971,7 @@
               <w:rPr>
                 <w:sz w:val="22"/>
                 <w:szCs w:val="22"/>
-                <w:highlight w:val="yellow"/>
+                <w:highlight w:val="green"/>
                 <w:lang w:val="fr-CA"/>
               </w:rPr>
               <w:t>En tant qu’utilisateur, je veux pouvoir recommencer le jeu à n’importe quel moment.</w:t>
@@ -6380,7 +6392,7 @@
               <w:rPr>
                 <w:sz w:val="22"/>
                 <w:szCs w:val="22"/>
-                <w:highlight w:val="yellow"/>
+                <w:highlight w:val="green"/>
                 <w:lang w:val="fr-CA"/>
               </w:rPr>
               <w:t>En tant qu’utilisateur, je veux pouvoir sauvegarder mon progrès au jeu.</w:t>
@@ -6775,7 +6787,7 @@
               <w:rPr>
                 <w:sz w:val="22"/>
                 <w:szCs w:val="22"/>
-                <w:highlight w:val="yellow"/>
+                <w:highlight w:val="green"/>
                 <w:lang w:val="fr-CA"/>
               </w:rPr>
               <w:t>En tant qu’utilisateur, je veux que le tableau se finisse lorsque je réussis un objectif.</w:t>
@@ -6901,33 +6913,43 @@
                 <w:szCs w:val="22"/>
                 <w:lang w:val="fr-CA"/>
               </w:rPr>
-              <w:t>Créer un niveau de test et vérifier si l’atteinte de l’objectif provoque la réussite de l’objectif.</w:t>
-            </w:r>
-          </w:p>
-        </w:tc>
-      </w:tr>
-      <w:tr>
-        <w:trPr>
-          <w:jc w:val="center"/>
-        </w:trPr>
-        <w:tc>
-          <w:tcPr>
-            <w:tcW w:w="2263" w:type="dxa"/>
-          </w:tcPr>
-          <w:p>
-            <w:pPr>
-              <w:rPr>
-                <w:sz w:val="22"/>
-                <w:szCs w:val="22"/>
-                <w:lang w:val="fr-CA"/>
-              </w:rPr>
-            </w:pPr>
-            <w:r>
-              <w:rPr>
-                <w:sz w:val="22"/>
-                <w:szCs w:val="22"/>
-                <w:lang w:val="fr-CA"/>
-              </w:rPr>
+              <w:t xml:space="preserve">Créer un niveau de test et vérifier si l’atteinte de l’objectif provoque </w:t>
+            </w:r>
+            <w:r>
+              <w:rPr>
+                <w:sz w:val="22"/>
+                <w:szCs w:val="22"/>
+                <w:lang w:val="fr-CA"/>
+              </w:rPr>
+              <w:lastRenderedPageBreak/>
+              <w:t>la réussite de l’objectif.</w:t>
+            </w:r>
+          </w:p>
+        </w:tc>
+      </w:tr>
+      <w:tr>
+        <w:trPr>
+          <w:jc w:val="center"/>
+        </w:trPr>
+        <w:tc>
+          <w:tcPr>
+            <w:tcW w:w="2263" w:type="dxa"/>
+          </w:tcPr>
+          <w:p>
+            <w:pPr>
+              <w:rPr>
+                <w:sz w:val="22"/>
+                <w:szCs w:val="22"/>
+                <w:lang w:val="fr-CA"/>
+              </w:rPr>
+            </w:pPr>
+            <w:r>
+              <w:rPr>
+                <w:sz w:val="22"/>
+                <w:szCs w:val="22"/>
+                <w:lang w:val="fr-CA"/>
+              </w:rPr>
+              <w:lastRenderedPageBreak/>
               <w:t>Complexité</w:t>
             </w:r>
           </w:p>
@@ -7168,7 +7190,7 @@
               <w:rPr>
                 <w:sz w:val="22"/>
                 <w:szCs w:val="22"/>
-                <w:highlight w:val="yellow"/>
+                <w:highlight w:val="green"/>
                 <w:lang w:val="fr-CA"/>
               </w:rPr>
               <w:t>En tant que qu’utilisateur, je veux pouvoir choisir mon niveau dans une interface différente afin de voir combien de niveau le jeu comporte.</w:t>
@@ -7551,7 +7573,7 @@
               <w:rPr>
                 <w:sz w:val="22"/>
                 <w:szCs w:val="22"/>
-                <w:highlight w:val="yellow"/>
+                <w:highlight w:val="green"/>
                 <w:lang w:val="fr-CA"/>
               </w:rPr>
               <w:t>En tant que qu’utilisateur, je veux customiser les objets spatiaux dans l’éditeur de niveau.</w:t>
@@ -8425,6 +8447,7 @@
               <w:rPr>
                 <w:sz w:val="22"/>
                 <w:szCs w:val="22"/>
+                <w:highlight w:val="green"/>
                 <w:lang w:val="fr-CA"/>
               </w:rPr>
               <w:t>En tant qu’utilisateur, je veux que les graphiques de fonds soient esthétiquement beaux.</w:t>
@@ -8763,6 +8786,7 @@
                 <w:szCs w:val="22"/>
                 <w:lang w:val="fr-CA"/>
               </w:rPr>
+              <w:lastRenderedPageBreak/>
               <w:t>Scénario</w:t>
             </w:r>
           </w:p>
@@ -8783,6 +8807,7 @@
               <w:rPr>
                 <w:sz w:val="22"/>
                 <w:szCs w:val="22"/>
+                <w:highlight w:val="green"/>
                 <w:lang w:val="fr-CA"/>
               </w:rPr>
               <w:t>En tant qu’utilisateur, je veux que les graphiques des vai</w:t>
@@ -8791,6 +8816,7 @@
               <w:rPr>
                 <w:sz w:val="22"/>
                 <w:szCs w:val="22"/>
+                <w:highlight w:val="green"/>
                 <w:lang w:val="fr-CA"/>
               </w:rPr>
               <w:t>sseaux soient esthétiquement be</w:t>
@@ -8799,6 +8825,7 @@
               <w:rPr>
                 <w:sz w:val="22"/>
                 <w:szCs w:val="22"/>
+                <w:highlight w:val="green"/>
                 <w:lang w:val="fr-CA"/>
               </w:rPr>
               <w:t>aux.</w:t>
@@ -9157,6 +9184,7 @@
               <w:rPr>
                 <w:sz w:val="22"/>
                 <w:szCs w:val="22"/>
+                <w:highlight w:val="green"/>
                 <w:lang w:val="fr-CA"/>
               </w:rPr>
               <w:t>En tant qu’utilisateur, je veux que les graphiques des planètes soient esthétiquement beaux.</w:t>
@@ -9873,6 +9901,7 @@
               <w:rPr>
                 <w:sz w:val="22"/>
                 <w:szCs w:val="22"/>
+                <w:highlight w:val="yellow"/>
                 <w:lang w:val="fr-CA"/>
               </w:rPr>
               <w:t>En tant qu’utilisateur, je veux que mon vaisseau se déplace avec une jauge d’énergie.</w:t>
@@ -9925,6 +9954,15 @@
                 <w:szCs w:val="22"/>
               </w:rPr>
             </w:pPr>
+            <w:proofErr w:type="spellStart"/>
+            <w:r>
+              <w:rPr>
+                <w:sz w:val="22"/>
+                <w:szCs w:val="22"/>
+              </w:rPr>
+              <w:t>jb</w:t>
+            </w:r>
+            <w:proofErr w:type="spellEnd"/>
           </w:p>
         </w:tc>
       </w:tr>
@@ -10231,6 +10269,7 @@
               <w:rPr>
                 <w:sz w:val="22"/>
                 <w:szCs w:val="22"/>
+                <w:highlight w:val="yellow"/>
                 <w:lang w:val="fr-CA"/>
               </w:rPr>
               <w:t>En tant qu’utilisateur, je veux que mon vaisseau ait une santé que l’on peut affaiblir.</w:t>
@@ -10283,6 +10322,15 @@
                 <w:szCs w:val="22"/>
               </w:rPr>
             </w:pPr>
+            <w:proofErr w:type="spellStart"/>
+            <w:r>
+              <w:rPr>
+                <w:sz w:val="22"/>
+                <w:szCs w:val="22"/>
+              </w:rPr>
+              <w:t>spd</w:t>
+            </w:r>
+            <w:proofErr w:type="spellEnd"/>
           </w:p>
         </w:tc>
       </w:tr>
@@ -10589,9 +10637,64 @@
               <w:rPr>
                 <w:sz w:val="22"/>
                 <w:szCs w:val="22"/>
-                <w:lang w:val="fr-CA"/>
-              </w:rPr>
-              <w:t>En tant qu’utilisateur, je veux diriger mon vaisseau ait une vitesse initiale et un canon pour le projeter.</w:t>
+                <w:highlight w:val="yellow"/>
+                <w:lang w:val="fr-CA"/>
+              </w:rPr>
+              <w:t xml:space="preserve">En tant qu’utilisateur, je veux </w:t>
+            </w:r>
+            <w:r>
+              <w:rPr>
+                <w:sz w:val="22"/>
+                <w:szCs w:val="22"/>
+                <w:highlight w:val="yellow"/>
+                <w:lang w:val="fr-CA"/>
+              </w:rPr>
+              <w:t xml:space="preserve">que </w:t>
+            </w:r>
+            <w:r>
+              <w:rPr>
+                <w:sz w:val="22"/>
+                <w:szCs w:val="22"/>
+                <w:highlight w:val="yellow"/>
+                <w:lang w:val="fr-CA"/>
+              </w:rPr>
+              <w:t>mon vaisseau ait une vitesse initiale</w:t>
+            </w:r>
+            <w:r>
+              <w:rPr>
+                <w:sz w:val="22"/>
+                <w:szCs w:val="22"/>
+                <w:highlight w:val="yellow"/>
+                <w:lang w:val="fr-CA"/>
+              </w:rPr>
+              <w:t xml:space="preserve"> et que la direction soit </w:t>
+            </w:r>
+            <w:r>
+              <w:rPr>
+                <w:sz w:val="22"/>
+                <w:szCs w:val="22"/>
+                <w:highlight w:val="yellow"/>
+                <w:lang w:val="fr-CA"/>
+              </w:rPr>
+              <w:t>décidée</w:t>
+            </w:r>
+            <w:r>
+              <w:rPr>
+                <w:sz w:val="22"/>
+                <w:szCs w:val="22"/>
+                <w:highlight w:val="yellow"/>
+                <w:lang w:val="fr-CA"/>
+              </w:rPr>
+              <w:t xml:space="preserve"> par le joueur</w:t>
+            </w:r>
+            <w:r>
+              <w:rPr>
+                <w:sz w:val="22"/>
+                <w:szCs w:val="22"/>
+                <w:highlight w:val="yellow"/>
+                <w:lang w:val="fr-CA"/>
+              </w:rPr>
+              <w:t>.</w:t>
             </w:r>
           </w:p>
         </w:tc>
@@ -10641,6 +10744,15 @@
                 <w:szCs w:val="22"/>
               </w:rPr>
             </w:pPr>
+            <w:proofErr w:type="spellStart"/>
+            <w:r>
+              <w:rPr>
+                <w:sz w:val="22"/>
+                <w:szCs w:val="22"/>
+              </w:rPr>
+              <w:t>eg</w:t>
+            </w:r>
+            <w:proofErr w:type="spellEnd"/>
           </w:p>
         </w:tc>
       </w:tr>
@@ -10851,6 +10963,7 @@
                 <w:szCs w:val="22"/>
                 <w:lang w:val="fr-CA"/>
               </w:rPr>
+              <w:lastRenderedPageBreak/>
               <w:t>Scénario #26</w:t>
             </w:r>
           </w:p>
@@ -10947,6 +11060,7 @@
               <w:rPr>
                 <w:sz w:val="22"/>
                 <w:szCs w:val="22"/>
+                <w:highlight w:val="green"/>
                 <w:lang w:val="fr-CA"/>
               </w:rPr>
               <w:t>En tant qu’utilisateur, je veux pouvoir changer de niveau à l’aide d’une interface différente à celle du départ.</w:t>
@@ -10990,6 +11104,1541 @@
               <w:numPr>
                 <w:ilvl w:val="0"/>
                 <w:numId w:val="29"/>
+              </w:numPr>
+              <w:spacing w:line="240" w:lineRule="auto"/>
+              <w:ind w:right="0"/>
+              <w:jc w:val="both"/>
+              <w:rPr>
+                <w:sz w:val="22"/>
+                <w:szCs w:val="22"/>
+              </w:rPr>
+            </w:pPr>
+          </w:p>
+        </w:tc>
+      </w:tr>
+      <w:tr>
+        <w:trPr>
+          <w:jc w:val="center"/>
+        </w:trPr>
+        <w:tc>
+          <w:tcPr>
+            <w:tcW w:w="2263" w:type="dxa"/>
+          </w:tcPr>
+          <w:p>
+            <w:pPr>
+              <w:rPr>
+                <w:sz w:val="22"/>
+                <w:szCs w:val="22"/>
+                <w:lang w:val="fr-CA"/>
+              </w:rPr>
+            </w:pPr>
+            <w:r>
+              <w:rPr>
+                <w:sz w:val="22"/>
+                <w:szCs w:val="22"/>
+                <w:lang w:val="fr-CA"/>
+              </w:rPr>
+              <w:t>Tests d’acceptation</w:t>
+            </w:r>
+          </w:p>
+        </w:tc>
+        <w:tc>
+          <w:tcPr>
+            <w:tcW w:w="6367" w:type="dxa"/>
+          </w:tcPr>
+          <w:p>
+            <w:pPr>
+              <w:rPr>
+                <w:sz w:val="22"/>
+                <w:szCs w:val="22"/>
+                <w:lang w:val="fr-CA"/>
+              </w:rPr>
+            </w:pPr>
+          </w:p>
+        </w:tc>
+      </w:tr>
+      <w:tr>
+        <w:trPr>
+          <w:jc w:val="center"/>
+        </w:trPr>
+        <w:tc>
+          <w:tcPr>
+            <w:tcW w:w="2263" w:type="dxa"/>
+          </w:tcPr>
+          <w:p>
+            <w:pPr>
+              <w:rPr>
+                <w:sz w:val="22"/>
+                <w:szCs w:val="22"/>
+                <w:lang w:val="fr-CA"/>
+              </w:rPr>
+            </w:pPr>
+            <w:r>
+              <w:rPr>
+                <w:sz w:val="22"/>
+                <w:szCs w:val="22"/>
+                <w:lang w:val="fr-CA"/>
+              </w:rPr>
+              <w:t>Complexité</w:t>
+            </w:r>
+          </w:p>
+        </w:tc>
+        <w:tc>
+          <w:tcPr>
+            <w:tcW w:w="6367" w:type="dxa"/>
+          </w:tcPr>
+          <w:p>
+            <w:pPr>
+              <w:rPr>
+                <w:sz w:val="22"/>
+                <w:szCs w:val="22"/>
+                <w:lang w:val="fr-CA"/>
+              </w:rPr>
+            </w:pPr>
+            <w:r>
+              <w:rPr>
+                <w:sz w:val="22"/>
+                <w:szCs w:val="22"/>
+                <w:lang w:val="fr-CA"/>
+              </w:rPr>
+              <w:t>1</w:t>
+            </w:r>
+          </w:p>
+        </w:tc>
+      </w:tr>
+      <w:tr>
+        <w:trPr>
+          <w:jc w:val="center"/>
+        </w:trPr>
+        <w:tc>
+          <w:tcPr>
+            <w:tcW w:w="2263" w:type="dxa"/>
+          </w:tcPr>
+          <w:p>
+            <w:pPr>
+              <w:rPr>
+                <w:sz w:val="22"/>
+                <w:szCs w:val="22"/>
+                <w:lang w:val="fr-CA"/>
+              </w:rPr>
+            </w:pPr>
+            <w:r>
+              <w:rPr>
+                <w:sz w:val="22"/>
+                <w:szCs w:val="22"/>
+                <w:lang w:val="fr-CA"/>
+              </w:rPr>
+              <w:t>Effort</w:t>
+            </w:r>
+          </w:p>
+        </w:tc>
+        <w:tc>
+          <w:tcPr>
+            <w:tcW w:w="6367" w:type="dxa"/>
+          </w:tcPr>
+          <w:p>
+            <w:pPr>
+              <w:rPr>
+                <w:sz w:val="22"/>
+                <w:szCs w:val="22"/>
+                <w:lang w:val="fr-CA"/>
+              </w:rPr>
+            </w:pPr>
+            <w:r>
+              <w:rPr>
+                <w:sz w:val="22"/>
+                <w:szCs w:val="22"/>
+                <w:lang w:val="fr-CA"/>
+              </w:rPr>
+              <w:t>2</w:t>
+            </w:r>
+          </w:p>
+        </w:tc>
+      </w:tr>
+      <w:tr>
+        <w:trPr>
+          <w:jc w:val="center"/>
+        </w:trPr>
+        <w:tc>
+          <w:tcPr>
+            <w:tcW w:w="2263" w:type="dxa"/>
+          </w:tcPr>
+          <w:p>
+            <w:pPr>
+              <w:rPr>
+                <w:sz w:val="22"/>
+                <w:szCs w:val="22"/>
+                <w:lang w:val="fr-CA"/>
+              </w:rPr>
+            </w:pPr>
+            <w:r>
+              <w:rPr>
+                <w:sz w:val="22"/>
+                <w:szCs w:val="22"/>
+                <w:lang w:val="fr-CA"/>
+              </w:rPr>
+              <w:t>Commentaires</w:t>
+            </w:r>
+          </w:p>
+        </w:tc>
+        <w:tc>
+          <w:tcPr>
+            <w:tcW w:w="6367" w:type="dxa"/>
+          </w:tcPr>
+          <w:p>
+            <w:pPr>
+              <w:rPr>
+                <w:sz w:val="22"/>
+                <w:szCs w:val="22"/>
+                <w:lang w:val="fr-CA"/>
+              </w:rPr>
+            </w:pPr>
+          </w:p>
+        </w:tc>
+      </w:tr>
+      <w:tr>
+        <w:trPr>
+          <w:jc w:val="center"/>
+        </w:trPr>
+        <w:tc>
+          <w:tcPr>
+            <w:tcW w:w="8630" w:type="dxa"/>
+            <w:gridSpan w:val="2"/>
+            <w:shd w:val="clear" w:color="auto" w:fill="EEECE1" w:themeFill="background2"/>
+          </w:tcPr>
+          <w:p>
+            <w:pPr>
+              <w:jc w:val="center"/>
+              <w:rPr>
+                <w:b/>
+                <w:sz w:val="22"/>
+                <w:szCs w:val="22"/>
+                <w:lang w:val="fr-CA"/>
+              </w:rPr>
+            </w:pPr>
+            <w:r>
+              <w:rPr>
+                <w:b/>
+                <w:sz w:val="22"/>
+                <w:szCs w:val="22"/>
+                <w:lang w:val="fr-CA"/>
+              </w:rPr>
+              <w:t>Scénario #27</w:t>
+            </w:r>
+          </w:p>
+        </w:tc>
+      </w:tr>
+      <w:tr>
+        <w:trPr>
+          <w:jc w:val="center"/>
+        </w:trPr>
+        <w:tc>
+          <w:tcPr>
+            <w:tcW w:w="2263" w:type="dxa"/>
+          </w:tcPr>
+          <w:p>
+            <w:pPr>
+              <w:rPr>
+                <w:sz w:val="22"/>
+                <w:szCs w:val="22"/>
+                <w:lang w:val="fr-CA"/>
+              </w:rPr>
+            </w:pPr>
+            <w:r>
+              <w:rPr>
+                <w:sz w:val="22"/>
+                <w:szCs w:val="22"/>
+                <w:lang w:val="fr-CA"/>
+              </w:rPr>
+              <w:t>Acteurs</w:t>
+            </w:r>
+          </w:p>
+        </w:tc>
+        <w:tc>
+          <w:tcPr>
+            <w:tcW w:w="6367" w:type="dxa"/>
+          </w:tcPr>
+          <w:p>
+            <w:pPr>
+              <w:rPr>
+                <w:sz w:val="22"/>
+                <w:szCs w:val="22"/>
+                <w:lang w:val="fr-CA"/>
+              </w:rPr>
+            </w:pPr>
+            <w:r>
+              <w:rPr>
+                <w:sz w:val="22"/>
+                <w:szCs w:val="22"/>
+                <w:lang w:val="fr-CA"/>
+              </w:rPr>
+              <w:t>Utilisateur</w:t>
+            </w:r>
+          </w:p>
+        </w:tc>
+      </w:tr>
+      <w:tr>
+        <w:trPr>
+          <w:jc w:val="center"/>
+        </w:trPr>
+        <w:tc>
+          <w:tcPr>
+            <w:tcW w:w="2263" w:type="dxa"/>
+          </w:tcPr>
+          <w:p>
+            <w:pPr>
+              <w:rPr>
+                <w:sz w:val="22"/>
+                <w:szCs w:val="22"/>
+                <w:lang w:val="fr-CA"/>
+              </w:rPr>
+            </w:pPr>
+            <w:r>
+              <w:rPr>
+                <w:sz w:val="22"/>
+                <w:szCs w:val="22"/>
+                <w:lang w:val="fr-CA"/>
+              </w:rPr>
+              <w:t>Scénario</w:t>
+            </w:r>
+          </w:p>
+        </w:tc>
+        <w:tc>
+          <w:tcPr>
+            <w:tcW w:w="6367" w:type="dxa"/>
+          </w:tcPr>
+          <w:p>
+            <w:pPr>
+              <w:rPr>
+                <w:sz w:val="22"/>
+                <w:szCs w:val="22"/>
+                <w:lang w:val="fr-CA"/>
+              </w:rPr>
+            </w:pPr>
+            <w:r>
+              <w:rPr>
+                <w:sz w:val="22"/>
+                <w:szCs w:val="22"/>
+                <w:highlight w:val="yellow"/>
+                <w:lang w:val="fr-CA"/>
+              </w:rPr>
+              <w:t>En tant qu’utilisateur, je veux que les objectifs soient</w:t>
+            </w:r>
+            <w:r>
+              <w:rPr>
+                <w:sz w:val="22"/>
+                <w:szCs w:val="22"/>
+                <w:highlight w:val="yellow"/>
+                <w:lang w:val="fr-CA"/>
+              </w:rPr>
+              <w:t xml:space="preserve"> visible</w:t>
+            </w:r>
+            <w:r>
+              <w:rPr>
+                <w:sz w:val="22"/>
+                <w:szCs w:val="22"/>
+                <w:highlight w:val="yellow"/>
+                <w:lang w:val="fr-CA"/>
+              </w:rPr>
+              <w:t>s</w:t>
+            </w:r>
+            <w:r>
+              <w:rPr>
+                <w:sz w:val="22"/>
+                <w:szCs w:val="22"/>
+                <w:highlight w:val="yellow"/>
+                <w:lang w:val="fr-CA"/>
+              </w:rPr>
+              <w:t>.</w:t>
+            </w:r>
+          </w:p>
+        </w:tc>
+      </w:tr>
+      <w:tr>
+        <w:trPr>
+          <w:jc w:val="center"/>
+        </w:trPr>
+        <w:tc>
+          <w:tcPr>
+            <w:tcW w:w="2263" w:type="dxa"/>
+          </w:tcPr>
+          <w:p>
+            <w:pPr>
+              <w:rPr>
+                <w:sz w:val="22"/>
+                <w:szCs w:val="22"/>
+                <w:lang w:val="fr-CA"/>
+              </w:rPr>
+            </w:pPr>
+            <w:r>
+              <w:rPr>
+                <w:sz w:val="22"/>
+                <w:szCs w:val="22"/>
+                <w:lang w:val="fr-CA"/>
+              </w:rPr>
+              <w:t>Description</w:t>
+            </w:r>
+          </w:p>
+        </w:tc>
+        <w:tc>
+          <w:tcPr>
+            <w:tcW w:w="6367" w:type="dxa"/>
+          </w:tcPr>
+          <w:p>
+            <w:pPr>
+              <w:pStyle w:val="Paragraphedeliste"/>
+              <w:numPr>
+                <w:ilvl w:val="0"/>
+                <w:numId w:val="32"/>
+              </w:numPr>
+              <w:spacing w:line="240" w:lineRule="auto"/>
+              <w:ind w:right="0"/>
+              <w:jc w:val="both"/>
+              <w:rPr>
+                <w:sz w:val="22"/>
+                <w:szCs w:val="22"/>
+              </w:rPr>
+            </w:pPr>
+            <w:proofErr w:type="spellStart"/>
+            <w:r>
+              <w:rPr>
+                <w:sz w:val="22"/>
+                <w:szCs w:val="22"/>
+              </w:rPr>
+              <w:t>eg</w:t>
+            </w:r>
+            <w:bookmarkStart w:id="0" w:name="_GoBack"/>
+            <w:bookmarkEnd w:id="0"/>
+            <w:proofErr w:type="spellEnd"/>
+          </w:p>
+        </w:tc>
+      </w:tr>
+      <w:tr>
+        <w:trPr>
+          <w:jc w:val="center"/>
+        </w:trPr>
+        <w:tc>
+          <w:tcPr>
+            <w:tcW w:w="2263" w:type="dxa"/>
+          </w:tcPr>
+          <w:p>
+            <w:pPr>
+              <w:rPr>
+                <w:sz w:val="22"/>
+                <w:szCs w:val="22"/>
+                <w:lang w:val="fr-CA"/>
+              </w:rPr>
+            </w:pPr>
+            <w:r>
+              <w:rPr>
+                <w:sz w:val="22"/>
+                <w:szCs w:val="22"/>
+                <w:lang w:val="fr-CA"/>
+              </w:rPr>
+              <w:t>Tests d’acceptation</w:t>
+            </w:r>
+          </w:p>
+        </w:tc>
+        <w:tc>
+          <w:tcPr>
+            <w:tcW w:w="6367" w:type="dxa"/>
+          </w:tcPr>
+          <w:p>
+            <w:pPr>
+              <w:rPr>
+                <w:sz w:val="22"/>
+                <w:szCs w:val="22"/>
+                <w:lang w:val="fr-CA"/>
+              </w:rPr>
+            </w:pPr>
+          </w:p>
+        </w:tc>
+      </w:tr>
+      <w:tr>
+        <w:trPr>
+          <w:jc w:val="center"/>
+        </w:trPr>
+        <w:tc>
+          <w:tcPr>
+            <w:tcW w:w="2263" w:type="dxa"/>
+          </w:tcPr>
+          <w:p>
+            <w:pPr>
+              <w:rPr>
+                <w:sz w:val="22"/>
+                <w:szCs w:val="22"/>
+                <w:lang w:val="fr-CA"/>
+              </w:rPr>
+            </w:pPr>
+            <w:r>
+              <w:rPr>
+                <w:sz w:val="22"/>
+                <w:szCs w:val="22"/>
+                <w:lang w:val="fr-CA"/>
+              </w:rPr>
+              <w:t>Complexité</w:t>
+            </w:r>
+          </w:p>
+        </w:tc>
+        <w:tc>
+          <w:tcPr>
+            <w:tcW w:w="6367" w:type="dxa"/>
+          </w:tcPr>
+          <w:p>
+            <w:pPr>
+              <w:rPr>
+                <w:sz w:val="22"/>
+                <w:szCs w:val="22"/>
+                <w:lang w:val="fr-CA"/>
+              </w:rPr>
+            </w:pPr>
+            <w:r>
+              <w:rPr>
+                <w:sz w:val="22"/>
+                <w:szCs w:val="22"/>
+                <w:lang w:val="fr-CA"/>
+              </w:rPr>
+              <w:t>1</w:t>
+            </w:r>
+          </w:p>
+        </w:tc>
+      </w:tr>
+      <w:tr>
+        <w:trPr>
+          <w:jc w:val="center"/>
+        </w:trPr>
+        <w:tc>
+          <w:tcPr>
+            <w:tcW w:w="2263" w:type="dxa"/>
+          </w:tcPr>
+          <w:p>
+            <w:pPr>
+              <w:rPr>
+                <w:sz w:val="22"/>
+                <w:szCs w:val="22"/>
+                <w:lang w:val="fr-CA"/>
+              </w:rPr>
+            </w:pPr>
+            <w:r>
+              <w:rPr>
+                <w:sz w:val="22"/>
+                <w:szCs w:val="22"/>
+                <w:lang w:val="fr-CA"/>
+              </w:rPr>
+              <w:t>Effort</w:t>
+            </w:r>
+          </w:p>
+        </w:tc>
+        <w:tc>
+          <w:tcPr>
+            <w:tcW w:w="6367" w:type="dxa"/>
+          </w:tcPr>
+          <w:p>
+            <w:pPr>
+              <w:rPr>
+                <w:sz w:val="22"/>
+                <w:szCs w:val="22"/>
+                <w:lang w:val="fr-CA"/>
+              </w:rPr>
+            </w:pPr>
+            <w:r>
+              <w:rPr>
+                <w:sz w:val="22"/>
+                <w:szCs w:val="22"/>
+                <w:lang w:val="fr-CA"/>
+              </w:rPr>
+              <w:t>2</w:t>
+            </w:r>
+          </w:p>
+        </w:tc>
+      </w:tr>
+      <w:tr>
+        <w:trPr>
+          <w:jc w:val="center"/>
+        </w:trPr>
+        <w:tc>
+          <w:tcPr>
+            <w:tcW w:w="2263" w:type="dxa"/>
+          </w:tcPr>
+          <w:p>
+            <w:pPr>
+              <w:rPr>
+                <w:sz w:val="22"/>
+                <w:szCs w:val="22"/>
+                <w:lang w:val="fr-CA"/>
+              </w:rPr>
+            </w:pPr>
+            <w:r>
+              <w:rPr>
+                <w:sz w:val="22"/>
+                <w:szCs w:val="22"/>
+                <w:lang w:val="fr-CA"/>
+              </w:rPr>
+              <w:t>Commentaires</w:t>
+            </w:r>
+          </w:p>
+        </w:tc>
+        <w:tc>
+          <w:tcPr>
+            <w:tcW w:w="6367" w:type="dxa"/>
+          </w:tcPr>
+          <w:p>
+            <w:pPr>
+              <w:rPr>
+                <w:sz w:val="22"/>
+                <w:szCs w:val="22"/>
+                <w:lang w:val="fr-CA"/>
+              </w:rPr>
+            </w:pPr>
+          </w:p>
+        </w:tc>
+      </w:tr>
+      <w:tr>
+        <w:trPr>
+          <w:jc w:val="center"/>
+        </w:trPr>
+        <w:tc>
+          <w:tcPr>
+            <w:tcW w:w="8630" w:type="dxa"/>
+            <w:gridSpan w:val="2"/>
+            <w:shd w:val="clear" w:color="auto" w:fill="EEECE1" w:themeFill="background2"/>
+          </w:tcPr>
+          <w:p>
+            <w:pPr>
+              <w:jc w:val="center"/>
+              <w:rPr>
+                <w:b/>
+                <w:sz w:val="22"/>
+                <w:szCs w:val="22"/>
+                <w:lang w:val="fr-CA"/>
+              </w:rPr>
+            </w:pPr>
+            <w:r>
+              <w:rPr>
+                <w:b/>
+                <w:sz w:val="22"/>
+                <w:szCs w:val="22"/>
+                <w:lang w:val="fr-CA"/>
+              </w:rPr>
+              <w:t>Scénario #28</w:t>
+            </w:r>
+          </w:p>
+        </w:tc>
+      </w:tr>
+      <w:tr>
+        <w:trPr>
+          <w:jc w:val="center"/>
+        </w:trPr>
+        <w:tc>
+          <w:tcPr>
+            <w:tcW w:w="2263" w:type="dxa"/>
+          </w:tcPr>
+          <w:p>
+            <w:pPr>
+              <w:rPr>
+                <w:sz w:val="22"/>
+                <w:szCs w:val="22"/>
+                <w:lang w:val="fr-CA"/>
+              </w:rPr>
+            </w:pPr>
+            <w:r>
+              <w:rPr>
+                <w:sz w:val="22"/>
+                <w:szCs w:val="22"/>
+                <w:lang w:val="fr-CA"/>
+              </w:rPr>
+              <w:t>Acteurs</w:t>
+            </w:r>
+          </w:p>
+        </w:tc>
+        <w:tc>
+          <w:tcPr>
+            <w:tcW w:w="6367" w:type="dxa"/>
+          </w:tcPr>
+          <w:p>
+            <w:pPr>
+              <w:rPr>
+                <w:sz w:val="22"/>
+                <w:szCs w:val="22"/>
+                <w:lang w:val="fr-CA"/>
+              </w:rPr>
+            </w:pPr>
+            <w:r>
+              <w:rPr>
+                <w:sz w:val="22"/>
+                <w:szCs w:val="22"/>
+                <w:lang w:val="fr-CA"/>
+              </w:rPr>
+              <w:t>Utilisateur</w:t>
+            </w:r>
+          </w:p>
+        </w:tc>
+      </w:tr>
+      <w:tr>
+        <w:trPr>
+          <w:jc w:val="center"/>
+        </w:trPr>
+        <w:tc>
+          <w:tcPr>
+            <w:tcW w:w="2263" w:type="dxa"/>
+          </w:tcPr>
+          <w:p>
+            <w:pPr>
+              <w:rPr>
+                <w:sz w:val="22"/>
+                <w:szCs w:val="22"/>
+                <w:lang w:val="fr-CA"/>
+              </w:rPr>
+            </w:pPr>
+            <w:r>
+              <w:rPr>
+                <w:sz w:val="22"/>
+                <w:szCs w:val="22"/>
+                <w:lang w:val="fr-CA"/>
+              </w:rPr>
+              <w:t>Scénario</w:t>
+            </w:r>
+          </w:p>
+        </w:tc>
+        <w:tc>
+          <w:tcPr>
+            <w:tcW w:w="6367" w:type="dxa"/>
+          </w:tcPr>
+          <w:p>
+            <w:pPr>
+              <w:rPr>
+                <w:sz w:val="22"/>
+                <w:szCs w:val="22"/>
+                <w:lang w:val="fr-CA"/>
+              </w:rPr>
+            </w:pPr>
+            <w:r>
+              <w:rPr>
+                <w:sz w:val="22"/>
+                <w:szCs w:val="22"/>
+                <w:highlight w:val="yellow"/>
+                <w:lang w:val="fr-CA"/>
+              </w:rPr>
+              <w:t xml:space="preserve">En tant </w:t>
+            </w:r>
+            <w:r>
+              <w:rPr>
+                <w:sz w:val="22"/>
+                <w:szCs w:val="22"/>
+                <w:highlight w:val="yellow"/>
+                <w:lang w:val="fr-CA"/>
+              </w:rPr>
+              <w:t>qu’utilisateur, je veux pouvoir modifier la description</w:t>
+            </w:r>
+            <w:r>
+              <w:rPr>
+                <w:sz w:val="22"/>
+                <w:szCs w:val="22"/>
+                <w:highlight w:val="yellow"/>
+                <w:lang w:val="fr-CA"/>
+              </w:rPr>
+              <w:t xml:space="preserve"> et le titre dans l’éditeur et les voir dans l’écran de sélection de niveau.</w:t>
+            </w:r>
+          </w:p>
+        </w:tc>
+      </w:tr>
+      <w:tr>
+        <w:trPr>
+          <w:jc w:val="center"/>
+        </w:trPr>
+        <w:tc>
+          <w:tcPr>
+            <w:tcW w:w="2263" w:type="dxa"/>
+          </w:tcPr>
+          <w:p>
+            <w:pPr>
+              <w:rPr>
+                <w:sz w:val="22"/>
+                <w:szCs w:val="22"/>
+                <w:lang w:val="fr-CA"/>
+              </w:rPr>
+            </w:pPr>
+            <w:r>
+              <w:rPr>
+                <w:sz w:val="22"/>
+                <w:szCs w:val="22"/>
+                <w:lang w:val="fr-CA"/>
+              </w:rPr>
+              <w:t>Description</w:t>
+            </w:r>
+          </w:p>
+        </w:tc>
+        <w:tc>
+          <w:tcPr>
+            <w:tcW w:w="6367" w:type="dxa"/>
+          </w:tcPr>
+          <w:p>
+            <w:pPr>
+              <w:pStyle w:val="Paragraphedeliste"/>
+              <w:numPr>
+                <w:ilvl w:val="0"/>
+                <w:numId w:val="33"/>
+              </w:numPr>
+              <w:spacing w:line="240" w:lineRule="auto"/>
+              <w:ind w:right="0"/>
+              <w:jc w:val="both"/>
+              <w:rPr>
+                <w:sz w:val="22"/>
+                <w:szCs w:val="22"/>
+              </w:rPr>
+            </w:pPr>
+            <w:proofErr w:type="spellStart"/>
+            <w:r>
+              <w:rPr>
+                <w:sz w:val="22"/>
+                <w:szCs w:val="22"/>
+              </w:rPr>
+              <w:t>js</w:t>
+            </w:r>
+            <w:proofErr w:type="spellEnd"/>
+          </w:p>
+        </w:tc>
+      </w:tr>
+      <w:tr>
+        <w:trPr>
+          <w:jc w:val="center"/>
+        </w:trPr>
+        <w:tc>
+          <w:tcPr>
+            <w:tcW w:w="2263" w:type="dxa"/>
+          </w:tcPr>
+          <w:p>
+            <w:pPr>
+              <w:rPr>
+                <w:sz w:val="22"/>
+                <w:szCs w:val="22"/>
+                <w:lang w:val="fr-CA"/>
+              </w:rPr>
+            </w:pPr>
+            <w:r>
+              <w:rPr>
+                <w:sz w:val="22"/>
+                <w:szCs w:val="22"/>
+                <w:lang w:val="fr-CA"/>
+              </w:rPr>
+              <w:t>Tests d’acceptation</w:t>
+            </w:r>
+          </w:p>
+        </w:tc>
+        <w:tc>
+          <w:tcPr>
+            <w:tcW w:w="6367" w:type="dxa"/>
+          </w:tcPr>
+          <w:p>
+            <w:pPr>
+              <w:rPr>
+                <w:sz w:val="22"/>
+                <w:szCs w:val="22"/>
+                <w:lang w:val="fr-CA"/>
+              </w:rPr>
+            </w:pPr>
+          </w:p>
+        </w:tc>
+      </w:tr>
+      <w:tr>
+        <w:trPr>
+          <w:jc w:val="center"/>
+        </w:trPr>
+        <w:tc>
+          <w:tcPr>
+            <w:tcW w:w="2263" w:type="dxa"/>
+          </w:tcPr>
+          <w:p>
+            <w:pPr>
+              <w:rPr>
+                <w:sz w:val="22"/>
+                <w:szCs w:val="22"/>
+                <w:lang w:val="fr-CA"/>
+              </w:rPr>
+            </w:pPr>
+            <w:r>
+              <w:rPr>
+                <w:sz w:val="22"/>
+                <w:szCs w:val="22"/>
+                <w:lang w:val="fr-CA"/>
+              </w:rPr>
+              <w:t>Complexité</w:t>
+            </w:r>
+          </w:p>
+        </w:tc>
+        <w:tc>
+          <w:tcPr>
+            <w:tcW w:w="6367" w:type="dxa"/>
+          </w:tcPr>
+          <w:p>
+            <w:pPr>
+              <w:rPr>
+                <w:sz w:val="22"/>
+                <w:szCs w:val="22"/>
+                <w:lang w:val="fr-CA"/>
+              </w:rPr>
+            </w:pPr>
+            <w:r>
+              <w:rPr>
+                <w:sz w:val="22"/>
+                <w:szCs w:val="22"/>
+                <w:lang w:val="fr-CA"/>
+              </w:rPr>
+              <w:t>1</w:t>
+            </w:r>
+          </w:p>
+        </w:tc>
+      </w:tr>
+      <w:tr>
+        <w:trPr>
+          <w:jc w:val="center"/>
+        </w:trPr>
+        <w:tc>
+          <w:tcPr>
+            <w:tcW w:w="2263" w:type="dxa"/>
+          </w:tcPr>
+          <w:p>
+            <w:pPr>
+              <w:rPr>
+                <w:sz w:val="22"/>
+                <w:szCs w:val="22"/>
+                <w:lang w:val="fr-CA"/>
+              </w:rPr>
+            </w:pPr>
+            <w:r>
+              <w:rPr>
+                <w:sz w:val="22"/>
+                <w:szCs w:val="22"/>
+                <w:lang w:val="fr-CA"/>
+              </w:rPr>
+              <w:t>Effort</w:t>
+            </w:r>
+          </w:p>
+        </w:tc>
+        <w:tc>
+          <w:tcPr>
+            <w:tcW w:w="6367" w:type="dxa"/>
+          </w:tcPr>
+          <w:p>
+            <w:pPr>
+              <w:rPr>
+                <w:sz w:val="22"/>
+                <w:szCs w:val="22"/>
+                <w:lang w:val="fr-CA"/>
+              </w:rPr>
+            </w:pPr>
+            <w:r>
+              <w:rPr>
+                <w:sz w:val="22"/>
+                <w:szCs w:val="22"/>
+                <w:lang w:val="fr-CA"/>
+              </w:rPr>
+              <w:t>2</w:t>
+            </w:r>
+          </w:p>
+        </w:tc>
+      </w:tr>
+      <w:tr>
+        <w:trPr>
+          <w:jc w:val="center"/>
+        </w:trPr>
+        <w:tc>
+          <w:tcPr>
+            <w:tcW w:w="2263" w:type="dxa"/>
+          </w:tcPr>
+          <w:p>
+            <w:pPr>
+              <w:rPr>
+                <w:sz w:val="22"/>
+                <w:szCs w:val="22"/>
+                <w:lang w:val="fr-CA"/>
+              </w:rPr>
+            </w:pPr>
+            <w:r>
+              <w:rPr>
+                <w:sz w:val="22"/>
+                <w:szCs w:val="22"/>
+                <w:lang w:val="fr-CA"/>
+              </w:rPr>
+              <w:t>Commentaires</w:t>
+            </w:r>
+          </w:p>
+        </w:tc>
+        <w:tc>
+          <w:tcPr>
+            <w:tcW w:w="6367" w:type="dxa"/>
+          </w:tcPr>
+          <w:p>
+            <w:pPr>
+              <w:rPr>
+                <w:sz w:val="22"/>
+                <w:szCs w:val="22"/>
+                <w:lang w:val="fr-CA"/>
+              </w:rPr>
+            </w:pPr>
+          </w:p>
+        </w:tc>
+      </w:tr>
+      <w:tr>
+        <w:trPr>
+          <w:jc w:val="center"/>
+        </w:trPr>
+        <w:tc>
+          <w:tcPr>
+            <w:tcW w:w="8630" w:type="dxa"/>
+            <w:gridSpan w:val="2"/>
+            <w:shd w:val="clear" w:color="auto" w:fill="EEECE1" w:themeFill="background2"/>
+          </w:tcPr>
+          <w:p>
+            <w:pPr>
+              <w:jc w:val="center"/>
+              <w:rPr>
+                <w:b/>
+                <w:sz w:val="22"/>
+                <w:szCs w:val="22"/>
+                <w:lang w:val="fr-CA"/>
+              </w:rPr>
+            </w:pPr>
+            <w:r>
+              <w:rPr>
+                <w:b/>
+                <w:sz w:val="22"/>
+                <w:szCs w:val="22"/>
+                <w:lang w:val="fr-CA"/>
+              </w:rPr>
+              <w:t>Scénario #29</w:t>
+            </w:r>
+          </w:p>
+        </w:tc>
+      </w:tr>
+      <w:tr>
+        <w:trPr>
+          <w:jc w:val="center"/>
+        </w:trPr>
+        <w:tc>
+          <w:tcPr>
+            <w:tcW w:w="2263" w:type="dxa"/>
+          </w:tcPr>
+          <w:p>
+            <w:pPr>
+              <w:rPr>
+                <w:sz w:val="22"/>
+                <w:szCs w:val="22"/>
+                <w:lang w:val="fr-CA"/>
+              </w:rPr>
+            </w:pPr>
+            <w:r>
+              <w:rPr>
+                <w:sz w:val="22"/>
+                <w:szCs w:val="22"/>
+                <w:lang w:val="fr-CA"/>
+              </w:rPr>
+              <w:t>Acteurs</w:t>
+            </w:r>
+          </w:p>
+        </w:tc>
+        <w:tc>
+          <w:tcPr>
+            <w:tcW w:w="6367" w:type="dxa"/>
+          </w:tcPr>
+          <w:p>
+            <w:pPr>
+              <w:rPr>
+                <w:sz w:val="22"/>
+                <w:szCs w:val="22"/>
+                <w:lang w:val="fr-CA"/>
+              </w:rPr>
+            </w:pPr>
+            <w:r>
+              <w:rPr>
+                <w:sz w:val="22"/>
+                <w:szCs w:val="22"/>
+                <w:lang w:val="fr-CA"/>
+              </w:rPr>
+              <w:t>Utilisateur</w:t>
+            </w:r>
+          </w:p>
+        </w:tc>
+      </w:tr>
+      <w:tr>
+        <w:trPr>
+          <w:jc w:val="center"/>
+        </w:trPr>
+        <w:tc>
+          <w:tcPr>
+            <w:tcW w:w="2263" w:type="dxa"/>
+          </w:tcPr>
+          <w:p>
+            <w:pPr>
+              <w:rPr>
+                <w:sz w:val="22"/>
+                <w:szCs w:val="22"/>
+                <w:lang w:val="fr-CA"/>
+              </w:rPr>
+            </w:pPr>
+            <w:r>
+              <w:rPr>
+                <w:sz w:val="22"/>
+                <w:szCs w:val="22"/>
+                <w:lang w:val="fr-CA"/>
+              </w:rPr>
+              <w:t>Scénario</w:t>
+            </w:r>
+          </w:p>
+        </w:tc>
+        <w:tc>
+          <w:tcPr>
+            <w:tcW w:w="6367" w:type="dxa"/>
+          </w:tcPr>
+          <w:p>
+            <w:pPr>
+              <w:rPr>
+                <w:sz w:val="22"/>
+                <w:szCs w:val="22"/>
+                <w:lang w:val="fr-CA"/>
+              </w:rPr>
+            </w:pPr>
+            <w:r>
+              <w:rPr>
+                <w:sz w:val="22"/>
+                <w:szCs w:val="22"/>
+                <w:highlight w:val="yellow"/>
+                <w:lang w:val="fr-CA"/>
+              </w:rPr>
+              <w:t>E</w:t>
+            </w:r>
+            <w:r>
+              <w:rPr>
+                <w:sz w:val="22"/>
+                <w:szCs w:val="22"/>
+                <w:highlight w:val="yellow"/>
+                <w:lang w:val="fr-CA"/>
+              </w:rPr>
+              <w:t xml:space="preserve">n tant qu’utilisateur, je veux </w:t>
+            </w:r>
+            <w:r>
+              <w:rPr>
+                <w:sz w:val="22"/>
+                <w:szCs w:val="22"/>
+                <w:highlight w:val="yellow"/>
+                <w:lang w:val="fr-CA"/>
+              </w:rPr>
+              <w:t>qu’il y ait des niveaux déjà fait dans l’interface niveau.</w:t>
+            </w:r>
+          </w:p>
+        </w:tc>
+      </w:tr>
+      <w:tr>
+        <w:trPr>
+          <w:jc w:val="center"/>
+        </w:trPr>
+        <w:tc>
+          <w:tcPr>
+            <w:tcW w:w="2263" w:type="dxa"/>
+          </w:tcPr>
+          <w:p>
+            <w:pPr>
+              <w:rPr>
+                <w:sz w:val="22"/>
+                <w:szCs w:val="22"/>
+                <w:lang w:val="fr-CA"/>
+              </w:rPr>
+            </w:pPr>
+            <w:r>
+              <w:rPr>
+                <w:sz w:val="22"/>
+                <w:szCs w:val="22"/>
+                <w:lang w:val="fr-CA"/>
+              </w:rPr>
+              <w:t>Description</w:t>
+            </w:r>
+          </w:p>
+        </w:tc>
+        <w:tc>
+          <w:tcPr>
+            <w:tcW w:w="6367" w:type="dxa"/>
+          </w:tcPr>
+          <w:p>
+            <w:pPr>
+              <w:pStyle w:val="Paragraphedeliste"/>
+              <w:numPr>
+                <w:ilvl w:val="0"/>
+                <w:numId w:val="34"/>
+              </w:numPr>
+              <w:spacing w:line="240" w:lineRule="auto"/>
+              <w:ind w:right="0"/>
+              <w:jc w:val="both"/>
+              <w:rPr>
+                <w:sz w:val="22"/>
+                <w:szCs w:val="22"/>
+              </w:rPr>
+            </w:pPr>
+            <w:proofErr w:type="spellStart"/>
+            <w:r>
+              <w:rPr>
+                <w:sz w:val="22"/>
+                <w:szCs w:val="22"/>
+              </w:rPr>
+              <w:t>js</w:t>
+            </w:r>
+            <w:proofErr w:type="spellEnd"/>
+          </w:p>
+        </w:tc>
+      </w:tr>
+      <w:tr>
+        <w:trPr>
+          <w:jc w:val="center"/>
+        </w:trPr>
+        <w:tc>
+          <w:tcPr>
+            <w:tcW w:w="2263" w:type="dxa"/>
+          </w:tcPr>
+          <w:p>
+            <w:pPr>
+              <w:rPr>
+                <w:sz w:val="22"/>
+                <w:szCs w:val="22"/>
+                <w:lang w:val="fr-CA"/>
+              </w:rPr>
+            </w:pPr>
+            <w:r>
+              <w:rPr>
+                <w:sz w:val="22"/>
+                <w:szCs w:val="22"/>
+                <w:lang w:val="fr-CA"/>
+              </w:rPr>
+              <w:t>Tests d’acceptation</w:t>
+            </w:r>
+          </w:p>
+        </w:tc>
+        <w:tc>
+          <w:tcPr>
+            <w:tcW w:w="6367" w:type="dxa"/>
+          </w:tcPr>
+          <w:p>
+            <w:pPr>
+              <w:rPr>
+                <w:sz w:val="22"/>
+                <w:szCs w:val="22"/>
+                <w:lang w:val="fr-CA"/>
+              </w:rPr>
+            </w:pPr>
+          </w:p>
+        </w:tc>
+      </w:tr>
+      <w:tr>
+        <w:trPr>
+          <w:jc w:val="center"/>
+        </w:trPr>
+        <w:tc>
+          <w:tcPr>
+            <w:tcW w:w="2263" w:type="dxa"/>
+          </w:tcPr>
+          <w:p>
+            <w:pPr>
+              <w:rPr>
+                <w:sz w:val="22"/>
+                <w:szCs w:val="22"/>
+                <w:lang w:val="fr-CA"/>
+              </w:rPr>
+            </w:pPr>
+            <w:r>
+              <w:rPr>
+                <w:sz w:val="22"/>
+                <w:szCs w:val="22"/>
+                <w:lang w:val="fr-CA"/>
+              </w:rPr>
+              <w:t>Complexité</w:t>
+            </w:r>
+          </w:p>
+        </w:tc>
+        <w:tc>
+          <w:tcPr>
+            <w:tcW w:w="6367" w:type="dxa"/>
+          </w:tcPr>
+          <w:p>
+            <w:pPr>
+              <w:rPr>
+                <w:sz w:val="22"/>
+                <w:szCs w:val="22"/>
+                <w:lang w:val="fr-CA"/>
+              </w:rPr>
+            </w:pPr>
+            <w:r>
+              <w:rPr>
+                <w:sz w:val="22"/>
+                <w:szCs w:val="22"/>
+                <w:lang w:val="fr-CA"/>
+              </w:rPr>
+              <w:t>1</w:t>
+            </w:r>
+          </w:p>
+        </w:tc>
+      </w:tr>
+      <w:tr>
+        <w:trPr>
+          <w:jc w:val="center"/>
+        </w:trPr>
+        <w:tc>
+          <w:tcPr>
+            <w:tcW w:w="2263" w:type="dxa"/>
+          </w:tcPr>
+          <w:p>
+            <w:pPr>
+              <w:rPr>
+                <w:sz w:val="22"/>
+                <w:szCs w:val="22"/>
+                <w:lang w:val="fr-CA"/>
+              </w:rPr>
+            </w:pPr>
+            <w:r>
+              <w:rPr>
+                <w:sz w:val="22"/>
+                <w:szCs w:val="22"/>
+                <w:lang w:val="fr-CA"/>
+              </w:rPr>
+              <w:t>Effort</w:t>
+            </w:r>
+          </w:p>
+        </w:tc>
+        <w:tc>
+          <w:tcPr>
+            <w:tcW w:w="6367" w:type="dxa"/>
+          </w:tcPr>
+          <w:p>
+            <w:pPr>
+              <w:rPr>
+                <w:sz w:val="22"/>
+                <w:szCs w:val="22"/>
+                <w:lang w:val="fr-CA"/>
+              </w:rPr>
+            </w:pPr>
+            <w:r>
+              <w:rPr>
+                <w:sz w:val="22"/>
+                <w:szCs w:val="22"/>
+                <w:lang w:val="fr-CA"/>
+              </w:rPr>
+              <w:t>2</w:t>
+            </w:r>
+          </w:p>
+        </w:tc>
+      </w:tr>
+      <w:tr>
+        <w:trPr>
+          <w:jc w:val="center"/>
+        </w:trPr>
+        <w:tc>
+          <w:tcPr>
+            <w:tcW w:w="2263" w:type="dxa"/>
+          </w:tcPr>
+          <w:p>
+            <w:pPr>
+              <w:rPr>
+                <w:sz w:val="22"/>
+                <w:szCs w:val="22"/>
+                <w:lang w:val="fr-CA"/>
+              </w:rPr>
+            </w:pPr>
+            <w:r>
+              <w:rPr>
+                <w:sz w:val="22"/>
+                <w:szCs w:val="22"/>
+                <w:lang w:val="fr-CA"/>
+              </w:rPr>
+              <w:t>Commentaires</w:t>
+            </w:r>
+          </w:p>
+        </w:tc>
+        <w:tc>
+          <w:tcPr>
+            <w:tcW w:w="6367" w:type="dxa"/>
+          </w:tcPr>
+          <w:p>
+            <w:pPr>
+              <w:rPr>
+                <w:sz w:val="22"/>
+                <w:szCs w:val="22"/>
+                <w:lang w:val="fr-CA"/>
+              </w:rPr>
+            </w:pPr>
+          </w:p>
+        </w:tc>
+      </w:tr>
+      <w:tr>
+        <w:trPr>
+          <w:jc w:val="center"/>
+        </w:trPr>
+        <w:tc>
+          <w:tcPr>
+            <w:tcW w:w="8630" w:type="dxa"/>
+            <w:gridSpan w:val="2"/>
+            <w:shd w:val="clear" w:color="auto" w:fill="EEECE1" w:themeFill="background2"/>
+          </w:tcPr>
+          <w:p>
+            <w:pPr>
+              <w:jc w:val="center"/>
+              <w:rPr>
+                <w:b/>
+                <w:sz w:val="22"/>
+                <w:szCs w:val="22"/>
+                <w:lang w:val="fr-CA"/>
+              </w:rPr>
+            </w:pPr>
+            <w:r>
+              <w:rPr>
+                <w:b/>
+                <w:sz w:val="22"/>
+                <w:szCs w:val="22"/>
+                <w:lang w:val="fr-CA"/>
+              </w:rPr>
+              <w:t>Scénario #30</w:t>
+            </w:r>
+          </w:p>
+        </w:tc>
+      </w:tr>
+      <w:tr>
+        <w:trPr>
+          <w:jc w:val="center"/>
+        </w:trPr>
+        <w:tc>
+          <w:tcPr>
+            <w:tcW w:w="2263" w:type="dxa"/>
+          </w:tcPr>
+          <w:p>
+            <w:pPr>
+              <w:rPr>
+                <w:sz w:val="22"/>
+                <w:szCs w:val="22"/>
+                <w:lang w:val="fr-CA"/>
+              </w:rPr>
+            </w:pPr>
+            <w:r>
+              <w:rPr>
+                <w:sz w:val="22"/>
+                <w:szCs w:val="22"/>
+                <w:lang w:val="fr-CA"/>
+              </w:rPr>
+              <w:t>Acteurs</w:t>
+            </w:r>
+          </w:p>
+        </w:tc>
+        <w:tc>
+          <w:tcPr>
+            <w:tcW w:w="6367" w:type="dxa"/>
+          </w:tcPr>
+          <w:p>
+            <w:pPr>
+              <w:rPr>
+                <w:sz w:val="22"/>
+                <w:szCs w:val="22"/>
+                <w:lang w:val="fr-CA"/>
+              </w:rPr>
+            </w:pPr>
+            <w:r>
+              <w:rPr>
+                <w:sz w:val="22"/>
+                <w:szCs w:val="22"/>
+                <w:lang w:val="fr-CA"/>
+              </w:rPr>
+              <w:t>Utilisateur</w:t>
+            </w:r>
+          </w:p>
+        </w:tc>
+      </w:tr>
+      <w:tr>
+        <w:trPr>
+          <w:jc w:val="center"/>
+        </w:trPr>
+        <w:tc>
+          <w:tcPr>
+            <w:tcW w:w="2263" w:type="dxa"/>
+          </w:tcPr>
+          <w:p>
+            <w:pPr>
+              <w:rPr>
+                <w:sz w:val="22"/>
+                <w:szCs w:val="22"/>
+                <w:lang w:val="fr-CA"/>
+              </w:rPr>
+            </w:pPr>
+            <w:r>
+              <w:rPr>
+                <w:sz w:val="22"/>
+                <w:szCs w:val="22"/>
+                <w:lang w:val="fr-CA"/>
+              </w:rPr>
+              <w:t>Scénario</w:t>
+            </w:r>
+          </w:p>
+        </w:tc>
+        <w:tc>
+          <w:tcPr>
+            <w:tcW w:w="6367" w:type="dxa"/>
+          </w:tcPr>
+          <w:p>
+            <w:pPr>
+              <w:rPr>
+                <w:sz w:val="22"/>
+                <w:szCs w:val="22"/>
+                <w:lang w:val="fr-CA"/>
+              </w:rPr>
+            </w:pPr>
+            <w:r>
+              <w:rPr>
+                <w:sz w:val="22"/>
+                <w:szCs w:val="22"/>
+                <w:lang w:val="fr-CA"/>
+              </w:rPr>
+              <w:t>En tant qu’utilisateur, j</w:t>
+            </w:r>
+            <w:r>
+              <w:rPr>
+                <w:sz w:val="22"/>
+                <w:szCs w:val="22"/>
+                <w:lang w:val="fr-CA"/>
+              </w:rPr>
+              <w:t>e veux pourvoir choisir les objectifs dans l’éditeur de niveau.</w:t>
+            </w:r>
+          </w:p>
+        </w:tc>
+      </w:tr>
+      <w:tr>
+        <w:trPr>
+          <w:jc w:val="center"/>
+        </w:trPr>
+        <w:tc>
+          <w:tcPr>
+            <w:tcW w:w="2263" w:type="dxa"/>
+          </w:tcPr>
+          <w:p>
+            <w:pPr>
+              <w:rPr>
+                <w:sz w:val="22"/>
+                <w:szCs w:val="22"/>
+                <w:lang w:val="fr-CA"/>
+              </w:rPr>
+            </w:pPr>
+            <w:r>
+              <w:rPr>
+                <w:sz w:val="22"/>
+                <w:szCs w:val="22"/>
+                <w:lang w:val="fr-CA"/>
+              </w:rPr>
+              <w:t>Description</w:t>
+            </w:r>
+          </w:p>
+        </w:tc>
+        <w:tc>
+          <w:tcPr>
+            <w:tcW w:w="6367" w:type="dxa"/>
+          </w:tcPr>
+          <w:p>
+            <w:pPr>
+              <w:pStyle w:val="Paragraphedeliste"/>
+              <w:numPr>
+                <w:ilvl w:val="0"/>
+                <w:numId w:val="35"/>
               </w:numPr>
               <w:spacing w:line="240" w:lineRule="auto"/>
               <w:ind w:right="0"/>
@@ -12693,6 +14342,92 @@
     </w:lvl>
   </w:abstractNum>
   <w:abstractNum w:abstractNumId="17">
+    <w:nsid w:val="3C5A7695"/>
+    <w:multiLevelType w:val="hybridMultilevel"/>
+    <w:tmpl w:val="129A09FE"/>
+    <w:lvl w:ilvl="0" w:tplc="0C0C000F">
+      <w:start w:val="1"/>
+      <w:numFmt w:val="decimal"/>
+      <w:lvlText w:val="%1."/>
+      <w:lvlJc w:val="left"/>
+      <w:pPr>
+        <w:ind w:left="720" w:hanging="360"/>
+      </w:pPr>
+    </w:lvl>
+    <w:lvl w:ilvl="1" w:tplc="0C0C0019" w:tentative="1">
+      <w:start w:val="1"/>
+      <w:numFmt w:val="lowerLetter"/>
+      <w:lvlText w:val="%2."/>
+      <w:lvlJc w:val="left"/>
+      <w:pPr>
+        <w:ind w:left="1440" w:hanging="360"/>
+      </w:pPr>
+    </w:lvl>
+    <w:lvl w:ilvl="2" w:tplc="0C0C001B" w:tentative="1">
+      <w:start w:val="1"/>
+      <w:numFmt w:val="lowerRoman"/>
+      <w:lvlText w:val="%3."/>
+      <w:lvlJc w:val="right"/>
+      <w:pPr>
+        <w:ind w:left="2160" w:hanging="180"/>
+      </w:pPr>
+    </w:lvl>
+    <w:lvl w:ilvl="3" w:tplc="0C0C000F" w:tentative="1">
+      <w:start w:val="1"/>
+      <w:numFmt w:val="decimal"/>
+      <w:lvlText w:val="%4."/>
+      <w:lvlJc w:val="left"/>
+      <w:pPr>
+        <w:ind w:left="2880" w:hanging="360"/>
+      </w:pPr>
+    </w:lvl>
+    <w:lvl w:ilvl="4" w:tplc="0C0C0019" w:tentative="1">
+      <w:start w:val="1"/>
+      <w:numFmt w:val="lowerLetter"/>
+      <w:lvlText w:val="%5."/>
+      <w:lvlJc w:val="left"/>
+      <w:pPr>
+        <w:ind w:left="3600" w:hanging="360"/>
+      </w:pPr>
+    </w:lvl>
+    <w:lvl w:ilvl="5" w:tplc="0C0C001B" w:tentative="1">
+      <w:start w:val="1"/>
+      <w:numFmt w:val="lowerRoman"/>
+      <w:lvlText w:val="%6."/>
+      <w:lvlJc w:val="right"/>
+      <w:pPr>
+        <w:ind w:left="4320" w:hanging="180"/>
+      </w:pPr>
+    </w:lvl>
+    <w:lvl w:ilvl="6" w:tplc="0C0C000F" w:tentative="1">
+      <w:start w:val="1"/>
+      <w:numFmt w:val="decimal"/>
+      <w:lvlText w:val="%7."/>
+      <w:lvlJc w:val="left"/>
+      <w:pPr>
+        <w:ind w:left="5040" w:hanging="360"/>
+      </w:pPr>
+    </w:lvl>
+    <w:lvl w:ilvl="7" w:tplc="0C0C0019" w:tentative="1">
+      <w:start w:val="1"/>
+      <w:numFmt w:val="lowerLetter"/>
+      <w:lvlText w:val="%8."/>
+      <w:lvlJc w:val="left"/>
+      <w:pPr>
+        <w:ind w:left="5760" w:hanging="360"/>
+      </w:pPr>
+    </w:lvl>
+    <w:lvl w:ilvl="8" w:tplc="0C0C001B" w:tentative="1">
+      <w:start w:val="1"/>
+      <w:numFmt w:val="lowerRoman"/>
+      <w:lvlText w:val="%9."/>
+      <w:lvlJc w:val="right"/>
+      <w:pPr>
+        <w:ind w:left="6480" w:hanging="180"/>
+      </w:pPr>
+    </w:lvl>
+  </w:abstractNum>
+  <w:abstractNum w:abstractNumId="18">
     <w:nsid w:val="46F31797"/>
     <w:multiLevelType w:val="hybridMultilevel"/>
     <w:tmpl w:val="3CDE7F1A"/>
@@ -12778,7 +14513,93 @@
       </w:pPr>
     </w:lvl>
   </w:abstractNum>
-  <w:abstractNum w:abstractNumId="18">
+  <w:abstractNum w:abstractNumId="19">
+    <w:nsid w:val="4FC74D42"/>
+    <w:multiLevelType w:val="hybridMultilevel"/>
+    <w:tmpl w:val="129A09FE"/>
+    <w:lvl w:ilvl="0" w:tplc="0C0C000F">
+      <w:start w:val="1"/>
+      <w:numFmt w:val="decimal"/>
+      <w:lvlText w:val="%1."/>
+      <w:lvlJc w:val="left"/>
+      <w:pPr>
+        <w:ind w:left="720" w:hanging="360"/>
+      </w:pPr>
+    </w:lvl>
+    <w:lvl w:ilvl="1" w:tplc="0C0C0019" w:tentative="1">
+      <w:start w:val="1"/>
+      <w:numFmt w:val="lowerLetter"/>
+      <w:lvlText w:val="%2."/>
+      <w:lvlJc w:val="left"/>
+      <w:pPr>
+        <w:ind w:left="1440" w:hanging="360"/>
+      </w:pPr>
+    </w:lvl>
+    <w:lvl w:ilvl="2" w:tplc="0C0C001B" w:tentative="1">
+      <w:start w:val="1"/>
+      <w:numFmt w:val="lowerRoman"/>
+      <w:lvlText w:val="%3."/>
+      <w:lvlJc w:val="right"/>
+      <w:pPr>
+        <w:ind w:left="2160" w:hanging="180"/>
+      </w:pPr>
+    </w:lvl>
+    <w:lvl w:ilvl="3" w:tplc="0C0C000F" w:tentative="1">
+      <w:start w:val="1"/>
+      <w:numFmt w:val="decimal"/>
+      <w:lvlText w:val="%4."/>
+      <w:lvlJc w:val="left"/>
+      <w:pPr>
+        <w:ind w:left="2880" w:hanging="360"/>
+      </w:pPr>
+    </w:lvl>
+    <w:lvl w:ilvl="4" w:tplc="0C0C0019" w:tentative="1">
+      <w:start w:val="1"/>
+      <w:numFmt w:val="lowerLetter"/>
+      <w:lvlText w:val="%5."/>
+      <w:lvlJc w:val="left"/>
+      <w:pPr>
+        <w:ind w:left="3600" w:hanging="360"/>
+      </w:pPr>
+    </w:lvl>
+    <w:lvl w:ilvl="5" w:tplc="0C0C001B" w:tentative="1">
+      <w:start w:val="1"/>
+      <w:numFmt w:val="lowerRoman"/>
+      <w:lvlText w:val="%6."/>
+      <w:lvlJc w:val="right"/>
+      <w:pPr>
+        <w:ind w:left="4320" w:hanging="180"/>
+      </w:pPr>
+    </w:lvl>
+    <w:lvl w:ilvl="6" w:tplc="0C0C000F" w:tentative="1">
+      <w:start w:val="1"/>
+      <w:numFmt w:val="decimal"/>
+      <w:lvlText w:val="%7."/>
+      <w:lvlJc w:val="left"/>
+      <w:pPr>
+        <w:ind w:left="5040" w:hanging="360"/>
+      </w:pPr>
+    </w:lvl>
+    <w:lvl w:ilvl="7" w:tplc="0C0C0019" w:tentative="1">
+      <w:start w:val="1"/>
+      <w:numFmt w:val="lowerLetter"/>
+      <w:lvlText w:val="%8."/>
+      <w:lvlJc w:val="left"/>
+      <w:pPr>
+        <w:ind w:left="5760" w:hanging="360"/>
+      </w:pPr>
+    </w:lvl>
+    <w:lvl w:ilvl="8" w:tplc="0C0C001B" w:tentative="1">
+      <w:start w:val="1"/>
+      <w:numFmt w:val="lowerRoman"/>
+      <w:lvlText w:val="%9."/>
+      <w:lvlJc w:val="right"/>
+      <w:pPr>
+        <w:ind w:left="6480" w:hanging="180"/>
+      </w:pPr>
+    </w:lvl>
+  </w:abstractNum>
+  <w:abstractNum w:abstractNumId="20">
     <w:nsid w:val="511A18BD"/>
     <w:multiLevelType w:val="hybridMultilevel"/>
     <w:tmpl w:val="5F8E451A"/>
@@ -12864,7 +14685,93 @@
       </w:pPr>
     </w:lvl>
   </w:abstractNum>
-  <w:abstractNum w:abstractNumId="19">
+  <w:abstractNum w:abstractNumId="21">
+    <w:nsid w:val="53F75EF3"/>
+    <w:multiLevelType w:val="hybridMultilevel"/>
+    <w:tmpl w:val="129A09FE"/>
+    <w:lvl w:ilvl="0" w:tplc="0C0C000F">
+      <w:start w:val="1"/>
+      <w:numFmt w:val="decimal"/>
+      <w:lvlText w:val="%1."/>
+      <w:lvlJc w:val="left"/>
+      <w:pPr>
+        <w:ind w:left="720" w:hanging="360"/>
+      </w:pPr>
+    </w:lvl>
+    <w:lvl w:ilvl="1" w:tplc="0C0C0019" w:tentative="1">
+      <w:start w:val="1"/>
+      <w:numFmt w:val="lowerLetter"/>
+      <w:lvlText w:val="%2."/>
+      <w:lvlJc w:val="left"/>
+      <w:pPr>
+        <w:ind w:left="1440" w:hanging="360"/>
+      </w:pPr>
+    </w:lvl>
+    <w:lvl w:ilvl="2" w:tplc="0C0C001B" w:tentative="1">
+      <w:start w:val="1"/>
+      <w:numFmt w:val="lowerRoman"/>
+      <w:lvlText w:val="%3."/>
+      <w:lvlJc w:val="right"/>
+      <w:pPr>
+        <w:ind w:left="2160" w:hanging="180"/>
+      </w:pPr>
+    </w:lvl>
+    <w:lvl w:ilvl="3" w:tplc="0C0C000F" w:tentative="1">
+      <w:start w:val="1"/>
+      <w:numFmt w:val="decimal"/>
+      <w:lvlText w:val="%4."/>
+      <w:lvlJc w:val="left"/>
+      <w:pPr>
+        <w:ind w:left="2880" w:hanging="360"/>
+      </w:pPr>
+    </w:lvl>
+    <w:lvl w:ilvl="4" w:tplc="0C0C0019" w:tentative="1">
+      <w:start w:val="1"/>
+      <w:numFmt w:val="lowerLetter"/>
+      <w:lvlText w:val="%5."/>
+      <w:lvlJc w:val="left"/>
+      <w:pPr>
+        <w:ind w:left="3600" w:hanging="360"/>
+      </w:pPr>
+    </w:lvl>
+    <w:lvl w:ilvl="5" w:tplc="0C0C001B" w:tentative="1">
+      <w:start w:val="1"/>
+      <w:numFmt w:val="lowerRoman"/>
+      <w:lvlText w:val="%6."/>
+      <w:lvlJc w:val="right"/>
+      <w:pPr>
+        <w:ind w:left="4320" w:hanging="180"/>
+      </w:pPr>
+    </w:lvl>
+    <w:lvl w:ilvl="6" w:tplc="0C0C000F" w:tentative="1">
+      <w:start w:val="1"/>
+      <w:numFmt w:val="decimal"/>
+      <w:lvlText w:val="%7."/>
+      <w:lvlJc w:val="left"/>
+      <w:pPr>
+        <w:ind w:left="5040" w:hanging="360"/>
+      </w:pPr>
+    </w:lvl>
+    <w:lvl w:ilvl="7" w:tplc="0C0C0019" w:tentative="1">
+      <w:start w:val="1"/>
+      <w:numFmt w:val="lowerLetter"/>
+      <w:lvlText w:val="%8."/>
+      <w:lvlJc w:val="left"/>
+      <w:pPr>
+        <w:ind w:left="5760" w:hanging="360"/>
+      </w:pPr>
+    </w:lvl>
+    <w:lvl w:ilvl="8" w:tplc="0C0C001B" w:tentative="1">
+      <w:start w:val="1"/>
+      <w:numFmt w:val="lowerRoman"/>
+      <w:lvlText w:val="%9."/>
+      <w:lvlJc w:val="right"/>
+      <w:pPr>
+        <w:ind w:left="6480" w:hanging="180"/>
+      </w:pPr>
+    </w:lvl>
+  </w:abstractNum>
+  <w:abstractNum w:abstractNumId="22">
     <w:nsid w:val="563D2031"/>
     <w:multiLevelType w:val="hybridMultilevel"/>
     <w:tmpl w:val="129A09FE"/>
@@ -12950,7 +14857,7 @@
       </w:pPr>
     </w:lvl>
   </w:abstractNum>
-  <w:abstractNum w:abstractNumId="20">
+  <w:abstractNum w:abstractNumId="23">
     <w:nsid w:val="6150726D"/>
     <w:multiLevelType w:val="hybridMultilevel"/>
     <w:tmpl w:val="129A09FE"/>
@@ -13036,7 +14943,7 @@
       </w:pPr>
     </w:lvl>
   </w:abstractNum>
-  <w:abstractNum w:abstractNumId="21">
+  <w:abstractNum w:abstractNumId="24">
     <w:nsid w:val="65775CE6"/>
     <w:multiLevelType w:val="hybridMultilevel"/>
     <w:tmpl w:val="5B9E339A"/>
@@ -13149,7 +15056,7 @@
       </w:rPr>
     </w:lvl>
   </w:abstractNum>
-  <w:abstractNum w:abstractNumId="22">
+  <w:abstractNum w:abstractNumId="25">
     <w:nsid w:val="676D16E1"/>
     <w:multiLevelType w:val="hybridMultilevel"/>
     <w:tmpl w:val="129A09FE"/>
@@ -13235,7 +15142,7 @@
       </w:pPr>
     </w:lvl>
   </w:abstractNum>
-  <w:abstractNum w:abstractNumId="23">
+  <w:abstractNum w:abstractNumId="26">
     <w:nsid w:val="686B2A18"/>
     <w:multiLevelType w:val="hybridMultilevel"/>
     <w:tmpl w:val="439AEFC2"/>
@@ -13348,7 +15255,7 @@
       </w:rPr>
     </w:lvl>
   </w:abstractNum>
-  <w:abstractNum w:abstractNumId="24">
+  <w:abstractNum w:abstractNumId="27">
     <w:nsid w:val="6B1959A9"/>
     <w:multiLevelType w:val="hybridMultilevel"/>
     <w:tmpl w:val="C50E3E46"/>
@@ -13461,7 +15368,7 @@
       </w:rPr>
     </w:lvl>
   </w:abstractNum>
-  <w:abstractNum w:abstractNumId="25">
+  <w:abstractNum w:abstractNumId="28">
     <w:nsid w:val="6D581079"/>
     <w:multiLevelType w:val="hybridMultilevel"/>
     <w:tmpl w:val="129A09FE"/>
@@ -13547,7 +15454,7 @@
       </w:pPr>
     </w:lvl>
   </w:abstractNum>
-  <w:abstractNum w:abstractNumId="26">
+  <w:abstractNum w:abstractNumId="29">
     <w:nsid w:val="6D9E2593"/>
     <w:multiLevelType w:val="hybridMultilevel"/>
     <w:tmpl w:val="129A09FE"/>
@@ -13633,7 +15540,7 @@
       </w:pPr>
     </w:lvl>
   </w:abstractNum>
-  <w:abstractNum w:abstractNumId="27">
+  <w:abstractNum w:abstractNumId="30">
     <w:nsid w:val="75144382"/>
     <w:multiLevelType w:val="hybridMultilevel"/>
     <w:tmpl w:val="129A09FE"/>
@@ -13719,7 +15626,7 @@
       </w:pPr>
     </w:lvl>
   </w:abstractNum>
-  <w:abstractNum w:abstractNumId="28">
+  <w:abstractNum w:abstractNumId="31">
     <w:nsid w:val="75E22735"/>
     <w:multiLevelType w:val="hybridMultilevel"/>
     <w:tmpl w:val="129A09FE"/>
@@ -13805,7 +15712,93 @@
       </w:pPr>
     </w:lvl>
   </w:abstractNum>
-  <w:abstractNum w:abstractNumId="29">
+  <w:abstractNum w:abstractNumId="32">
+    <w:nsid w:val="7A666D84"/>
+    <w:multiLevelType w:val="hybridMultilevel"/>
+    <w:tmpl w:val="129A09FE"/>
+    <w:lvl w:ilvl="0" w:tplc="0C0C000F">
+      <w:start w:val="1"/>
+      <w:numFmt w:val="decimal"/>
+      <w:lvlText w:val="%1."/>
+      <w:lvlJc w:val="left"/>
+      <w:pPr>
+        <w:ind w:left="720" w:hanging="360"/>
+      </w:pPr>
+    </w:lvl>
+    <w:lvl w:ilvl="1" w:tplc="0C0C0019" w:tentative="1">
+      <w:start w:val="1"/>
+      <w:numFmt w:val="lowerLetter"/>
+      <w:lvlText w:val="%2."/>
+      <w:lvlJc w:val="left"/>
+      <w:pPr>
+        <w:ind w:left="1440" w:hanging="360"/>
+      </w:pPr>
+    </w:lvl>
+    <w:lvl w:ilvl="2" w:tplc="0C0C001B" w:tentative="1">
+      <w:start w:val="1"/>
+      <w:numFmt w:val="lowerRoman"/>
+      <w:lvlText w:val="%3."/>
+      <w:lvlJc w:val="right"/>
+      <w:pPr>
+        <w:ind w:left="2160" w:hanging="180"/>
+      </w:pPr>
+    </w:lvl>
+    <w:lvl w:ilvl="3" w:tplc="0C0C000F" w:tentative="1">
+      <w:start w:val="1"/>
+      <w:numFmt w:val="decimal"/>
+      <w:lvlText w:val="%4."/>
+      <w:lvlJc w:val="left"/>
+      <w:pPr>
+        <w:ind w:left="2880" w:hanging="360"/>
+      </w:pPr>
+    </w:lvl>
+    <w:lvl w:ilvl="4" w:tplc="0C0C0019" w:tentative="1">
+      <w:start w:val="1"/>
+      <w:numFmt w:val="lowerLetter"/>
+      <w:lvlText w:val="%5."/>
+      <w:lvlJc w:val="left"/>
+      <w:pPr>
+        <w:ind w:left="3600" w:hanging="360"/>
+      </w:pPr>
+    </w:lvl>
+    <w:lvl w:ilvl="5" w:tplc="0C0C001B" w:tentative="1">
+      <w:start w:val="1"/>
+      <w:numFmt w:val="lowerRoman"/>
+      <w:lvlText w:val="%6."/>
+      <w:lvlJc w:val="right"/>
+      <w:pPr>
+        <w:ind w:left="4320" w:hanging="180"/>
+      </w:pPr>
+    </w:lvl>
+    <w:lvl w:ilvl="6" w:tplc="0C0C000F" w:tentative="1">
+      <w:start w:val="1"/>
+      <w:numFmt w:val="decimal"/>
+      <w:lvlText w:val="%7."/>
+      <w:lvlJc w:val="left"/>
+      <w:pPr>
+        <w:ind w:left="5040" w:hanging="360"/>
+      </w:pPr>
+    </w:lvl>
+    <w:lvl w:ilvl="7" w:tplc="0C0C0019" w:tentative="1">
+      <w:start w:val="1"/>
+      <w:numFmt w:val="lowerLetter"/>
+      <w:lvlText w:val="%8."/>
+      <w:lvlJc w:val="left"/>
+      <w:pPr>
+        <w:ind w:left="5760" w:hanging="360"/>
+      </w:pPr>
+    </w:lvl>
+    <w:lvl w:ilvl="8" w:tplc="0C0C001B" w:tentative="1">
+      <w:start w:val="1"/>
+      <w:numFmt w:val="lowerRoman"/>
+      <w:lvlText w:val="%9."/>
+      <w:lvlJc w:val="right"/>
+      <w:pPr>
+        <w:ind w:left="6480" w:hanging="180"/>
+      </w:pPr>
+    </w:lvl>
+  </w:abstractNum>
+  <w:abstractNum w:abstractNumId="33">
     <w:nsid w:val="7B8E4F1D"/>
     <w:multiLevelType w:val="hybridMultilevel"/>
     <w:tmpl w:val="129A09FE"/>
@@ -13891,7 +15884,7 @@
       </w:pPr>
     </w:lvl>
   </w:abstractNum>
-  <w:abstractNum w:abstractNumId="30">
+  <w:abstractNum w:abstractNumId="34">
     <w:nsid w:val="7BD57245"/>
     <w:multiLevelType w:val="hybridMultilevel"/>
     <w:tmpl w:val="129A09FE"/>
@@ -13987,22 +15980,22 @@
     <w:abstractNumId w:val="12"/>
   </w:num>
   <w:num w:numId="4">
-    <w:abstractNumId w:val="23"/>
+    <w:abstractNumId w:val="26"/>
   </w:num>
   <w:num w:numId="5">
+    <w:abstractNumId w:val="27"/>
+  </w:num>
+  <w:num w:numId="6">
     <w:abstractNumId w:val="24"/>
   </w:num>
-  <w:num w:numId="6">
-    <w:abstractNumId w:val="21"/>
-  </w:num>
   <w:num w:numId="7">
-    <w:abstractNumId w:val="17"/>
+    <w:abstractNumId w:val="18"/>
   </w:num>
   <w:num w:numId="8">
-    <w:abstractNumId w:val="30"/>
+    <w:abstractNumId w:val="34"/>
   </w:num>
   <w:num w:numId="9">
-    <w:abstractNumId w:val="18"/>
+    <w:abstractNumId w:val="20"/>
   </w:num>
   <w:num w:numId="10">
     <w:abstractNumId w:val="14"/>
@@ -14011,7 +16004,7 @@
     <w:abstractNumId w:val="5"/>
   </w:num>
   <w:num w:numId="12">
-    <w:abstractNumId w:val="22"/>
+    <w:abstractNumId w:val="25"/>
   </w:num>
   <w:num w:numId="13">
     <w:abstractNumId w:val="7"/>
@@ -14029,7 +16022,7 @@
     <w:abstractNumId w:val="13"/>
   </w:num>
   <w:num w:numId="18">
-    <w:abstractNumId w:val="26"/>
+    <w:abstractNumId w:val="29"/>
   </w:num>
   <w:num w:numId="19">
     <w:abstractNumId w:val="6"/>
@@ -14041,7 +16034,7 @@
     <w:abstractNumId w:val="1"/>
   </w:num>
   <w:num w:numId="22">
-    <w:abstractNumId w:val="28"/>
+    <w:abstractNumId w:val="31"/>
   </w:num>
   <w:num w:numId="23">
     <w:abstractNumId w:val="11"/>
@@ -14053,22 +16046,34 @@
     <w:abstractNumId w:val="10"/>
   </w:num>
   <w:num w:numId="26">
-    <w:abstractNumId w:val="29"/>
+    <w:abstractNumId w:val="33"/>
   </w:num>
   <w:num w:numId="27">
-    <w:abstractNumId w:val="19"/>
+    <w:abstractNumId w:val="22"/>
   </w:num>
   <w:num w:numId="28">
-    <w:abstractNumId w:val="20"/>
+    <w:abstractNumId w:val="23"/>
   </w:num>
   <w:num w:numId="29">
-    <w:abstractNumId w:val="27"/>
+    <w:abstractNumId w:val="30"/>
   </w:num>
   <w:num w:numId="30">
     <w:abstractNumId w:val="4"/>
   </w:num>
   <w:num w:numId="31">
-    <w:abstractNumId w:val="25"/>
+    <w:abstractNumId w:val="28"/>
+  </w:num>
+  <w:num w:numId="32">
+    <w:abstractNumId w:val="32"/>
+  </w:num>
+  <w:num w:numId="33">
+    <w:abstractNumId w:val="19"/>
+  </w:num>
+  <w:num w:numId="34">
+    <w:abstractNumId w:val="17"/>
+  </w:num>
+  <w:num w:numId="35">
+    <w:abstractNumId w:val="21"/>
   </w:num>
 </w:numbering>
 </file>
@@ -14921,7 +16926,7 @@
 </file>
 
 <file path=customXml/itemProps1.xml><?xml version="1.0" encoding="utf-8"?>
-<ds:datastoreItem xmlns:ds="http://schemas.openxmlformats.org/officeDocument/2006/customXml" ds:itemID="{8DE696C8-7219-4684-AF1B-E2D470F2BEB5}">
+<ds:datastoreItem xmlns:ds="http://schemas.openxmlformats.org/officeDocument/2006/customXml" ds:itemID="{35F3C850-1F35-4DCC-BE9E-8810E2DBEF70}">
   <ds:schemaRefs>
     <ds:schemaRef ds:uri="http://schemas.openxmlformats.org/officeDocument/2006/bibliography"/>
   </ds:schemaRefs>

</xml_diff>

<commit_message>
Ajout de fenêtre WIN et mises à jour des documents.
</commit_message>
<xml_diff>
--- a/src/docs/Backlog de produit.docx
+++ b/src/docs/Backlog de produit.docx
@@ -12436,7 +12436,7 @@
               <w:rPr>
                 <w:sz w:val="22"/>
                 <w:szCs w:val="22"/>
-                <w:highlight w:val="yellow"/>
+                <w:highlight w:val="green"/>
                 <w:lang w:val="fr-CA"/>
               </w:rPr>
               <w:t>En tant qu’utilisateur, je veux que les niveaux soient assez difficiles pour que le jeu ait un attrait, un aspect de challenge.</w:t>
@@ -12833,7 +12833,7 @@
               <w:rPr>
                 <w:sz w:val="22"/>
                 <w:szCs w:val="22"/>
-                <w:highlight w:val="yellow"/>
+                <w:highlight w:val="green"/>
                 <w:lang w:val="fr-CA"/>
               </w:rPr>
               <w:t xml:space="preserve">En tant qu’utilisateur, je veux que les impacts entres le corps </w:t>
@@ -12843,7 +12843,7 @@
               <w:rPr>
                 <w:sz w:val="22"/>
                 <w:szCs w:val="22"/>
-                <w:highlight w:val="yellow"/>
+                <w:highlight w:val="green"/>
                 <w:lang w:val="fr-CA"/>
               </w:rPr>
               <w:t>VaisseauJoueur</w:t>
@@ -12853,7 +12853,7 @@
               <w:rPr>
                 <w:sz w:val="22"/>
                 <w:szCs w:val="22"/>
-                <w:highlight w:val="yellow"/>
+                <w:highlight w:val="green"/>
                 <w:lang w:val="fr-CA"/>
               </w:rPr>
               <w:t xml:space="preserve"> et les autres crée des explosions à l’écran.</w:t>
@@ -13251,7 +13251,7 @@
               <w:rPr>
                 <w:sz w:val="22"/>
                 <w:szCs w:val="22"/>
-                <w:highlight w:val="yellow"/>
+                <w:highlight w:val="green"/>
                 <w:lang w:val="fr-CA"/>
               </w:rPr>
               <w:t>En tant qu’utilisateur, je veux voir une icône dans la barre de titre de la fenêtre afin de bien pouvoir identifier le jeu.</w:t>
@@ -13698,7 +13698,7 @@
               <w:rPr>
                 <w:sz w:val="22"/>
                 <w:szCs w:val="22"/>
-                <w:highlight w:val="yellow"/>
+                <w:highlight w:val="green"/>
                 <w:lang w:val="fr-CA"/>
               </w:rPr>
               <w:t>En tant qu’utilisateur, je veux que le portail soit modifiable dans l’éditeur de niveau.</w:t>
@@ -14150,7 +14150,7 @@
               <w:rPr>
                 <w:sz w:val="22"/>
                 <w:szCs w:val="22"/>
-                <w:highlight w:val="yellow"/>
+                <w:highlight w:val="green"/>
                 <w:lang w:val="fr-CA"/>
               </w:rPr>
               <w:t>En tant qu’utilisateur, je veux que le vaisseau joueur soit modifiable dans l’éditeur de niveau.</w:t>
@@ -14597,7 +14597,7 @@
               <w:rPr>
                 <w:sz w:val="22"/>
                 <w:szCs w:val="22"/>
-                <w:highlight w:val="yellow"/>
+                <w:highlight w:val="green"/>
                 <w:lang w:val="fr-CA"/>
               </w:rPr>
               <w:t>En tant qu’utilisateur, je veux que le l’atmosphère des planètes soit modifiable dans l’éditeur de niveau.</w:t>
@@ -15050,7 +15050,7 @@
               <w:rPr>
                 <w:sz w:val="22"/>
                 <w:szCs w:val="22"/>
-                <w:highlight w:val="yellow"/>
+                <w:highlight w:val="green"/>
                 <w:lang w:val="fr-CA"/>
               </w:rPr>
               <w:t xml:space="preserve">En tant qu’utilisateur, je veux que la caméra suive le vaisseau </w:t>
@@ -15059,7 +15059,7 @@
               <w:rPr>
                 <w:sz w:val="22"/>
                 <w:szCs w:val="22"/>
-                <w:highlight w:val="yellow"/>
+                <w:highlight w:val="green"/>
                 <w:lang w:val="fr-CA"/>
               </w:rPr>
               <w:lastRenderedPageBreak/>
@@ -15436,7 +15436,7 @@
               <w:rPr>
                 <w:sz w:val="22"/>
                 <w:szCs w:val="22"/>
-                <w:highlight w:val="yellow"/>
+                <w:highlight w:val="green"/>
                 <w:lang w:val="fr-CA"/>
               </w:rPr>
               <w:t>En tant que public, je veux avoir un PowerPoint pour pouvoir voir les principaux points du projet.</w:t>
@@ -15858,7 +15858,7 @@
               <w:rPr>
                 <w:sz w:val="22"/>
                 <w:szCs w:val="22"/>
-                <w:highlight w:val="yellow"/>
+                <w:highlight w:val="green"/>
                 <w:lang w:val="fr-CA"/>
               </w:rPr>
               <w:t>En tant qu’utilisateur, je veux pouvoir choisir librement dans quel niveau de la campagne je joue.</w:t>
@@ -16039,8 +16039,6 @@
               </w:rPr>
               <w:t>2</w:t>
             </w:r>
-            <w:bookmarkStart w:id="0" w:name="_GoBack"/>
-            <w:bookmarkEnd w:id="0"/>
           </w:p>
         </w:tc>
       </w:tr>
@@ -16138,6 +16136,59 @@
     </w:tbl>
     <w:p>
       <w:pPr>
+        <w:rPr>
+          <w:lang w:val="fr-CA"/>
+        </w:rPr>
+      </w:pPr>
+    </w:p>
+    <w:p>
+      <w:pPr>
+        <w:rPr>
+          <w:lang w:val="fr-CA"/>
+        </w:rPr>
+      </w:pPr>
+    </w:p>
+    <w:p>
+      <w:pPr>
+        <w:rPr>
+          <w:lang w:val="fr-CA"/>
+        </w:rPr>
+      </w:pPr>
+      <w:bookmarkStart w:id="0" w:name="_GoBack"/>
+      <w:bookmarkEnd w:id="0"/>
+    </w:p>
+    <w:p>
+      <w:pPr>
+        <w:rPr>
+          <w:lang w:val="fr-CA"/>
+        </w:rPr>
+      </w:pPr>
+    </w:p>
+    <w:p>
+      <w:pPr>
+        <w:jc w:val="center"/>
+        <w:rPr>
+          <w:lang w:val="fr-CA"/>
+        </w:rPr>
+      </w:pPr>
+      <w:proofErr w:type="spellStart"/>
+      <w:r>
+        <w:rPr>
+          <w:lang w:val="fr-CA"/>
+        </w:rPr>
+        <w:t>Backlog</w:t>
+      </w:r>
+      <w:proofErr w:type="spellEnd"/>
+      <w:r>
+        <w:rPr>
+          <w:lang w:val="fr-CA"/>
+        </w:rPr>
+        <w:t xml:space="preserve"> de produit achevé.</w:t>
+      </w:r>
+    </w:p>
+    <w:p>
+      <w:pPr>
+        <w:jc w:val="center"/>
         <w:rPr>
           <w:lang w:val="fr-CA"/>
         </w:rPr>
@@ -20548,6 +20599,7 @@
   <w:style w:type="character" w:default="1" w:styleId="Policepardfaut">
     <w:name w:val="Default Paragraph Font"/>
     <w:uiPriority w:val="1"/>
+    <w:semiHidden/>
     <w:unhideWhenUsed/>
   </w:style>
   <w:style w:type="table" w:default="1" w:styleId="TableauNormal">
@@ -20941,7 +20993,7 @@
 </file>
 
 <file path=customXml/itemProps1.xml><?xml version="1.0" encoding="utf-8"?>
-<ds:datastoreItem xmlns:ds="http://schemas.openxmlformats.org/officeDocument/2006/customXml" ds:itemID="{71DBC3BB-92C1-4028-B12D-5ECC1C1A9133}">
+<ds:datastoreItem xmlns:ds="http://schemas.openxmlformats.org/officeDocument/2006/customXml" ds:itemID="{ED019B7A-0D35-4995-81C9-470B0A01332E}">
   <ds:schemaRefs>
     <ds:schemaRef ds:uri="http://schemas.openxmlformats.org/officeDocument/2006/bibliography"/>
   </ds:schemaRefs>

</xml_diff>